<commit_message>
Update report chapter 6 & initial presentation template.
</commit_message>
<xml_diff>
--- a/sources/docs/reports/Chapter_6_User_Mannual.docx
+++ b/sources/docs/reports/Chapter_6_User_Mannual.docx
@@ -780,15 +780,7 @@
           <w:sz w:val="24"/>
           <w:szCs w:val="24"/>
         </w:rPr>
-        <w:t>Run the downloaded executable file, follow the instructions</w:t>
-      </w:r>
-      <w:r>
-        <w:rPr>
-          <w:rFonts w:ascii="Times New Roman" w:hAnsi="Times New Roman" w:cs="Times New Roman"/>
-          <w:sz w:val="24"/>
-          <w:szCs w:val="24"/>
-        </w:rPr>
-        <w:t>.</w:t>
+        <w:t>Run the downloaded executable file, follow the instructions.</w:t>
       </w:r>
     </w:p>
     <w:p>
@@ -1077,22 +1069,508 @@
     </w:p>
     <w:p>
       <w:pPr>
-        <w:rPr>
-          <w:rFonts w:ascii="Times New Roman" w:hAnsi="Times New Roman" w:cs="Times New Roman"/>
-          <w:color w:val="FF0000"/>
-          <w:sz w:val="24"/>
-          <w:szCs w:val="24"/>
-        </w:rPr>
-      </w:pPr>
-      <w:r>
-        <w:rPr>
-          <w:rFonts w:ascii="Times New Roman" w:hAnsi="Times New Roman" w:cs="Times New Roman"/>
-          <w:color w:val="FF0000"/>
-          <w:sz w:val="24"/>
-          <w:szCs w:val="24"/>
-        </w:rPr>
-        <w:t>&lt;UPDATE LATER&gt;</w:t>
-      </w:r>
+        <w:pStyle w:val="ListParagraph"/>
+        <w:numPr>
+          <w:ilvl w:val="0"/>
+          <w:numId w:val="13"/>
+        </w:numPr>
+        <w:rPr>
+          <w:rFonts w:ascii="Times New Roman" w:hAnsi="Times New Roman" w:cs="Times New Roman"/>
+          <w:sz w:val="24"/>
+          <w:szCs w:val="24"/>
+        </w:rPr>
+      </w:pPr>
+      <w:r>
+        <w:rPr>
+          <w:rFonts w:ascii="Times New Roman" w:hAnsi="Times New Roman" w:cs="Times New Roman"/>
+          <w:sz w:val="24"/>
+          <w:szCs w:val="24"/>
+        </w:rPr>
+        <w:t>Run unit test</w:t>
+      </w:r>
+      <w:r>
+        <w:rPr>
+          <w:rFonts w:ascii="Times New Roman" w:hAnsi="Times New Roman" w:cs="Times New Roman"/>
+          <w:sz w:val="24"/>
+          <w:szCs w:val="24"/>
+        </w:rPr>
+        <w:t>:</w:t>
+      </w:r>
+    </w:p>
+    <w:p>
+      <w:pPr>
+        <w:pStyle w:val="ListParagraph"/>
+        <w:numPr>
+          <w:ilvl w:val="0"/>
+          <w:numId w:val="14"/>
+        </w:numPr>
+        <w:rPr>
+          <w:rFonts w:ascii="Times New Roman" w:hAnsi="Times New Roman" w:cs="Times New Roman"/>
+          <w:sz w:val="24"/>
+          <w:szCs w:val="24"/>
+        </w:rPr>
+      </w:pPr>
+      <w:r>
+        <w:rPr>
+          <w:rFonts w:ascii="Times New Roman" w:hAnsi="Times New Roman" w:cs="Times New Roman"/>
+          <w:sz w:val="24"/>
+          <w:szCs w:val="24"/>
+        </w:rPr>
+        <w:t>Open the solution which is needed to run test with visual studio.</w:t>
+      </w:r>
+    </w:p>
+    <w:p>
+      <w:pPr>
+        <w:pStyle w:val="ListParagraph"/>
+        <w:numPr>
+          <w:ilvl w:val="0"/>
+          <w:numId w:val="14"/>
+        </w:numPr>
+        <w:rPr>
+          <w:rFonts w:ascii="Times New Roman" w:hAnsi="Times New Roman" w:cs="Times New Roman"/>
+          <w:sz w:val="24"/>
+          <w:szCs w:val="24"/>
+        </w:rPr>
+      </w:pPr>
+      <w:r>
+        <w:rPr>
+          <w:rFonts w:ascii="Times New Roman" w:hAnsi="Times New Roman" w:cs="Times New Roman"/>
+          <w:sz w:val="24"/>
+          <w:szCs w:val="24"/>
+        </w:rPr>
+        <w:t xml:space="preserve">On the menu bar, click </w:t>
+      </w:r>
+      <w:r>
+        <w:rPr>
+          <w:rFonts w:ascii="Times New Roman" w:hAnsi="Times New Roman" w:cs="Times New Roman"/>
+          <w:b/>
+          <w:sz w:val="24"/>
+          <w:szCs w:val="24"/>
+        </w:rPr>
+        <w:t>Test &gt; Run &gt; All Tests</w:t>
+      </w:r>
+    </w:p>
+    <w:p>
+      <w:pPr>
+        <w:ind w:left="1080"/>
+        <w:jc w:val="center"/>
+        <w:rPr>
+          <w:rFonts w:ascii="Times New Roman" w:hAnsi="Times New Roman" w:cs="Times New Roman"/>
+          <w:sz w:val="24"/>
+          <w:szCs w:val="24"/>
+        </w:rPr>
+      </w:pPr>
+      <w:r>
+        <w:rPr>
+          <w:rFonts w:ascii="Times New Roman" w:hAnsi="Times New Roman" w:cs="Times New Roman"/>
+          <w:noProof/>
+          <w:sz w:val="24"/>
+          <w:szCs w:val="24"/>
+        </w:rPr>
+        <w:drawing>
+          <wp:inline distT="0" distB="0" distL="0" distR="0" wp14:anchorId="24795ABD" wp14:editId="1D189D28">
+            <wp:extent cx="5219700" cy="2590800"/>
+            <wp:effectExtent l="0" t="0" r="0" b="0"/>
+            <wp:docPr id="28" name="Picture 28"/>
+            <wp:cNvGraphicFramePr>
+              <a:graphicFrameLocks xmlns:a="http://schemas.openxmlformats.org/drawingml/2006/main" noChangeAspect="1"/>
+            </wp:cNvGraphicFramePr>
+            <a:graphic xmlns:a="http://schemas.openxmlformats.org/drawingml/2006/main">
+              <a:graphicData uri="http://schemas.openxmlformats.org/drawingml/2006/picture">
+                <pic:pic xmlns:pic="http://schemas.openxmlformats.org/drawingml/2006/picture">
+                  <pic:nvPicPr>
+                    <pic:cNvPr id="0" name="Picture 1"/>
+                    <pic:cNvPicPr>
+                      <a:picLocks noChangeAspect="1" noChangeArrowheads="1"/>
+                    </pic:cNvPicPr>
+                  </pic:nvPicPr>
+                  <pic:blipFill>
+                    <a:blip r:embed="rId18">
+                      <a:extLst>
+                        <a:ext uri="{28A0092B-C50C-407E-A947-70E740481C1C}">
+                          <a14:useLocalDpi xmlns:a14="http://schemas.microsoft.com/office/drawing/2010/main" val="0"/>
+                        </a:ext>
+                      </a:extLst>
+                    </a:blip>
+                    <a:srcRect/>
+                    <a:stretch>
+                      <a:fillRect/>
+                    </a:stretch>
+                  </pic:blipFill>
+                  <pic:spPr bwMode="auto">
+                    <a:xfrm>
+                      <a:off x="0" y="0"/>
+                      <a:ext cx="5219700" cy="2590800"/>
+                    </a:xfrm>
+                    <a:prstGeom prst="rect">
+                      <a:avLst/>
+                    </a:prstGeom>
+                    <a:noFill/>
+                    <a:ln>
+                      <a:noFill/>
+                    </a:ln>
+                  </pic:spPr>
+                </pic:pic>
+              </a:graphicData>
+            </a:graphic>
+          </wp:inline>
+        </w:drawing>
+      </w:r>
+    </w:p>
+    <w:p>
+      <w:pPr>
+        <w:pStyle w:val="ListParagraph"/>
+        <w:numPr>
+          <w:ilvl w:val="0"/>
+          <w:numId w:val="16"/>
+        </w:numPr>
+        <w:rPr>
+          <w:rFonts w:ascii="Times New Roman" w:hAnsi="Times New Roman" w:cs="Times New Roman"/>
+          <w:sz w:val="24"/>
+          <w:szCs w:val="24"/>
+        </w:rPr>
+      </w:pPr>
+      <w:r>
+        <w:rPr>
+          <w:rFonts w:ascii="Times New Roman" w:hAnsi="Times New Roman" w:cs="Times New Roman"/>
+          <w:sz w:val="24"/>
+          <w:szCs w:val="24"/>
+        </w:rPr>
+        <w:t>Unit test result will be displayed in Test Explorer.</w:t>
+      </w:r>
+    </w:p>
+    <w:p>
+      <w:pPr>
+        <w:ind w:left="1080"/>
+        <w:jc w:val="center"/>
+        <w:rPr>
+          <w:rFonts w:ascii="Times New Roman" w:hAnsi="Times New Roman" w:cs="Times New Roman"/>
+          <w:sz w:val="24"/>
+          <w:szCs w:val="24"/>
+        </w:rPr>
+      </w:pPr>
+      <w:r>
+        <w:rPr>
+          <w:rFonts w:ascii="Times New Roman" w:hAnsi="Times New Roman" w:cs="Times New Roman"/>
+          <w:noProof/>
+          <w:sz w:val="24"/>
+          <w:szCs w:val="24"/>
+        </w:rPr>
+        <w:lastRenderedPageBreak/>
+        <w:drawing>
+          <wp:inline distT="0" distB="0" distL="0" distR="0" wp14:anchorId="1D1E47C1" wp14:editId="72CBB026">
+            <wp:extent cx="5715000" cy="3752850"/>
+            <wp:effectExtent l="0" t="0" r="0" b="0"/>
+            <wp:docPr id="29" name="Picture 29"/>
+            <wp:cNvGraphicFramePr>
+              <a:graphicFrameLocks xmlns:a="http://schemas.openxmlformats.org/drawingml/2006/main" noChangeAspect="1"/>
+            </wp:cNvGraphicFramePr>
+            <a:graphic xmlns:a="http://schemas.openxmlformats.org/drawingml/2006/main">
+              <a:graphicData uri="http://schemas.openxmlformats.org/drawingml/2006/picture">
+                <pic:pic xmlns:pic="http://schemas.openxmlformats.org/drawingml/2006/picture">
+                  <pic:nvPicPr>
+                    <pic:cNvPr id="0" name="Picture 2"/>
+                    <pic:cNvPicPr>
+                      <a:picLocks noChangeAspect="1" noChangeArrowheads="1"/>
+                    </pic:cNvPicPr>
+                  </pic:nvPicPr>
+                  <pic:blipFill>
+                    <a:blip r:embed="rId19">
+                      <a:extLst>
+                        <a:ext uri="{28A0092B-C50C-407E-A947-70E740481C1C}">
+                          <a14:useLocalDpi xmlns:a14="http://schemas.microsoft.com/office/drawing/2010/main" val="0"/>
+                        </a:ext>
+                      </a:extLst>
+                    </a:blip>
+                    <a:srcRect/>
+                    <a:stretch>
+                      <a:fillRect/>
+                    </a:stretch>
+                  </pic:blipFill>
+                  <pic:spPr bwMode="auto">
+                    <a:xfrm>
+                      <a:off x="0" y="0"/>
+                      <a:ext cx="5715000" cy="3752850"/>
+                    </a:xfrm>
+                    <a:prstGeom prst="rect">
+                      <a:avLst/>
+                    </a:prstGeom>
+                    <a:noFill/>
+                    <a:ln>
+                      <a:noFill/>
+                    </a:ln>
+                  </pic:spPr>
+                </pic:pic>
+              </a:graphicData>
+            </a:graphic>
+          </wp:inline>
+        </w:drawing>
+      </w:r>
+    </w:p>
+    <w:p>
+      <w:pPr>
+        <w:pStyle w:val="ListParagraph"/>
+        <w:numPr>
+          <w:ilvl w:val="0"/>
+          <w:numId w:val="13"/>
+        </w:numPr>
+        <w:rPr>
+          <w:rFonts w:ascii="Times New Roman" w:hAnsi="Times New Roman" w:cs="Times New Roman"/>
+          <w:sz w:val="24"/>
+          <w:szCs w:val="24"/>
+        </w:rPr>
+      </w:pPr>
+      <w:r>
+        <w:rPr>
+          <w:rFonts w:ascii="Times New Roman" w:hAnsi="Times New Roman" w:cs="Times New Roman"/>
+          <w:sz w:val="24"/>
+          <w:szCs w:val="24"/>
+        </w:rPr>
+        <w:t>Run coverage</w:t>
+      </w:r>
+      <w:r>
+        <w:rPr>
+          <w:rFonts w:ascii="Times New Roman" w:hAnsi="Times New Roman" w:cs="Times New Roman"/>
+          <w:sz w:val="24"/>
+          <w:szCs w:val="24"/>
+        </w:rPr>
+        <w:t>:</w:t>
+      </w:r>
+    </w:p>
+    <w:p>
+      <w:pPr>
+        <w:pStyle w:val="ListParagraph"/>
+        <w:numPr>
+          <w:ilvl w:val="0"/>
+          <w:numId w:val="15"/>
+        </w:numPr>
+        <w:rPr>
+          <w:rFonts w:ascii="Times New Roman" w:hAnsi="Times New Roman" w:cs="Times New Roman"/>
+          <w:sz w:val="24"/>
+          <w:szCs w:val="24"/>
+        </w:rPr>
+      </w:pPr>
+      <w:r>
+        <w:rPr>
+          <w:rFonts w:ascii="Times New Roman" w:hAnsi="Times New Roman" w:cs="Times New Roman"/>
+          <w:sz w:val="24"/>
+          <w:szCs w:val="24"/>
+        </w:rPr>
+        <w:t xml:space="preserve">In Solution Explorer, right-click on solution name, then select </w:t>
+      </w:r>
+      <w:r>
+        <w:rPr>
+          <w:rFonts w:ascii="Times New Roman" w:hAnsi="Times New Roman" w:cs="Times New Roman"/>
+          <w:b/>
+          <w:sz w:val="24"/>
+          <w:szCs w:val="24"/>
+        </w:rPr>
+        <w:t>Cover Unit Tests</w:t>
+      </w:r>
+    </w:p>
+    <w:p>
+      <w:pPr>
+        <w:ind w:left="1080"/>
+        <w:jc w:val="center"/>
+        <w:rPr>
+          <w:rFonts w:ascii="Times New Roman" w:hAnsi="Times New Roman" w:cs="Times New Roman"/>
+          <w:sz w:val="24"/>
+          <w:szCs w:val="24"/>
+        </w:rPr>
+      </w:pPr>
+      <w:r>
+        <w:rPr>
+          <w:rFonts w:ascii="Times New Roman" w:hAnsi="Times New Roman" w:cs="Times New Roman"/>
+          <w:noProof/>
+          <w:sz w:val="24"/>
+          <w:szCs w:val="24"/>
+        </w:rPr>
+        <w:drawing>
+          <wp:inline distT="0" distB="0" distL="0" distR="0" wp14:anchorId="33F6698D" wp14:editId="118C5CF4">
+            <wp:extent cx="4143375" cy="3804191"/>
+            <wp:effectExtent l="0" t="0" r="0" b="6350"/>
+            <wp:docPr id="32" name="Picture 32"/>
+            <wp:cNvGraphicFramePr>
+              <a:graphicFrameLocks xmlns:a="http://schemas.openxmlformats.org/drawingml/2006/main" noChangeAspect="1"/>
+            </wp:cNvGraphicFramePr>
+            <a:graphic xmlns:a="http://schemas.openxmlformats.org/drawingml/2006/main">
+              <a:graphicData uri="http://schemas.openxmlformats.org/drawingml/2006/picture">
+                <pic:pic xmlns:pic="http://schemas.openxmlformats.org/drawingml/2006/picture">
+                  <pic:nvPicPr>
+                    <pic:cNvPr id="0" name="Picture 5"/>
+                    <pic:cNvPicPr>
+                      <a:picLocks noChangeAspect="1" noChangeArrowheads="1"/>
+                    </pic:cNvPicPr>
+                  </pic:nvPicPr>
+                  <pic:blipFill>
+                    <a:blip r:embed="rId20">
+                      <a:extLst>
+                        <a:ext uri="{28A0092B-C50C-407E-A947-70E740481C1C}">
+                          <a14:useLocalDpi xmlns:a14="http://schemas.microsoft.com/office/drawing/2010/main" val="0"/>
+                        </a:ext>
+                      </a:extLst>
+                    </a:blip>
+                    <a:srcRect/>
+                    <a:stretch>
+                      <a:fillRect/>
+                    </a:stretch>
+                  </pic:blipFill>
+                  <pic:spPr bwMode="auto">
+                    <a:xfrm>
+                      <a:off x="0" y="0"/>
+                      <a:ext cx="4152613" cy="3812673"/>
+                    </a:xfrm>
+                    <a:prstGeom prst="rect">
+                      <a:avLst/>
+                    </a:prstGeom>
+                    <a:noFill/>
+                    <a:ln>
+                      <a:noFill/>
+                    </a:ln>
+                  </pic:spPr>
+                </pic:pic>
+              </a:graphicData>
+            </a:graphic>
+          </wp:inline>
+        </w:drawing>
+      </w:r>
+    </w:p>
+    <w:p>
+      <w:pPr>
+        <w:pStyle w:val="ListParagraph"/>
+        <w:numPr>
+          <w:ilvl w:val="0"/>
+          <w:numId w:val="15"/>
+        </w:numPr>
+        <w:rPr>
+          <w:rFonts w:ascii="Times New Roman" w:hAnsi="Times New Roman" w:cs="Times New Roman"/>
+          <w:sz w:val="24"/>
+          <w:szCs w:val="24"/>
+        </w:rPr>
+      </w:pPr>
+      <w:r>
+        <w:rPr>
+          <w:rFonts w:ascii="Times New Roman" w:hAnsi="Times New Roman" w:cs="Times New Roman"/>
+          <w:sz w:val="24"/>
+          <w:szCs w:val="24"/>
+        </w:rPr>
+        <w:lastRenderedPageBreak/>
+        <w:t xml:space="preserve">Wait for the process finish, test coverage result will be displayed in </w:t>
+      </w:r>
+      <w:r>
+        <w:rPr>
+          <w:rFonts w:ascii="Times New Roman" w:hAnsi="Times New Roman" w:cs="Times New Roman"/>
+          <w:b/>
+          <w:sz w:val="24"/>
+          <w:szCs w:val="24"/>
+        </w:rPr>
+        <w:t xml:space="preserve">Unit Test </w:t>
+      </w:r>
+      <w:bookmarkStart w:id="0" w:name="_GoBack"/>
+      <w:bookmarkEnd w:id="0"/>
+      <w:r>
+        <w:rPr>
+          <w:rFonts w:ascii="Times New Roman" w:hAnsi="Times New Roman" w:cs="Times New Roman"/>
+          <w:b/>
+          <w:sz w:val="24"/>
+          <w:szCs w:val="24"/>
+        </w:rPr>
+        <w:t>Coverage tab</w:t>
+      </w:r>
+      <w:r>
+        <w:rPr>
+          <w:rFonts w:ascii="Times New Roman" w:hAnsi="Times New Roman" w:cs="Times New Roman"/>
+          <w:sz w:val="24"/>
+          <w:szCs w:val="24"/>
+        </w:rPr>
+        <w:t>.</w:t>
+      </w:r>
+    </w:p>
+    <w:p>
+      <w:pPr>
+        <w:pStyle w:val="ListParagraph"/>
+        <w:rPr>
+          <w:rFonts w:ascii="Times New Roman" w:hAnsi="Times New Roman" w:cs="Times New Roman"/>
+          <w:sz w:val="24"/>
+          <w:szCs w:val="24"/>
+        </w:rPr>
+      </w:pPr>
+    </w:p>
+    <w:p>
+      <w:pPr>
+        <w:pStyle w:val="ListParagraph"/>
+        <w:ind w:left="1440"/>
+        <w:rPr>
+          <w:rFonts w:ascii="Times New Roman" w:hAnsi="Times New Roman" w:cs="Times New Roman"/>
+          <w:sz w:val="24"/>
+          <w:szCs w:val="24"/>
+        </w:rPr>
+      </w:pPr>
+      <w:r>
+        <w:rPr>
+          <w:rFonts w:ascii="Times New Roman" w:hAnsi="Times New Roman" w:cs="Times New Roman"/>
+          <w:noProof/>
+          <w:sz w:val="24"/>
+          <w:szCs w:val="24"/>
+        </w:rPr>
+        <w:drawing>
+          <wp:inline distT="0" distB="0" distL="0" distR="0" wp14:anchorId="05C223FA" wp14:editId="39114224">
+            <wp:extent cx="4695825" cy="2562225"/>
+            <wp:effectExtent l="0" t="0" r="9525" b="9525"/>
+            <wp:docPr id="31" name="Picture 31"/>
+            <wp:cNvGraphicFramePr>
+              <a:graphicFrameLocks xmlns:a="http://schemas.openxmlformats.org/drawingml/2006/main" noChangeAspect="1"/>
+            </wp:cNvGraphicFramePr>
+            <a:graphic xmlns:a="http://schemas.openxmlformats.org/drawingml/2006/main">
+              <a:graphicData uri="http://schemas.openxmlformats.org/drawingml/2006/picture">
+                <pic:pic xmlns:pic="http://schemas.openxmlformats.org/drawingml/2006/picture">
+                  <pic:nvPicPr>
+                    <pic:cNvPr id="0" name="Picture 4"/>
+                    <pic:cNvPicPr>
+                      <a:picLocks noChangeAspect="1" noChangeArrowheads="1"/>
+                    </pic:cNvPicPr>
+                  </pic:nvPicPr>
+                  <pic:blipFill>
+                    <a:blip r:embed="rId21">
+                      <a:extLst>
+                        <a:ext uri="{28A0092B-C50C-407E-A947-70E740481C1C}">
+                          <a14:useLocalDpi xmlns:a14="http://schemas.microsoft.com/office/drawing/2010/main" val="0"/>
+                        </a:ext>
+                      </a:extLst>
+                    </a:blip>
+                    <a:srcRect/>
+                    <a:stretch>
+                      <a:fillRect/>
+                    </a:stretch>
+                  </pic:blipFill>
+                  <pic:spPr bwMode="auto">
+                    <a:xfrm>
+                      <a:off x="0" y="0"/>
+                      <a:ext cx="4695825" cy="2562225"/>
+                    </a:xfrm>
+                    <a:prstGeom prst="rect">
+                      <a:avLst/>
+                    </a:prstGeom>
+                    <a:noFill/>
+                    <a:ln>
+                      <a:noFill/>
+                    </a:ln>
+                  </pic:spPr>
+                </pic:pic>
+              </a:graphicData>
+            </a:graphic>
+          </wp:inline>
+        </w:drawing>
+      </w:r>
+    </w:p>
+    <w:p>
+      <w:pPr>
+        <w:rPr>
+          <w:rFonts w:ascii="Times New Roman" w:hAnsi="Times New Roman" w:cs="Times New Roman"/>
+          <w:sz w:val="24"/>
+          <w:szCs w:val="24"/>
+        </w:rPr>
+      </w:pPr>
     </w:p>
     <w:p>
       <w:pPr>
@@ -1425,7 +1903,7 @@
           <w:szCs w:val="24"/>
         </w:rPr>
       </w:pPr>
-      <w:hyperlink r:id="rId18" w:history="1">
+      <w:hyperlink r:id="rId22" w:history="1">
         <w:r>
           <w:rPr>
             <w:rStyle w:val="Hyperlink"/>
@@ -1515,7 +1993,7 @@
                     <pic:cNvPicPr/>
                   </pic:nvPicPr>
                   <pic:blipFill>
-                    <a:blip r:embed="rId19">
+                    <a:blip r:embed="rId23">
                       <a:extLst>
                         <a:ext uri="{28A0092B-C50C-407E-A947-70E740481C1C}">
                           <a14:useLocalDpi xmlns:a14="http://schemas.microsoft.com/office/drawing/2010/main" val="0"/>
@@ -1648,7 +2126,7 @@
         </w:rPr>
         <w:t xml:space="preserve">Reference: </w:t>
       </w:r>
-      <w:hyperlink r:id="rId20" w:history="1">
+      <w:hyperlink r:id="rId24" w:history="1">
         <w:r>
           <w:rPr>
             <w:rStyle w:val="Hyperlink"/>
@@ -2418,7 +2896,7 @@
         </w:rPr>
         <w:t xml:space="preserve">Reference: </w:t>
       </w:r>
-      <w:hyperlink r:id="rId21" w:history="1">
+      <w:hyperlink r:id="rId25" w:history="1">
         <w:r>
           <w:rPr>
             <w:rStyle w:val="Hyperlink"/>
@@ -2844,7 +3322,7 @@
         </w:rPr>
         <w:t xml:space="preserve">Reference: </w:t>
       </w:r>
-      <w:hyperlink r:id="rId22" w:history="1">
+      <w:hyperlink r:id="rId26" w:history="1">
         <w:r>
           <w:rPr>
             <w:rStyle w:val="Hyperlink"/>
@@ -2920,15 +3398,7 @@
           <w:sz w:val="20"/>
           <w:szCs w:val="20"/>
         </w:rPr>
-        <w:t xml:space="preserve">&gt; </w:t>
-      </w:r>
-      <w:r>
-        <w:rPr>
-          <w:rFonts w:ascii="Courier New" w:hAnsi="Courier New" w:cs="Courier New"/>
-          <w:sz w:val="20"/>
-          <w:szCs w:val="20"/>
-        </w:rPr>
-        <w:t>docker build -t asia.gcr.io/trip-sharing-cp/</w:t>
+        <w:t>&gt; docker build -t asia.gcr.io/trip-sharing-cp/</w:t>
       </w:r>
       <w:r>
         <w:rPr>
@@ -3187,7 +3657,7 @@
           <w:sz w:val="20"/>
           <w:szCs w:val="20"/>
         </w:rPr>
-        <w:t xml:space="preserve">ptions create --topic </w:t>
+        <w:t>ptions create --topic mail</w:t>
       </w:r>
       <w:r>
         <w:rPr>
@@ -3195,7 +3665,7 @@
           <w:sz w:val="20"/>
           <w:szCs w:val="20"/>
         </w:rPr>
-        <w:t>mail</w:t>
+        <w:t>-</w:t>
       </w:r>
       <w:r>
         <w:rPr>
@@ -3203,7 +3673,7 @@
           <w:sz w:val="20"/>
           <w:szCs w:val="20"/>
         </w:rPr>
-        <w:t>-</w:t>
+        <w:t>sending-</w:t>
       </w:r>
       <w:r>
         <w:rPr>
@@ -3211,7 +3681,7 @@
           <w:sz w:val="20"/>
           <w:szCs w:val="20"/>
         </w:rPr>
-        <w:t>sending-</w:t>
+        <w:t>topic</w:t>
       </w:r>
       <w:r>
         <w:rPr>
@@ -3219,7 +3689,7 @@
           <w:sz w:val="20"/>
           <w:szCs w:val="20"/>
         </w:rPr>
-        <w:t>topic</w:t>
+        <w:t xml:space="preserve"> mail-service</w:t>
       </w:r>
       <w:r>
         <w:rPr>
@@ -3227,14 +3697,6 @@
           <w:sz w:val="20"/>
           <w:szCs w:val="20"/>
         </w:rPr>
-        <w:t xml:space="preserve"> mail-service</w:t>
-      </w:r>
-      <w:r>
-        <w:rPr>
-          <w:rFonts w:ascii="Courier New" w:hAnsi="Courier New" w:cs="Courier New"/>
-          <w:sz w:val="20"/>
-          <w:szCs w:val="20"/>
-        </w:rPr>
         <w:t>-sub</w:t>
       </w:r>
     </w:p>
@@ -3296,7 +3758,7 @@
         </w:rPr>
         <w:t xml:space="preserve">Go to </w:t>
       </w:r>
-      <w:hyperlink r:id="rId23" w:history="1">
+      <w:hyperlink r:id="rId27" w:history="1">
         <w:r>
           <w:rPr>
             <w:rStyle w:val="Hyperlink"/>
@@ -3347,7 +3809,7 @@
                     <pic:cNvPicPr/>
                   </pic:nvPicPr>
                   <pic:blipFill>
-                    <a:blip r:embed="rId24"/>
+                    <a:blip r:embed="rId28"/>
                     <a:stretch>
                       <a:fillRect/>
                     </a:stretch>
@@ -3389,7 +3851,7 @@
         </w:rPr>
         <w:t xml:space="preserve">Go to </w:t>
       </w:r>
-      <w:hyperlink r:id="rId25" w:history="1">
+      <w:hyperlink r:id="rId29" w:history="1">
         <w:r>
           <w:rPr>
             <w:rStyle w:val="Hyperlink"/>
@@ -3566,7 +4028,7 @@
                     <pic:cNvPicPr/>
                   </pic:nvPicPr>
                   <pic:blipFill>
-                    <a:blip r:embed="rId26"/>
+                    <a:blip r:embed="rId30"/>
                     <a:stretch>
                       <a:fillRect/>
                     </a:stretch>
@@ -3637,6 +4099,206 @@
     </w:p>
     <w:p>
       <w:pPr>
+        <w:pStyle w:val="ListParagraph"/>
+        <w:numPr>
+          <w:ilvl w:val="0"/>
+          <w:numId w:val="9"/>
+        </w:numPr>
+        <w:rPr>
+          <w:rFonts w:ascii="Times New Roman" w:hAnsi="Times New Roman" w:cs="Times New Roman"/>
+          <w:sz w:val="24"/>
+          <w:szCs w:val="24"/>
+        </w:rPr>
+      </w:pPr>
+      <w:r>
+        <w:rPr>
+          <w:rFonts w:ascii="Times New Roman" w:hAnsi="Times New Roman" w:cs="Times New Roman"/>
+          <w:sz w:val="24"/>
+          <w:szCs w:val="24"/>
+        </w:rPr>
+        <w:t>On any page, user click on “Đăng nhập” button.</w:t>
+      </w:r>
+    </w:p>
+    <w:p>
+      <w:pPr>
+        <w:pStyle w:val="ListParagraph"/>
+        <w:numPr>
+          <w:ilvl w:val="0"/>
+          <w:numId w:val="9"/>
+        </w:numPr>
+        <w:rPr>
+          <w:rFonts w:ascii="Times New Roman" w:hAnsi="Times New Roman" w:cs="Times New Roman"/>
+          <w:sz w:val="24"/>
+          <w:szCs w:val="24"/>
+        </w:rPr>
+      </w:pPr>
+      <w:r>
+        <w:rPr>
+          <w:rFonts w:ascii="Times New Roman" w:hAnsi="Times New Roman" w:cs="Times New Roman"/>
+          <w:sz w:val="24"/>
+          <w:szCs w:val="24"/>
+        </w:rPr>
+        <w:t>Sign in popup will be displayed, user click on “Đăng kí” link at the bottom of the popup.</w:t>
+      </w:r>
+    </w:p>
+    <w:p>
+      <w:pPr>
+        <w:pStyle w:val="ListParagraph"/>
+        <w:rPr>
+          <w:rFonts w:ascii="Times New Roman" w:hAnsi="Times New Roman" w:cs="Times New Roman"/>
+          <w:sz w:val="24"/>
+          <w:szCs w:val="24"/>
+        </w:rPr>
+      </w:pPr>
+      <w:r>
+        <w:rPr>
+          <w:noProof/>
+        </w:rPr>
+        <w:lastRenderedPageBreak/>
+        <w:drawing>
+          <wp:inline distT="0" distB="0" distL="0" distR="0" wp14:anchorId="76F23551" wp14:editId="09DF0914">
+            <wp:extent cx="4799596" cy="2787162"/>
+            <wp:effectExtent l="0" t="0" r="1270" b="0"/>
+            <wp:docPr id="10" name="Picture 10"/>
+            <wp:cNvGraphicFramePr>
+              <a:graphicFrameLocks xmlns:a="http://schemas.openxmlformats.org/drawingml/2006/main" noChangeAspect="1"/>
+            </wp:cNvGraphicFramePr>
+            <a:graphic xmlns:a="http://schemas.openxmlformats.org/drawingml/2006/main">
+              <a:graphicData uri="http://schemas.openxmlformats.org/drawingml/2006/picture">
+                <pic:pic xmlns:pic="http://schemas.openxmlformats.org/drawingml/2006/picture">
+                  <pic:nvPicPr>
+                    <pic:cNvPr id="1" name=""/>
+                    <pic:cNvPicPr/>
+                  </pic:nvPicPr>
+                  <pic:blipFill>
+                    <a:blip r:embed="rId31"/>
+                    <a:stretch>
+                      <a:fillRect/>
+                    </a:stretch>
+                  </pic:blipFill>
+                  <pic:spPr>
+                    <a:xfrm>
+                      <a:off x="0" y="0"/>
+                      <a:ext cx="4812907" cy="2794892"/>
+                    </a:xfrm>
+                    <a:prstGeom prst="rect">
+                      <a:avLst/>
+                    </a:prstGeom>
+                  </pic:spPr>
+                </pic:pic>
+              </a:graphicData>
+            </a:graphic>
+          </wp:inline>
+        </w:drawing>
+      </w:r>
+    </w:p>
+    <w:p>
+      <w:pPr>
+        <w:pStyle w:val="ListParagraph"/>
+        <w:rPr>
+          <w:rFonts w:ascii="Times New Roman" w:hAnsi="Times New Roman" w:cs="Times New Roman"/>
+          <w:sz w:val="24"/>
+          <w:szCs w:val="24"/>
+        </w:rPr>
+      </w:pPr>
+    </w:p>
+    <w:p>
+      <w:pPr>
+        <w:pStyle w:val="ListParagraph"/>
+        <w:numPr>
+          <w:ilvl w:val="0"/>
+          <w:numId w:val="9"/>
+        </w:numPr>
+        <w:rPr>
+          <w:rFonts w:ascii="Times New Roman" w:hAnsi="Times New Roman" w:cs="Times New Roman"/>
+          <w:sz w:val="24"/>
+          <w:szCs w:val="24"/>
+        </w:rPr>
+      </w:pPr>
+      <w:r>
+        <w:rPr>
+          <w:rFonts w:ascii="Times New Roman" w:hAnsi="Times New Roman" w:cs="Times New Roman"/>
+          <w:sz w:val="24"/>
+          <w:szCs w:val="24"/>
+        </w:rPr>
+        <w:t>Browser will redirect to sign up page. User fill in all needed field and click “Đăng kí” button.</w:t>
+      </w:r>
+    </w:p>
+    <w:p>
+      <w:pPr>
+        <w:pStyle w:val="ListParagraph"/>
+        <w:jc w:val="center"/>
+        <w:rPr>
+          <w:rFonts w:ascii="Times New Roman" w:hAnsi="Times New Roman" w:cs="Times New Roman"/>
+          <w:sz w:val="24"/>
+          <w:szCs w:val="24"/>
+        </w:rPr>
+      </w:pPr>
+      <w:r>
+        <w:rPr>
+          <w:noProof/>
+        </w:rPr>
+        <w:drawing>
+          <wp:inline distT="0" distB="0" distL="0" distR="0" wp14:anchorId="505D6756" wp14:editId="55BD65DF">
+            <wp:extent cx="4009292" cy="3826052"/>
+            <wp:effectExtent l="0" t="0" r="0" b="3175"/>
+            <wp:docPr id="11" name="Picture 11"/>
+            <wp:cNvGraphicFramePr>
+              <a:graphicFrameLocks xmlns:a="http://schemas.openxmlformats.org/drawingml/2006/main" noChangeAspect="1"/>
+            </wp:cNvGraphicFramePr>
+            <a:graphic xmlns:a="http://schemas.openxmlformats.org/drawingml/2006/main">
+              <a:graphicData uri="http://schemas.openxmlformats.org/drawingml/2006/picture">
+                <pic:pic xmlns:pic="http://schemas.openxmlformats.org/drawingml/2006/picture">
+                  <pic:nvPicPr>
+                    <pic:cNvPr id="1" name=""/>
+                    <pic:cNvPicPr/>
+                  </pic:nvPicPr>
+                  <pic:blipFill>
+                    <a:blip r:embed="rId32"/>
+                    <a:stretch>
+                      <a:fillRect/>
+                    </a:stretch>
+                  </pic:blipFill>
+                  <pic:spPr>
+                    <a:xfrm>
+                      <a:off x="0" y="0"/>
+                      <a:ext cx="4017051" cy="3833456"/>
+                    </a:xfrm>
+                    <a:prstGeom prst="rect">
+                      <a:avLst/>
+                    </a:prstGeom>
+                  </pic:spPr>
+                </pic:pic>
+              </a:graphicData>
+            </a:graphic>
+          </wp:inline>
+        </w:drawing>
+      </w:r>
+    </w:p>
+    <w:p>
+      <w:pPr>
+        <w:pStyle w:val="ListParagraph"/>
+        <w:numPr>
+          <w:ilvl w:val="0"/>
+          <w:numId w:val="9"/>
+        </w:numPr>
+        <w:rPr>
+          <w:rFonts w:ascii="Times New Roman" w:hAnsi="Times New Roman" w:cs="Times New Roman"/>
+          <w:sz w:val="24"/>
+          <w:szCs w:val="24"/>
+        </w:rPr>
+      </w:pPr>
+      <w:r>
+        <w:rPr>
+          <w:rFonts w:ascii="Times New Roman" w:hAnsi="Times New Roman" w:cs="Times New Roman"/>
+          <w:sz w:val="24"/>
+          <w:szCs w:val="24"/>
+        </w:rPr>
+        <w:t>System will send to user an email to confirm. User click on link on the email to complete.</w:t>
+      </w:r>
+    </w:p>
+    <w:p>
+      <w:pPr>
         <w:rPr>
           <w:rFonts w:ascii="Times New Roman" w:hAnsi="Times New Roman" w:cs="Times New Roman"/>
           <w:b/>
@@ -3683,6 +4345,124 @@
     </w:p>
     <w:p>
       <w:pPr>
+        <w:pStyle w:val="ListParagraph"/>
+        <w:numPr>
+          <w:ilvl w:val="0"/>
+          <w:numId w:val="9"/>
+        </w:numPr>
+        <w:rPr>
+          <w:rFonts w:ascii="Times New Roman" w:hAnsi="Times New Roman" w:cs="Times New Roman"/>
+          <w:sz w:val="24"/>
+          <w:szCs w:val="24"/>
+        </w:rPr>
+      </w:pPr>
+      <w:r>
+        <w:rPr>
+          <w:rFonts w:ascii="Times New Roman" w:hAnsi="Times New Roman" w:cs="Times New Roman"/>
+          <w:sz w:val="24"/>
+          <w:szCs w:val="24"/>
+        </w:rPr>
+        <w:t>On any page, user click on “Đăng nhập” button.</w:t>
+      </w:r>
+    </w:p>
+    <w:p>
+      <w:pPr>
+        <w:pStyle w:val="ListParagraph"/>
+        <w:numPr>
+          <w:ilvl w:val="0"/>
+          <w:numId w:val="9"/>
+        </w:numPr>
+        <w:rPr>
+          <w:rFonts w:ascii="Times New Roman" w:hAnsi="Times New Roman" w:cs="Times New Roman"/>
+          <w:sz w:val="24"/>
+          <w:szCs w:val="24"/>
+        </w:rPr>
+      </w:pPr>
+      <w:r>
+        <w:rPr>
+          <w:rFonts w:ascii="Times New Roman" w:hAnsi="Times New Roman" w:cs="Times New Roman"/>
+          <w:sz w:val="24"/>
+          <w:szCs w:val="24"/>
+        </w:rPr>
+        <w:t>Sign in popup will be displayed. User fill in email and password to sign in.</w:t>
+      </w:r>
+    </w:p>
+    <w:p>
+      <w:pPr>
+        <w:pStyle w:val="ListParagraph"/>
+        <w:jc w:val="center"/>
+        <w:rPr>
+          <w:rFonts w:ascii="Times New Roman" w:hAnsi="Times New Roman" w:cs="Times New Roman"/>
+          <w:sz w:val="24"/>
+          <w:szCs w:val="24"/>
+        </w:rPr>
+      </w:pPr>
+      <w:r>
+        <w:rPr>
+          <w:noProof/>
+        </w:rPr>
+        <w:lastRenderedPageBreak/>
+        <w:drawing>
+          <wp:inline distT="0" distB="0" distL="0" distR="0" wp14:anchorId="44369DBB" wp14:editId="7E4DE446">
+            <wp:extent cx="3762375" cy="4505325"/>
+            <wp:effectExtent l="0" t="0" r="9525" b="9525"/>
+            <wp:docPr id="12" name="Picture 12"/>
+            <wp:cNvGraphicFramePr>
+              <a:graphicFrameLocks xmlns:a="http://schemas.openxmlformats.org/drawingml/2006/main" noChangeAspect="1"/>
+            </wp:cNvGraphicFramePr>
+            <a:graphic xmlns:a="http://schemas.openxmlformats.org/drawingml/2006/main">
+              <a:graphicData uri="http://schemas.openxmlformats.org/drawingml/2006/picture">
+                <pic:pic xmlns:pic="http://schemas.openxmlformats.org/drawingml/2006/picture">
+                  <pic:nvPicPr>
+                    <pic:cNvPr id="1" name=""/>
+                    <pic:cNvPicPr/>
+                  </pic:nvPicPr>
+                  <pic:blipFill>
+                    <a:blip r:embed="rId33"/>
+                    <a:stretch>
+                      <a:fillRect/>
+                    </a:stretch>
+                  </pic:blipFill>
+                  <pic:spPr>
+                    <a:xfrm>
+                      <a:off x="0" y="0"/>
+                      <a:ext cx="3762375" cy="4505325"/>
+                    </a:xfrm>
+                    <a:prstGeom prst="rect">
+                      <a:avLst/>
+                    </a:prstGeom>
+                  </pic:spPr>
+                </pic:pic>
+              </a:graphicData>
+            </a:graphic>
+          </wp:inline>
+        </w:drawing>
+      </w:r>
+    </w:p>
+    <w:p>
+      <w:pPr>
+        <w:pStyle w:val="ListParagraph"/>
+        <w:numPr>
+          <w:ilvl w:val="0"/>
+          <w:numId w:val="9"/>
+        </w:numPr>
+        <w:rPr>
+          <w:rFonts w:ascii="Times New Roman" w:hAnsi="Times New Roman" w:cs="Times New Roman"/>
+          <w:sz w:val="24"/>
+          <w:szCs w:val="24"/>
+        </w:rPr>
+      </w:pPr>
+      <w:r>
+        <w:rPr>
+          <w:rFonts w:ascii="Times New Roman" w:hAnsi="Times New Roman" w:cs="Times New Roman"/>
+          <w:sz w:val="24"/>
+          <w:szCs w:val="24"/>
+        </w:rPr>
+        <w:t>User now signed in the system and redirect to homepage.</w:t>
+      </w:r>
+    </w:p>
+    <w:p>
+      <w:pPr>
         <w:rPr>
           <w:rFonts w:ascii="Times New Roman" w:hAnsi="Times New Roman" w:cs="Times New Roman"/>
           <w:b/>
@@ -3720,6 +4500,134 @@
     </w:p>
     <w:p>
       <w:pPr>
+        <w:pStyle w:val="ListParagraph"/>
+        <w:numPr>
+          <w:ilvl w:val="0"/>
+          <w:numId w:val="9"/>
+        </w:numPr>
+        <w:rPr>
+          <w:rFonts w:ascii="Times New Roman" w:hAnsi="Times New Roman" w:cs="Times New Roman"/>
+          <w:sz w:val="24"/>
+          <w:szCs w:val="24"/>
+        </w:rPr>
+      </w:pPr>
+      <w:r>
+        <w:rPr>
+          <w:rFonts w:ascii="Times New Roman" w:hAnsi="Times New Roman" w:cs="Times New Roman"/>
+          <w:sz w:val="24"/>
+          <w:szCs w:val="24"/>
+        </w:rPr>
+        <w:t>On any page, user click on image profile on the header.</w:t>
+      </w:r>
+    </w:p>
+    <w:p>
+      <w:pPr>
+        <w:pStyle w:val="ListParagraph"/>
+        <w:numPr>
+          <w:ilvl w:val="0"/>
+          <w:numId w:val="9"/>
+        </w:numPr>
+        <w:rPr>
+          <w:rFonts w:ascii="Times New Roman" w:hAnsi="Times New Roman" w:cs="Times New Roman"/>
+          <w:sz w:val="24"/>
+          <w:szCs w:val="24"/>
+        </w:rPr>
+      </w:pPr>
+      <w:r>
+        <w:rPr>
+          <w:rFonts w:ascii="Times New Roman" w:hAnsi="Times New Roman" w:cs="Times New Roman"/>
+          <w:sz w:val="24"/>
+          <w:szCs w:val="24"/>
+        </w:rPr>
+        <w:t>System will display a list of options, then user click on “Đăng xuất” option.</w:t>
+      </w:r>
+    </w:p>
+    <w:p>
+      <w:pPr>
+        <w:pStyle w:val="ListParagraph"/>
+        <w:jc w:val="center"/>
+        <w:rPr>
+          <w:rFonts w:ascii="Times New Roman" w:hAnsi="Times New Roman" w:cs="Times New Roman"/>
+          <w:sz w:val="24"/>
+          <w:szCs w:val="24"/>
+        </w:rPr>
+      </w:pPr>
+      <w:r>
+        <w:rPr>
+          <w:noProof/>
+        </w:rPr>
+        <w:lastRenderedPageBreak/>
+        <w:drawing>
+          <wp:inline distT="0" distB="0" distL="0" distR="0" wp14:anchorId="74F4D225" wp14:editId="6F2EDE55">
+            <wp:extent cx="4181475" cy="2933700"/>
+            <wp:effectExtent l="0" t="0" r="9525" b="0"/>
+            <wp:docPr id="13" name="Picture 13"/>
+            <wp:cNvGraphicFramePr>
+              <a:graphicFrameLocks xmlns:a="http://schemas.openxmlformats.org/drawingml/2006/main" noChangeAspect="1"/>
+            </wp:cNvGraphicFramePr>
+            <a:graphic xmlns:a="http://schemas.openxmlformats.org/drawingml/2006/main">
+              <a:graphicData uri="http://schemas.openxmlformats.org/drawingml/2006/picture">
+                <pic:pic xmlns:pic="http://schemas.openxmlformats.org/drawingml/2006/picture">
+                  <pic:nvPicPr>
+                    <pic:cNvPr id="1" name=""/>
+                    <pic:cNvPicPr/>
+                  </pic:nvPicPr>
+                  <pic:blipFill>
+                    <a:blip r:embed="rId34"/>
+                    <a:stretch>
+                      <a:fillRect/>
+                    </a:stretch>
+                  </pic:blipFill>
+                  <pic:spPr>
+                    <a:xfrm>
+                      <a:off x="0" y="0"/>
+                      <a:ext cx="4181475" cy="2933700"/>
+                    </a:xfrm>
+                    <a:prstGeom prst="rect">
+                      <a:avLst/>
+                    </a:prstGeom>
+                  </pic:spPr>
+                </pic:pic>
+              </a:graphicData>
+            </a:graphic>
+          </wp:inline>
+        </w:drawing>
+      </w:r>
+    </w:p>
+    <w:p>
+      <w:pPr>
+        <w:pStyle w:val="ListParagraph"/>
+        <w:rPr>
+          <w:rFonts w:ascii="Times New Roman" w:hAnsi="Times New Roman" w:cs="Times New Roman"/>
+          <w:sz w:val="24"/>
+          <w:szCs w:val="24"/>
+        </w:rPr>
+      </w:pPr>
+    </w:p>
+    <w:p>
+      <w:pPr>
+        <w:pStyle w:val="ListParagraph"/>
+        <w:numPr>
+          <w:ilvl w:val="0"/>
+          <w:numId w:val="9"/>
+        </w:numPr>
+        <w:rPr>
+          <w:rFonts w:ascii="Times New Roman" w:hAnsi="Times New Roman" w:cs="Times New Roman"/>
+          <w:sz w:val="24"/>
+          <w:szCs w:val="24"/>
+        </w:rPr>
+      </w:pPr>
+      <w:r>
+        <w:rPr>
+          <w:rFonts w:ascii="Times New Roman" w:hAnsi="Times New Roman" w:cs="Times New Roman"/>
+          <w:sz w:val="24"/>
+          <w:szCs w:val="24"/>
+        </w:rPr>
+        <w:t>User now signed out of the system.</w:t>
+      </w:r>
+    </w:p>
+    <w:p>
+      <w:pPr>
         <w:rPr>
           <w:rFonts w:ascii="Times New Roman" w:hAnsi="Times New Roman" w:cs="Times New Roman"/>
           <w:b/>
@@ -3739,6 +4647,204 @@
     </w:p>
     <w:p>
       <w:pPr>
+        <w:pStyle w:val="ListParagraph"/>
+        <w:numPr>
+          <w:ilvl w:val="0"/>
+          <w:numId w:val="9"/>
+        </w:numPr>
+        <w:rPr>
+          <w:rFonts w:ascii="Times New Roman" w:hAnsi="Times New Roman" w:cs="Times New Roman"/>
+          <w:sz w:val="24"/>
+          <w:szCs w:val="24"/>
+        </w:rPr>
+      </w:pPr>
+      <w:r>
+        <w:rPr>
+          <w:rFonts w:ascii="Times New Roman" w:hAnsi="Times New Roman" w:cs="Times New Roman"/>
+          <w:sz w:val="24"/>
+          <w:szCs w:val="24"/>
+        </w:rPr>
+        <w:t>On any page, user click on image profile on the header.</w:t>
+      </w:r>
+    </w:p>
+    <w:p>
+      <w:pPr>
+        <w:pStyle w:val="ListParagraph"/>
+        <w:numPr>
+          <w:ilvl w:val="0"/>
+          <w:numId w:val="9"/>
+        </w:numPr>
+        <w:rPr>
+          <w:rFonts w:ascii="Times New Roman" w:hAnsi="Times New Roman" w:cs="Times New Roman"/>
+          <w:sz w:val="24"/>
+          <w:szCs w:val="24"/>
+        </w:rPr>
+      </w:pPr>
+      <w:r>
+        <w:rPr>
+          <w:rFonts w:ascii="Times New Roman" w:hAnsi="Times New Roman" w:cs="Times New Roman"/>
+          <w:sz w:val="24"/>
+          <w:szCs w:val="24"/>
+        </w:rPr>
+        <w:t>System will display a list of options, then user click on “Trang cá nhân”.</w:t>
+      </w:r>
+    </w:p>
+    <w:p>
+      <w:pPr>
+        <w:pStyle w:val="ListParagraph"/>
+        <w:numPr>
+          <w:ilvl w:val="0"/>
+          <w:numId w:val="9"/>
+        </w:numPr>
+        <w:rPr>
+          <w:rFonts w:ascii="Times New Roman" w:hAnsi="Times New Roman" w:cs="Times New Roman"/>
+          <w:sz w:val="24"/>
+          <w:szCs w:val="24"/>
+        </w:rPr>
+      </w:pPr>
+      <w:r>
+        <w:rPr>
+          <w:rFonts w:ascii="Times New Roman" w:hAnsi="Times New Roman" w:cs="Times New Roman"/>
+          <w:sz w:val="24"/>
+          <w:szCs w:val="24"/>
+        </w:rPr>
+        <w:t>Browser will redirect to user’s personal page.</w:t>
+      </w:r>
+    </w:p>
+    <w:p>
+      <w:pPr>
+        <w:pStyle w:val="ListParagraph"/>
+        <w:numPr>
+          <w:ilvl w:val="0"/>
+          <w:numId w:val="9"/>
+        </w:numPr>
+        <w:rPr>
+          <w:rFonts w:ascii="Times New Roman" w:hAnsi="Times New Roman" w:cs="Times New Roman"/>
+          <w:sz w:val="24"/>
+          <w:szCs w:val="24"/>
+        </w:rPr>
+      </w:pPr>
+      <w:r>
+        <w:rPr>
+          <w:rFonts w:ascii="Times New Roman" w:hAnsi="Times New Roman" w:cs="Times New Roman"/>
+          <w:sz w:val="24"/>
+          <w:szCs w:val="24"/>
+        </w:rPr>
+        <w:t>User click on “Chỉnh sửa trang cá nhân” at the left side of the page.</w:t>
+      </w:r>
+    </w:p>
+    <w:p>
+      <w:pPr>
+        <w:jc w:val="center"/>
+        <w:rPr>
+          <w:rFonts w:ascii="Times New Roman" w:hAnsi="Times New Roman" w:cs="Times New Roman"/>
+          <w:sz w:val="24"/>
+          <w:szCs w:val="24"/>
+        </w:rPr>
+      </w:pPr>
+      <w:r>
+        <w:rPr>
+          <w:noProof/>
+        </w:rPr>
+        <w:drawing>
+          <wp:inline distT="0" distB="0" distL="0" distR="0" wp14:anchorId="420CD031" wp14:editId="4C3EC7AD">
+            <wp:extent cx="5943600" cy="2477135"/>
+            <wp:effectExtent l="0" t="0" r="0" b="0"/>
+            <wp:docPr id="14" name="Picture 14"/>
+            <wp:cNvGraphicFramePr>
+              <a:graphicFrameLocks xmlns:a="http://schemas.openxmlformats.org/drawingml/2006/main" noChangeAspect="1"/>
+            </wp:cNvGraphicFramePr>
+            <a:graphic xmlns:a="http://schemas.openxmlformats.org/drawingml/2006/main">
+              <a:graphicData uri="http://schemas.openxmlformats.org/drawingml/2006/picture">
+                <pic:pic xmlns:pic="http://schemas.openxmlformats.org/drawingml/2006/picture">
+                  <pic:nvPicPr>
+                    <pic:cNvPr id="1" name=""/>
+                    <pic:cNvPicPr/>
+                  </pic:nvPicPr>
+                  <pic:blipFill>
+                    <a:blip r:embed="rId35"/>
+                    <a:stretch>
+                      <a:fillRect/>
+                    </a:stretch>
+                  </pic:blipFill>
+                  <pic:spPr>
+                    <a:xfrm>
+                      <a:off x="0" y="0"/>
+                      <a:ext cx="5943600" cy="2477135"/>
+                    </a:xfrm>
+                    <a:prstGeom prst="rect">
+                      <a:avLst/>
+                    </a:prstGeom>
+                  </pic:spPr>
+                </pic:pic>
+              </a:graphicData>
+            </a:graphic>
+          </wp:inline>
+        </w:drawing>
+      </w:r>
+    </w:p>
+    <w:p>
+      <w:pPr>
+        <w:pStyle w:val="ListParagraph"/>
+        <w:numPr>
+          <w:ilvl w:val="0"/>
+          <w:numId w:val="9"/>
+        </w:numPr>
+        <w:rPr>
+          <w:rFonts w:ascii="Times New Roman" w:hAnsi="Times New Roman" w:cs="Times New Roman"/>
+          <w:sz w:val="24"/>
+          <w:szCs w:val="24"/>
+        </w:rPr>
+      </w:pPr>
+      <w:r>
+        <w:rPr>
+          <w:rFonts w:ascii="Times New Roman" w:hAnsi="Times New Roman" w:cs="Times New Roman"/>
+          <w:sz w:val="24"/>
+          <w:szCs w:val="24"/>
+        </w:rPr>
+        <w:t>A popup of user information will be display, then user edit the field user want to change and click on “</w:t>
+      </w:r>
+      <w:r>
+        <w:rPr>
+          <w:rFonts w:ascii="Times New Roman" w:hAnsi="Times New Roman" w:cs="Times New Roman"/>
+          <w:sz w:val="24"/>
+          <w:szCs w:val="24"/>
+        </w:rPr>
+        <w:t>Tiếp tục</w:t>
+      </w:r>
+      <w:r>
+        <w:rPr>
+          <w:rFonts w:ascii="Times New Roman" w:hAnsi="Times New Roman" w:cs="Times New Roman"/>
+          <w:sz w:val="24"/>
+          <w:szCs w:val="24"/>
+        </w:rPr>
+        <w:t>” button.</w:t>
+      </w:r>
+    </w:p>
+    <w:p>
+      <w:pPr>
+        <w:pStyle w:val="ListParagraph"/>
+        <w:numPr>
+          <w:ilvl w:val="0"/>
+          <w:numId w:val="9"/>
+        </w:numPr>
+        <w:rPr>
+          <w:rFonts w:ascii="Times New Roman" w:hAnsi="Times New Roman" w:cs="Times New Roman"/>
+          <w:sz w:val="24"/>
+          <w:szCs w:val="24"/>
+        </w:rPr>
+      </w:pPr>
+      <w:r>
+        <w:rPr>
+          <w:rFonts w:ascii="Times New Roman" w:hAnsi="Times New Roman" w:cs="Times New Roman"/>
+          <w:sz w:val="24"/>
+          <w:szCs w:val="24"/>
+        </w:rPr>
+        <w:t>System will display update interest topics popup. User change the interest topics then click on “Cập nhật” button.</w:t>
+      </w:r>
+    </w:p>
+    <w:p>
+      <w:pPr>
         <w:rPr>
           <w:rFonts w:ascii="Times New Roman" w:hAnsi="Times New Roman" w:cs="Times New Roman"/>
           <w:b/>
@@ -3785,13 +4891,326 @@
     </w:p>
     <w:p>
       <w:pPr>
+        <w:pStyle w:val="ListParagraph"/>
+        <w:numPr>
+          <w:ilvl w:val="0"/>
+          <w:numId w:val="10"/>
+        </w:numPr>
+        <w:rPr>
+          <w:rFonts w:ascii="Times New Roman" w:hAnsi="Times New Roman" w:cs="Times New Roman"/>
+          <w:i/>
+          <w:sz w:val="24"/>
+          <w:szCs w:val="24"/>
+        </w:rPr>
+      </w:pPr>
+      <w:r>
+        <w:rPr>
+          <w:rFonts w:ascii="Times New Roman" w:hAnsi="Times New Roman" w:cs="Times New Roman"/>
+          <w:i/>
+          <w:sz w:val="24"/>
+          <w:szCs w:val="24"/>
+        </w:rPr>
+        <w:lastRenderedPageBreak/>
+        <w:t>Search posts by location:</w:t>
+      </w:r>
+    </w:p>
+    <w:p>
+      <w:pPr>
+        <w:pStyle w:val="ListParagraph"/>
+        <w:numPr>
+          <w:ilvl w:val="1"/>
+          <w:numId w:val="10"/>
+        </w:numPr>
+        <w:rPr>
+          <w:rFonts w:ascii="Times New Roman" w:hAnsi="Times New Roman" w:cs="Times New Roman"/>
+          <w:sz w:val="24"/>
+          <w:szCs w:val="24"/>
+        </w:rPr>
+      </w:pPr>
+      <w:r>
+        <w:rPr>
+          <w:rFonts w:ascii="Times New Roman" w:hAnsi="Times New Roman" w:cs="Times New Roman"/>
+          <w:sz w:val="24"/>
+          <w:szCs w:val="24"/>
+        </w:rPr>
+        <w:t>From home page, user enter the location to the search input.</w:t>
+      </w:r>
+    </w:p>
+    <w:p>
+      <w:pPr>
+        <w:pStyle w:val="ListParagraph"/>
+        <w:numPr>
+          <w:ilvl w:val="1"/>
+          <w:numId w:val="10"/>
+        </w:numPr>
+        <w:rPr>
+          <w:rFonts w:ascii="Times New Roman" w:hAnsi="Times New Roman" w:cs="Times New Roman"/>
+          <w:sz w:val="24"/>
+          <w:szCs w:val="24"/>
+        </w:rPr>
+      </w:pPr>
+      <w:r>
+        <w:rPr>
+          <w:rFonts w:ascii="Times New Roman" w:hAnsi="Times New Roman" w:cs="Times New Roman"/>
+          <w:sz w:val="24"/>
+          <w:szCs w:val="24"/>
+        </w:rPr>
+        <w:t>System will suggest list of location base on Google Maps. User select one location.</w:t>
+      </w:r>
+    </w:p>
+    <w:p>
+      <w:pPr>
+        <w:pStyle w:val="ListParagraph"/>
+        <w:ind w:left="1440"/>
+        <w:jc w:val="center"/>
+        <w:rPr>
+          <w:rFonts w:ascii="Times New Roman" w:hAnsi="Times New Roman" w:cs="Times New Roman"/>
+          <w:sz w:val="24"/>
+          <w:szCs w:val="24"/>
+        </w:rPr>
+      </w:pPr>
+      <w:r>
+        <w:rPr>
+          <w:noProof/>
+        </w:rPr>
+        <w:drawing>
+          <wp:inline distT="0" distB="0" distL="0" distR="0" wp14:anchorId="2725B5F1" wp14:editId="671FCAFE">
+            <wp:extent cx="3207727" cy="2343150"/>
+            <wp:effectExtent l="0" t="0" r="0" b="0"/>
+            <wp:docPr id="15" name="Picture 15"/>
+            <wp:cNvGraphicFramePr>
+              <a:graphicFrameLocks xmlns:a="http://schemas.openxmlformats.org/drawingml/2006/main" noChangeAspect="1"/>
+            </wp:cNvGraphicFramePr>
+            <a:graphic xmlns:a="http://schemas.openxmlformats.org/drawingml/2006/main">
+              <a:graphicData uri="http://schemas.openxmlformats.org/drawingml/2006/picture">
+                <pic:pic xmlns:pic="http://schemas.openxmlformats.org/drawingml/2006/picture">
+                  <pic:nvPicPr>
+                    <pic:cNvPr id="1" name=""/>
+                    <pic:cNvPicPr/>
+                  </pic:nvPicPr>
+                  <pic:blipFill>
+                    <a:blip r:embed="rId36"/>
+                    <a:stretch>
+                      <a:fillRect/>
+                    </a:stretch>
+                  </pic:blipFill>
+                  <pic:spPr>
+                    <a:xfrm>
+                      <a:off x="0" y="0"/>
+                      <a:ext cx="3212029" cy="2346293"/>
+                    </a:xfrm>
+                    <a:prstGeom prst="rect">
+                      <a:avLst/>
+                    </a:prstGeom>
+                  </pic:spPr>
+                </pic:pic>
+              </a:graphicData>
+            </a:graphic>
+          </wp:inline>
+        </w:drawing>
+      </w:r>
+    </w:p>
+    <w:p>
+      <w:pPr>
+        <w:pStyle w:val="ListParagraph"/>
+        <w:numPr>
+          <w:ilvl w:val="1"/>
+          <w:numId w:val="10"/>
+        </w:numPr>
+        <w:rPr>
+          <w:rFonts w:ascii="Times New Roman" w:hAnsi="Times New Roman" w:cs="Times New Roman"/>
+          <w:sz w:val="24"/>
+          <w:szCs w:val="24"/>
+        </w:rPr>
+      </w:pPr>
+      <w:r>
+        <w:rPr>
+          <w:rFonts w:ascii="Times New Roman" w:hAnsi="Times New Roman" w:cs="Times New Roman"/>
+          <w:sz w:val="24"/>
+          <w:szCs w:val="24"/>
+        </w:rPr>
+        <w:t xml:space="preserve">Browser will redirect to </w:t>
+      </w:r>
+      <w:r>
+        <w:rPr>
+          <w:rFonts w:ascii="Times New Roman" w:hAnsi="Times New Roman" w:cs="Times New Roman"/>
+          <w:sz w:val="24"/>
+          <w:szCs w:val="24"/>
+        </w:rPr>
+        <w:t>search-result</w:t>
+      </w:r>
+      <w:r>
+        <w:rPr>
+          <w:rFonts w:ascii="Times New Roman" w:hAnsi="Times New Roman" w:cs="Times New Roman"/>
+          <w:sz w:val="24"/>
+          <w:szCs w:val="24"/>
+        </w:rPr>
+        <w:t xml:space="preserve"> page.</w:t>
+      </w:r>
+    </w:p>
+    <w:p>
+      <w:pPr>
+        <w:pStyle w:val="ListParagraph"/>
+        <w:numPr>
+          <w:ilvl w:val="0"/>
+          <w:numId w:val="10"/>
+        </w:numPr>
+        <w:rPr>
+          <w:rFonts w:ascii="Times New Roman" w:hAnsi="Times New Roman" w:cs="Times New Roman"/>
+          <w:i/>
+          <w:sz w:val="24"/>
+          <w:szCs w:val="24"/>
+        </w:rPr>
+      </w:pPr>
+      <w:r>
+        <w:rPr>
+          <w:rFonts w:ascii="Times New Roman" w:hAnsi="Times New Roman" w:cs="Times New Roman"/>
+          <w:i/>
+          <w:sz w:val="24"/>
+          <w:szCs w:val="24"/>
+        </w:rPr>
+        <w:t>Search posts by keyword:</w:t>
+      </w:r>
+    </w:p>
+    <w:p>
+      <w:pPr>
+        <w:pStyle w:val="ListParagraph"/>
+        <w:numPr>
+          <w:ilvl w:val="1"/>
+          <w:numId w:val="10"/>
+        </w:numPr>
+        <w:rPr>
+          <w:rFonts w:ascii="Times New Roman" w:hAnsi="Times New Roman" w:cs="Times New Roman"/>
+          <w:i/>
+          <w:sz w:val="24"/>
+          <w:szCs w:val="24"/>
+        </w:rPr>
+      </w:pPr>
+      <w:r>
+        <w:rPr>
+          <w:rFonts w:ascii="Times New Roman" w:hAnsi="Times New Roman" w:cs="Times New Roman"/>
+          <w:sz w:val="24"/>
+          <w:szCs w:val="24"/>
+        </w:rPr>
+        <w:t>From any page, user enter search keyword into search field at the top-right of the page then press “Enter”.</w:t>
+      </w:r>
+    </w:p>
+    <w:p>
+      <w:pPr>
+        <w:pStyle w:val="ListParagraph"/>
+        <w:ind w:left="1440"/>
+        <w:rPr>
+          <w:rFonts w:ascii="Times New Roman" w:hAnsi="Times New Roman" w:cs="Times New Roman"/>
+          <w:i/>
+          <w:sz w:val="24"/>
+          <w:szCs w:val="24"/>
+        </w:rPr>
+      </w:pPr>
+    </w:p>
+    <w:p>
+      <w:pPr>
+        <w:pStyle w:val="ListParagraph"/>
+        <w:ind w:left="1440"/>
+        <w:jc w:val="center"/>
+        <w:rPr>
+          <w:rFonts w:ascii="Times New Roman" w:hAnsi="Times New Roman" w:cs="Times New Roman"/>
+          <w:i/>
+          <w:sz w:val="24"/>
+          <w:szCs w:val="24"/>
+        </w:rPr>
+      </w:pPr>
+      <w:r>
+        <w:rPr>
+          <w:noProof/>
+        </w:rPr>
+        <w:drawing>
+          <wp:inline distT="0" distB="0" distL="0" distR="0" wp14:anchorId="643DB952" wp14:editId="2EFB6032">
+            <wp:extent cx="4191000" cy="581025"/>
+            <wp:effectExtent l="0" t="0" r="0" b="9525"/>
+            <wp:docPr id="16" name="Picture 16"/>
+            <wp:cNvGraphicFramePr>
+              <a:graphicFrameLocks xmlns:a="http://schemas.openxmlformats.org/drawingml/2006/main" noChangeAspect="1"/>
+            </wp:cNvGraphicFramePr>
+            <a:graphic xmlns:a="http://schemas.openxmlformats.org/drawingml/2006/main">
+              <a:graphicData uri="http://schemas.openxmlformats.org/drawingml/2006/picture">
+                <pic:pic xmlns:pic="http://schemas.openxmlformats.org/drawingml/2006/picture">
+                  <pic:nvPicPr>
+                    <pic:cNvPr id="1" name=""/>
+                    <pic:cNvPicPr/>
+                  </pic:nvPicPr>
+                  <pic:blipFill>
+                    <a:blip r:embed="rId37"/>
+                    <a:stretch>
+                      <a:fillRect/>
+                    </a:stretch>
+                  </pic:blipFill>
+                  <pic:spPr>
+                    <a:xfrm>
+                      <a:off x="0" y="0"/>
+                      <a:ext cx="4191000" cy="581025"/>
+                    </a:xfrm>
+                    <a:prstGeom prst="rect">
+                      <a:avLst/>
+                    </a:prstGeom>
+                  </pic:spPr>
+                </pic:pic>
+              </a:graphicData>
+            </a:graphic>
+          </wp:inline>
+        </w:drawing>
+      </w:r>
+    </w:p>
+    <w:p>
+      <w:pPr>
+        <w:pStyle w:val="ListParagraph"/>
+        <w:ind w:left="1440"/>
+        <w:rPr>
+          <w:rFonts w:ascii="Times New Roman" w:hAnsi="Times New Roman" w:cs="Times New Roman"/>
+          <w:sz w:val="24"/>
+          <w:szCs w:val="24"/>
+        </w:rPr>
+      </w:pPr>
+    </w:p>
+    <w:p>
+      <w:pPr>
+        <w:pStyle w:val="ListParagraph"/>
+        <w:numPr>
+          <w:ilvl w:val="1"/>
+          <w:numId w:val="10"/>
+        </w:numPr>
+        <w:rPr>
+          <w:rFonts w:ascii="Times New Roman" w:hAnsi="Times New Roman" w:cs="Times New Roman"/>
+          <w:i/>
+          <w:sz w:val="24"/>
+          <w:szCs w:val="24"/>
+        </w:rPr>
+      </w:pPr>
+      <w:r>
+        <w:rPr>
+          <w:rFonts w:ascii="Times New Roman" w:hAnsi="Times New Roman" w:cs="Times New Roman"/>
+          <w:sz w:val="24"/>
+          <w:szCs w:val="24"/>
+        </w:rPr>
+        <w:t>Browser will redirect to search-result page</w:t>
+      </w:r>
+    </w:p>
+    <w:p>
+      <w:pPr>
+        <w:rPr>
+          <w:rFonts w:ascii="Times New Roman" w:hAnsi="Times New Roman" w:cs="Times New Roman"/>
+          <w:sz w:val="24"/>
+          <w:szCs w:val="24"/>
+        </w:rPr>
+      </w:pPr>
+      <w:r>
         <w:rPr>
           <w:rFonts w:ascii="Times New Roman" w:hAnsi="Times New Roman" w:cs="Times New Roman"/>
           <w:b/>
           <w:sz w:val="24"/>
           <w:szCs w:val="24"/>
         </w:rPr>
-      </w:pPr>
+        <w:t>6.2.</w:t>
+      </w:r>
       <w:r>
         <w:rPr>
           <w:rFonts w:ascii="Times New Roman" w:hAnsi="Times New Roman" w:cs="Times New Roman"/>
@@ -3799,6 +5218,153 @@
           <w:sz w:val="24"/>
           <w:szCs w:val="24"/>
         </w:rPr>
+        <w:t>6</w:t>
+      </w:r>
+      <w:r>
+        <w:rPr>
+          <w:rFonts w:ascii="Times New Roman" w:hAnsi="Times New Roman" w:cs="Times New Roman"/>
+          <w:b/>
+          <w:sz w:val="24"/>
+          <w:szCs w:val="24"/>
+        </w:rPr>
+        <w:t xml:space="preserve"> User searches other users</w:t>
+      </w:r>
+    </w:p>
+    <w:p>
+      <w:pPr>
+        <w:pStyle w:val="ListParagraph"/>
+        <w:numPr>
+          <w:ilvl w:val="1"/>
+          <w:numId w:val="10"/>
+        </w:numPr>
+        <w:rPr>
+          <w:rFonts w:ascii="Times New Roman" w:hAnsi="Times New Roman" w:cs="Times New Roman"/>
+          <w:i/>
+          <w:sz w:val="24"/>
+          <w:szCs w:val="24"/>
+        </w:rPr>
+      </w:pPr>
+      <w:r>
+        <w:rPr>
+          <w:rFonts w:ascii="Times New Roman" w:hAnsi="Times New Roman" w:cs="Times New Roman"/>
+          <w:sz w:val="24"/>
+          <w:szCs w:val="24"/>
+        </w:rPr>
+        <w:t>From any page, user enter search keyword into search field at the top-right of the page then press “Enter”.</w:t>
+      </w:r>
+    </w:p>
+    <w:p>
+      <w:pPr>
+        <w:pStyle w:val="ListParagraph"/>
+        <w:numPr>
+          <w:ilvl w:val="1"/>
+          <w:numId w:val="10"/>
+        </w:numPr>
+        <w:rPr>
+          <w:rFonts w:ascii="Times New Roman" w:hAnsi="Times New Roman" w:cs="Times New Roman"/>
+          <w:i/>
+          <w:sz w:val="24"/>
+          <w:szCs w:val="24"/>
+        </w:rPr>
+      </w:pPr>
+      <w:r>
+        <w:rPr>
+          <w:rFonts w:ascii="Times New Roman" w:hAnsi="Times New Roman" w:cs="Times New Roman"/>
+          <w:sz w:val="24"/>
+          <w:szCs w:val="24"/>
+        </w:rPr>
+        <w:t>Browser will redirect to search-result page</w:t>
+      </w:r>
+    </w:p>
+    <w:p>
+      <w:pPr>
+        <w:pStyle w:val="ListParagraph"/>
+        <w:numPr>
+          <w:ilvl w:val="1"/>
+          <w:numId w:val="10"/>
+        </w:numPr>
+        <w:rPr>
+          <w:rFonts w:ascii="Times New Roman" w:hAnsi="Times New Roman" w:cs="Times New Roman"/>
+          <w:sz w:val="24"/>
+          <w:szCs w:val="24"/>
+        </w:rPr>
+      </w:pPr>
+      <w:r>
+        <w:rPr>
+          <w:rFonts w:ascii="Times New Roman" w:hAnsi="Times New Roman" w:cs="Times New Roman"/>
+          <w:sz w:val="24"/>
+          <w:szCs w:val="24"/>
+        </w:rPr>
+        <w:t>User switch to “Mọi người” tab to see searched users.</w:t>
+      </w:r>
+    </w:p>
+    <w:p>
+      <w:pPr>
+        <w:jc w:val="center"/>
+        <w:rPr>
+          <w:rFonts w:ascii="Times New Roman" w:hAnsi="Times New Roman" w:cs="Times New Roman"/>
+          <w:sz w:val="24"/>
+          <w:szCs w:val="24"/>
+        </w:rPr>
+      </w:pPr>
+      <w:r>
+        <w:rPr>
+          <w:noProof/>
+        </w:rPr>
+        <w:lastRenderedPageBreak/>
+        <w:drawing>
+          <wp:inline distT="0" distB="0" distL="0" distR="0" wp14:anchorId="2A6B5794" wp14:editId="1A7BD2BB">
+            <wp:extent cx="5943600" cy="3611880"/>
+            <wp:effectExtent l="0" t="0" r="0" b="7620"/>
+            <wp:docPr id="17" name="Picture 17"/>
+            <wp:cNvGraphicFramePr>
+              <a:graphicFrameLocks xmlns:a="http://schemas.openxmlformats.org/drawingml/2006/main" noChangeAspect="1"/>
+            </wp:cNvGraphicFramePr>
+            <a:graphic xmlns:a="http://schemas.openxmlformats.org/drawingml/2006/main">
+              <a:graphicData uri="http://schemas.openxmlformats.org/drawingml/2006/picture">
+                <pic:pic xmlns:pic="http://schemas.openxmlformats.org/drawingml/2006/picture">
+                  <pic:nvPicPr>
+                    <pic:cNvPr id="1" name=""/>
+                    <pic:cNvPicPr/>
+                  </pic:nvPicPr>
+                  <pic:blipFill>
+                    <a:blip r:embed="rId38"/>
+                    <a:stretch>
+                      <a:fillRect/>
+                    </a:stretch>
+                  </pic:blipFill>
+                  <pic:spPr>
+                    <a:xfrm>
+                      <a:off x="0" y="0"/>
+                      <a:ext cx="5943600" cy="3611880"/>
+                    </a:xfrm>
+                    <a:prstGeom prst="rect">
+                      <a:avLst/>
+                    </a:prstGeom>
+                  </pic:spPr>
+                </pic:pic>
+              </a:graphicData>
+            </a:graphic>
+          </wp:inline>
+        </w:drawing>
+      </w:r>
+    </w:p>
+    <w:p>
+      <w:pPr>
+        <w:rPr>
+          <w:rFonts w:ascii="Times New Roman" w:hAnsi="Times New Roman" w:cs="Times New Roman"/>
+          <w:b/>
+          <w:sz w:val="24"/>
+          <w:szCs w:val="24"/>
+        </w:rPr>
+      </w:pPr>
+      <w:r>
+        <w:rPr>
+          <w:rFonts w:ascii="Times New Roman" w:hAnsi="Times New Roman" w:cs="Times New Roman"/>
+          <w:b/>
+          <w:sz w:val="24"/>
+          <w:szCs w:val="24"/>
+        </w:rPr>
         <w:t>6.2.</w:t>
       </w:r>
       <w:r>
@@ -3808,7 +5374,7 @@
           <w:sz w:val="24"/>
           <w:szCs w:val="24"/>
         </w:rPr>
-        <w:t>6</w:t>
+        <w:t>7</w:t>
       </w:r>
       <w:r>
         <w:rPr>
@@ -3817,7 +5383,367 @@
           <w:sz w:val="24"/>
           <w:szCs w:val="24"/>
         </w:rPr>
-        <w:t xml:space="preserve"> User searches other users</w:t>
+        <w:t xml:space="preserve"> User creates posts</w:t>
+      </w:r>
+    </w:p>
+    <w:p>
+      <w:pPr>
+        <w:pStyle w:val="ListParagraph"/>
+        <w:numPr>
+          <w:ilvl w:val="0"/>
+          <w:numId w:val="11"/>
+        </w:numPr>
+        <w:rPr>
+          <w:rFonts w:ascii="Times New Roman" w:hAnsi="Times New Roman" w:cs="Times New Roman"/>
+          <w:sz w:val="24"/>
+          <w:szCs w:val="24"/>
+        </w:rPr>
+      </w:pPr>
+      <w:r>
+        <w:rPr>
+          <w:rFonts w:ascii="Times New Roman" w:hAnsi="Times New Roman" w:cs="Times New Roman"/>
+          <w:sz w:val="24"/>
+          <w:szCs w:val="24"/>
+        </w:rPr>
+        <w:t>From any page, click on “+” button on the header. A list of post type will be displayed.</w:t>
+      </w:r>
+    </w:p>
+    <w:p>
+      <w:pPr>
+        <w:pStyle w:val="ListParagraph"/>
+        <w:numPr>
+          <w:ilvl w:val="0"/>
+          <w:numId w:val="11"/>
+        </w:numPr>
+        <w:rPr>
+          <w:rFonts w:ascii="Times New Roman" w:hAnsi="Times New Roman" w:cs="Times New Roman"/>
+          <w:sz w:val="24"/>
+          <w:szCs w:val="24"/>
+        </w:rPr>
+      </w:pPr>
+      <w:r>
+        <w:rPr>
+          <w:rFonts w:ascii="Times New Roman" w:hAnsi="Times New Roman" w:cs="Times New Roman"/>
+          <w:sz w:val="24"/>
+          <w:szCs w:val="24"/>
+        </w:rPr>
+        <w:t>User choose post type user want to create.</w:t>
+      </w:r>
+    </w:p>
+    <w:p>
+      <w:pPr>
+        <w:ind w:left="360"/>
+        <w:jc w:val="center"/>
+        <w:rPr>
+          <w:rFonts w:ascii="Times New Roman" w:hAnsi="Times New Roman" w:cs="Times New Roman"/>
+          <w:sz w:val="24"/>
+          <w:szCs w:val="24"/>
+        </w:rPr>
+      </w:pPr>
+      <w:r>
+        <w:rPr>
+          <w:noProof/>
+        </w:rPr>
+        <w:drawing>
+          <wp:inline distT="0" distB="0" distL="0" distR="0" wp14:anchorId="3C66E410" wp14:editId="5248197F">
+            <wp:extent cx="3619500" cy="2200275"/>
+            <wp:effectExtent l="0" t="0" r="0" b="9525"/>
+            <wp:docPr id="18" name="Picture 18"/>
+            <wp:cNvGraphicFramePr>
+              <a:graphicFrameLocks xmlns:a="http://schemas.openxmlformats.org/drawingml/2006/main" noChangeAspect="1"/>
+            </wp:cNvGraphicFramePr>
+            <a:graphic xmlns:a="http://schemas.openxmlformats.org/drawingml/2006/main">
+              <a:graphicData uri="http://schemas.openxmlformats.org/drawingml/2006/picture">
+                <pic:pic xmlns:pic="http://schemas.openxmlformats.org/drawingml/2006/picture">
+                  <pic:nvPicPr>
+                    <pic:cNvPr id="1" name=""/>
+                    <pic:cNvPicPr/>
+                  </pic:nvPicPr>
+                  <pic:blipFill>
+                    <a:blip r:embed="rId39"/>
+                    <a:stretch>
+                      <a:fillRect/>
+                    </a:stretch>
+                  </pic:blipFill>
+                  <pic:spPr>
+                    <a:xfrm>
+                      <a:off x="0" y="0"/>
+                      <a:ext cx="3619500" cy="2200275"/>
+                    </a:xfrm>
+                    <a:prstGeom prst="rect">
+                      <a:avLst/>
+                    </a:prstGeom>
+                  </pic:spPr>
+                </pic:pic>
+              </a:graphicData>
+            </a:graphic>
+          </wp:inline>
+        </w:drawing>
+      </w:r>
+    </w:p>
+    <w:p>
+      <w:pPr>
+        <w:pStyle w:val="ListParagraph"/>
+        <w:numPr>
+          <w:ilvl w:val="0"/>
+          <w:numId w:val="11"/>
+        </w:numPr>
+        <w:rPr>
+          <w:rFonts w:ascii="Times New Roman" w:hAnsi="Times New Roman" w:cs="Times New Roman"/>
+          <w:sz w:val="24"/>
+          <w:szCs w:val="24"/>
+        </w:rPr>
+      </w:pPr>
+      <w:r>
+        <w:rPr>
+          <w:rFonts w:ascii="Times New Roman" w:hAnsi="Times New Roman" w:cs="Times New Roman"/>
+          <w:sz w:val="24"/>
+          <w:szCs w:val="24"/>
+        </w:rPr>
+        <w:t>Browser will redirect to create-post page.</w:t>
+      </w:r>
+    </w:p>
+    <w:p>
+      <w:pPr>
+        <w:pStyle w:val="ListParagraph"/>
+        <w:numPr>
+          <w:ilvl w:val="0"/>
+          <w:numId w:val="12"/>
+        </w:numPr>
+        <w:rPr>
+          <w:rFonts w:ascii="Times New Roman" w:hAnsi="Times New Roman" w:cs="Times New Roman"/>
+          <w:sz w:val="24"/>
+          <w:szCs w:val="24"/>
+        </w:rPr>
+      </w:pPr>
+      <w:r>
+        <w:rPr>
+          <w:rFonts w:ascii="Times New Roman" w:hAnsi="Times New Roman" w:cs="Times New Roman"/>
+          <w:i/>
+          <w:sz w:val="24"/>
+          <w:szCs w:val="24"/>
+        </w:rPr>
+        <w:t>Create an article</w:t>
+      </w:r>
+    </w:p>
+    <w:p>
+      <w:pPr>
+        <w:ind w:left="1080"/>
+        <w:rPr>
+          <w:rFonts w:ascii="Times New Roman" w:hAnsi="Times New Roman" w:cs="Times New Roman"/>
+          <w:sz w:val="24"/>
+          <w:szCs w:val="24"/>
+        </w:rPr>
+      </w:pPr>
+      <w:r>
+        <w:rPr>
+          <w:noProof/>
+        </w:rPr>
+        <w:lastRenderedPageBreak/>
+        <w:drawing>
+          <wp:inline distT="0" distB="0" distL="0" distR="0" wp14:anchorId="6184EDAB" wp14:editId="3647DE4F">
+            <wp:extent cx="4967605" cy="3411415"/>
+            <wp:effectExtent l="0" t="0" r="4445" b="0"/>
+            <wp:docPr id="19" name="Picture 19"/>
+            <wp:cNvGraphicFramePr>
+              <a:graphicFrameLocks xmlns:a="http://schemas.openxmlformats.org/drawingml/2006/main" noChangeAspect="1"/>
+            </wp:cNvGraphicFramePr>
+            <a:graphic xmlns:a="http://schemas.openxmlformats.org/drawingml/2006/main">
+              <a:graphicData uri="http://schemas.openxmlformats.org/drawingml/2006/picture">
+                <pic:pic xmlns:pic="http://schemas.openxmlformats.org/drawingml/2006/picture">
+                  <pic:nvPicPr>
+                    <pic:cNvPr id="1" name=""/>
+                    <pic:cNvPicPr/>
+                  </pic:nvPicPr>
+                  <pic:blipFill>
+                    <a:blip r:embed="rId40"/>
+                    <a:stretch>
+                      <a:fillRect/>
+                    </a:stretch>
+                  </pic:blipFill>
+                  <pic:spPr>
+                    <a:xfrm>
+                      <a:off x="0" y="0"/>
+                      <a:ext cx="4977446" cy="3418173"/>
+                    </a:xfrm>
+                    <a:prstGeom prst="rect">
+                      <a:avLst/>
+                    </a:prstGeom>
+                  </pic:spPr>
+                </pic:pic>
+              </a:graphicData>
+            </a:graphic>
+          </wp:inline>
+        </w:drawing>
+      </w:r>
+    </w:p>
+    <w:p>
+      <w:pPr>
+        <w:pStyle w:val="ListParagraph"/>
+        <w:numPr>
+          <w:ilvl w:val="0"/>
+          <w:numId w:val="12"/>
+        </w:numPr>
+        <w:rPr>
+          <w:rFonts w:ascii="Times New Roman" w:hAnsi="Times New Roman" w:cs="Times New Roman"/>
+          <w:sz w:val="24"/>
+          <w:szCs w:val="24"/>
+        </w:rPr>
+      </w:pPr>
+      <w:r>
+        <w:rPr>
+          <w:rFonts w:ascii="Times New Roman" w:hAnsi="Times New Roman" w:cs="Times New Roman"/>
+          <w:i/>
+          <w:sz w:val="24"/>
+          <w:szCs w:val="24"/>
+        </w:rPr>
+        <w:t>Create a virtual trip</w:t>
+      </w:r>
+    </w:p>
+    <w:p>
+      <w:pPr>
+        <w:pStyle w:val="ListParagraph"/>
+        <w:ind w:left="1080"/>
+        <w:rPr>
+          <w:rFonts w:ascii="Times New Roman" w:hAnsi="Times New Roman" w:cs="Times New Roman"/>
+          <w:sz w:val="24"/>
+          <w:szCs w:val="24"/>
+        </w:rPr>
+      </w:pPr>
+    </w:p>
+    <w:p>
+      <w:pPr>
+        <w:pStyle w:val="ListParagraph"/>
+        <w:ind w:left="1080"/>
+        <w:rPr>
+          <w:rFonts w:ascii="Times New Roman" w:hAnsi="Times New Roman" w:cs="Times New Roman"/>
+          <w:sz w:val="24"/>
+          <w:szCs w:val="24"/>
+        </w:rPr>
+      </w:pPr>
+      <w:r>
+        <w:rPr>
+          <w:noProof/>
+        </w:rPr>
+        <w:drawing>
+          <wp:inline distT="0" distB="0" distL="0" distR="0" wp14:anchorId="565E2D18" wp14:editId="5BD100E1">
+            <wp:extent cx="5051804" cy="2936631"/>
+            <wp:effectExtent l="0" t="0" r="0" b="0"/>
+            <wp:docPr id="20" name="Picture 20"/>
+            <wp:cNvGraphicFramePr>
+              <a:graphicFrameLocks xmlns:a="http://schemas.openxmlformats.org/drawingml/2006/main" noChangeAspect="1"/>
+            </wp:cNvGraphicFramePr>
+            <a:graphic xmlns:a="http://schemas.openxmlformats.org/drawingml/2006/main">
+              <a:graphicData uri="http://schemas.openxmlformats.org/drawingml/2006/picture">
+                <pic:pic xmlns:pic="http://schemas.openxmlformats.org/drawingml/2006/picture">
+                  <pic:nvPicPr>
+                    <pic:cNvPr id="1" name=""/>
+                    <pic:cNvPicPr/>
+                  </pic:nvPicPr>
+                  <pic:blipFill>
+                    <a:blip r:embed="rId41"/>
+                    <a:stretch>
+                      <a:fillRect/>
+                    </a:stretch>
+                  </pic:blipFill>
+                  <pic:spPr>
+                    <a:xfrm>
+                      <a:off x="0" y="0"/>
+                      <a:ext cx="5072314" cy="2948554"/>
+                    </a:xfrm>
+                    <a:prstGeom prst="rect">
+                      <a:avLst/>
+                    </a:prstGeom>
+                  </pic:spPr>
+                </pic:pic>
+              </a:graphicData>
+            </a:graphic>
+          </wp:inline>
+        </w:drawing>
+      </w:r>
+    </w:p>
+    <w:p>
+      <w:pPr>
+        <w:ind w:left="1080"/>
+        <w:rPr>
+          <w:rFonts w:ascii="Times New Roman" w:hAnsi="Times New Roman" w:cs="Times New Roman"/>
+          <w:sz w:val="24"/>
+          <w:szCs w:val="24"/>
+        </w:rPr>
+      </w:pPr>
+    </w:p>
+    <w:p>
+      <w:pPr>
+        <w:pStyle w:val="ListParagraph"/>
+        <w:numPr>
+          <w:ilvl w:val="0"/>
+          <w:numId w:val="12"/>
+        </w:numPr>
+        <w:rPr>
+          <w:rFonts w:ascii="Times New Roman" w:hAnsi="Times New Roman" w:cs="Times New Roman"/>
+          <w:sz w:val="24"/>
+          <w:szCs w:val="24"/>
+        </w:rPr>
+      </w:pPr>
+      <w:r>
+        <w:rPr>
+          <w:rFonts w:ascii="Times New Roman" w:hAnsi="Times New Roman" w:cs="Times New Roman"/>
+          <w:i/>
+          <w:sz w:val="24"/>
+          <w:szCs w:val="24"/>
+        </w:rPr>
+        <w:t>Create a finding-companion post</w:t>
+      </w:r>
+    </w:p>
+    <w:p>
+      <w:pPr>
+        <w:ind w:left="1080"/>
+        <w:rPr>
+          <w:rFonts w:ascii="Times New Roman" w:hAnsi="Times New Roman" w:cs="Times New Roman"/>
+          <w:sz w:val="24"/>
+          <w:szCs w:val="24"/>
+        </w:rPr>
+      </w:pPr>
+      <w:r>
+        <w:rPr>
+          <w:noProof/>
+        </w:rPr>
+        <w:lastRenderedPageBreak/>
+        <w:drawing>
+          <wp:inline distT="0" distB="0" distL="0" distR="0" wp14:anchorId="7B3EBECB" wp14:editId="7A261C1B">
+            <wp:extent cx="4925938" cy="3297115"/>
+            <wp:effectExtent l="0" t="0" r="8255" b="0"/>
+            <wp:docPr id="21" name="Picture 21"/>
+            <wp:cNvGraphicFramePr>
+              <a:graphicFrameLocks xmlns:a="http://schemas.openxmlformats.org/drawingml/2006/main" noChangeAspect="1"/>
+            </wp:cNvGraphicFramePr>
+            <a:graphic xmlns:a="http://schemas.openxmlformats.org/drawingml/2006/main">
+              <a:graphicData uri="http://schemas.openxmlformats.org/drawingml/2006/picture">
+                <pic:pic xmlns:pic="http://schemas.openxmlformats.org/drawingml/2006/picture">
+                  <pic:nvPicPr>
+                    <pic:cNvPr id="1" name=""/>
+                    <pic:cNvPicPr/>
+                  </pic:nvPicPr>
+                  <pic:blipFill>
+                    <a:blip r:embed="rId42"/>
+                    <a:stretch>
+                      <a:fillRect/>
+                    </a:stretch>
+                  </pic:blipFill>
+                  <pic:spPr>
+                    <a:xfrm>
+                      <a:off x="0" y="0"/>
+                      <a:ext cx="4942125" cy="3307950"/>
+                    </a:xfrm>
+                    <a:prstGeom prst="rect">
+                      <a:avLst/>
+                    </a:prstGeom>
+                  </pic:spPr>
+                </pic:pic>
+              </a:graphicData>
+            </a:graphic>
+          </wp:inline>
+        </w:drawing>
       </w:r>
     </w:p>
     <w:p>
@@ -3845,7 +5771,7 @@
           <w:sz w:val="24"/>
           <w:szCs w:val="24"/>
         </w:rPr>
-        <w:t>7</w:t>
+        <w:t>8</w:t>
       </w:r>
       <w:r>
         <w:rPr>
@@ -3854,7 +5780,197 @@
           <w:sz w:val="24"/>
           <w:szCs w:val="24"/>
         </w:rPr>
-        <w:t xml:space="preserve"> User creates posts</w:t>
+        <w:t xml:space="preserve"> User chats with other users</w:t>
+      </w:r>
+    </w:p>
+    <w:p>
+      <w:pPr>
+        <w:pStyle w:val="ListParagraph"/>
+        <w:numPr>
+          <w:ilvl w:val="0"/>
+          <w:numId w:val="11"/>
+        </w:numPr>
+        <w:rPr>
+          <w:rFonts w:ascii="Times New Roman" w:hAnsi="Times New Roman" w:cs="Times New Roman"/>
+          <w:sz w:val="24"/>
+          <w:szCs w:val="24"/>
+        </w:rPr>
+      </w:pPr>
+      <w:r>
+        <w:rPr>
+          <w:rFonts w:ascii="Times New Roman" w:hAnsi="Times New Roman" w:cs="Times New Roman"/>
+          <w:sz w:val="24"/>
+          <w:szCs w:val="24"/>
+        </w:rPr>
+        <w:t>User go to the personal page of the user that he/she want to chat with.</w:t>
+      </w:r>
+    </w:p>
+    <w:p>
+      <w:pPr>
+        <w:pStyle w:val="ListParagraph"/>
+        <w:numPr>
+          <w:ilvl w:val="0"/>
+          <w:numId w:val="11"/>
+        </w:numPr>
+        <w:rPr>
+          <w:rFonts w:ascii="Times New Roman" w:hAnsi="Times New Roman" w:cs="Times New Roman"/>
+          <w:sz w:val="24"/>
+          <w:szCs w:val="24"/>
+        </w:rPr>
+      </w:pPr>
+      <w:r>
+        <w:rPr>
+          <w:rFonts w:ascii="Times New Roman" w:hAnsi="Times New Roman" w:cs="Times New Roman"/>
+          <w:sz w:val="24"/>
+          <w:szCs w:val="24"/>
+        </w:rPr>
+        <w:t>User click on “Gửi tin nhắn” button.</w:t>
+      </w:r>
+    </w:p>
+    <w:p>
+      <w:pPr>
+        <w:ind w:left="360"/>
+        <w:jc w:val="center"/>
+        <w:rPr>
+          <w:rFonts w:ascii="Times New Roman" w:hAnsi="Times New Roman" w:cs="Times New Roman"/>
+          <w:sz w:val="24"/>
+          <w:szCs w:val="24"/>
+        </w:rPr>
+      </w:pPr>
+      <w:r>
+        <w:rPr>
+          <w:noProof/>
+        </w:rPr>
+        <w:drawing>
+          <wp:inline distT="0" distB="0" distL="0" distR="0" wp14:anchorId="00DD0670" wp14:editId="4086ED11">
+            <wp:extent cx="5943600" cy="2960370"/>
+            <wp:effectExtent l="0" t="0" r="0" b="0"/>
+            <wp:docPr id="22" name="Picture 22"/>
+            <wp:cNvGraphicFramePr>
+              <a:graphicFrameLocks xmlns:a="http://schemas.openxmlformats.org/drawingml/2006/main" noChangeAspect="1"/>
+            </wp:cNvGraphicFramePr>
+            <a:graphic xmlns:a="http://schemas.openxmlformats.org/drawingml/2006/main">
+              <a:graphicData uri="http://schemas.openxmlformats.org/drawingml/2006/picture">
+                <pic:pic xmlns:pic="http://schemas.openxmlformats.org/drawingml/2006/picture">
+                  <pic:nvPicPr>
+                    <pic:cNvPr id="1" name=""/>
+                    <pic:cNvPicPr/>
+                  </pic:nvPicPr>
+                  <pic:blipFill>
+                    <a:blip r:embed="rId43"/>
+                    <a:stretch>
+                      <a:fillRect/>
+                    </a:stretch>
+                  </pic:blipFill>
+                  <pic:spPr>
+                    <a:xfrm>
+                      <a:off x="0" y="0"/>
+                      <a:ext cx="5943600" cy="2960370"/>
+                    </a:xfrm>
+                    <a:prstGeom prst="rect">
+                      <a:avLst/>
+                    </a:prstGeom>
+                  </pic:spPr>
+                </pic:pic>
+              </a:graphicData>
+            </a:graphic>
+          </wp:inline>
+        </w:drawing>
+      </w:r>
+    </w:p>
+    <w:p>
+      <w:pPr>
+        <w:pStyle w:val="ListParagraph"/>
+        <w:numPr>
+          <w:ilvl w:val="0"/>
+          <w:numId w:val="11"/>
+        </w:numPr>
+        <w:rPr>
+          <w:rFonts w:ascii="Times New Roman" w:hAnsi="Times New Roman" w:cs="Times New Roman"/>
+          <w:sz w:val="24"/>
+          <w:szCs w:val="24"/>
+        </w:rPr>
+      </w:pPr>
+      <w:r>
+        <w:rPr>
+          <w:rFonts w:ascii="Times New Roman" w:hAnsi="Times New Roman" w:cs="Times New Roman"/>
+          <w:sz w:val="24"/>
+          <w:szCs w:val="24"/>
+        </w:rPr>
+        <w:t>A popup will be displayed. User enter message then click on “Gửi” button.</w:t>
+      </w:r>
+    </w:p>
+    <w:p>
+      <w:pPr>
+        <w:pStyle w:val="ListParagraph"/>
+        <w:numPr>
+          <w:ilvl w:val="0"/>
+          <w:numId w:val="11"/>
+        </w:numPr>
+        <w:rPr>
+          <w:rFonts w:ascii="Times New Roman" w:hAnsi="Times New Roman" w:cs="Times New Roman"/>
+          <w:sz w:val="24"/>
+          <w:szCs w:val="24"/>
+        </w:rPr>
+      </w:pPr>
+      <w:r>
+        <w:rPr>
+          <w:rFonts w:ascii="Times New Roman" w:hAnsi="Times New Roman" w:cs="Times New Roman"/>
+          <w:sz w:val="24"/>
+          <w:szCs w:val="24"/>
+        </w:rPr>
+        <w:t>From now on, a conversation between two users is initiated. They can quickly see received message and send new message by click on message icon on the header and select conversation.</w:t>
+      </w:r>
+    </w:p>
+    <w:p>
+      <w:pPr>
+        <w:ind w:left="360"/>
+        <w:rPr>
+          <w:rFonts w:ascii="Times New Roman" w:hAnsi="Times New Roman" w:cs="Times New Roman"/>
+          <w:sz w:val="24"/>
+          <w:szCs w:val="24"/>
+        </w:rPr>
+      </w:pPr>
+      <w:r>
+        <w:rPr>
+          <w:noProof/>
+        </w:rPr>
+        <w:lastRenderedPageBreak/>
+        <w:drawing>
+          <wp:inline distT="0" distB="0" distL="0" distR="0" wp14:anchorId="57D937D8" wp14:editId="43405134">
+            <wp:extent cx="5934075" cy="2962275"/>
+            <wp:effectExtent l="0" t="0" r="9525" b="9525"/>
+            <wp:docPr id="23" name="Picture 23"/>
+            <wp:cNvGraphicFramePr>
+              <a:graphicFrameLocks xmlns:a="http://schemas.openxmlformats.org/drawingml/2006/main" noChangeAspect="1"/>
+            </wp:cNvGraphicFramePr>
+            <a:graphic xmlns:a="http://schemas.openxmlformats.org/drawingml/2006/main">
+              <a:graphicData uri="http://schemas.openxmlformats.org/drawingml/2006/picture">
+                <pic:pic xmlns:pic="http://schemas.openxmlformats.org/drawingml/2006/picture">
+                  <pic:nvPicPr>
+                    <pic:cNvPr id="1" name=""/>
+                    <pic:cNvPicPr/>
+                  </pic:nvPicPr>
+                  <pic:blipFill>
+                    <a:blip r:embed="rId44"/>
+                    <a:stretch>
+                      <a:fillRect/>
+                    </a:stretch>
+                  </pic:blipFill>
+                  <pic:spPr>
+                    <a:xfrm>
+                      <a:off x="0" y="0"/>
+                      <a:ext cx="5934075" cy="2962275"/>
+                    </a:xfrm>
+                    <a:prstGeom prst="rect">
+                      <a:avLst/>
+                    </a:prstGeom>
+                  </pic:spPr>
+                </pic:pic>
+              </a:graphicData>
+            </a:graphic>
+          </wp:inline>
+        </w:drawing>
       </w:r>
     </w:p>
     <w:p>
@@ -3882,7 +5998,7 @@
           <w:sz w:val="24"/>
           <w:szCs w:val="24"/>
         </w:rPr>
-        <w:t>8</w:t>
+        <w:t>9</w:t>
       </w:r>
       <w:r>
         <w:rPr>
@@ -3891,7 +6007,26 @@
           <w:sz w:val="24"/>
           <w:szCs w:val="24"/>
         </w:rPr>
-        <w:t xml:space="preserve"> User chats with other users</w:t>
+        <w:t xml:space="preserve"> User joins a group</w:t>
+      </w:r>
+    </w:p>
+    <w:p>
+      <w:pPr>
+        <w:rPr>
+          <w:rFonts w:ascii="Times New Roman" w:hAnsi="Times New Roman" w:cs="Times New Roman"/>
+          <w:color w:val="FF0000"/>
+          <w:sz w:val="24"/>
+          <w:szCs w:val="24"/>
+        </w:rPr>
+      </w:pPr>
+      <w:r>
+        <w:rPr>
+          <w:rFonts w:ascii="Times New Roman" w:hAnsi="Times New Roman" w:cs="Times New Roman"/>
+          <w:color w:val="FF0000"/>
+          <w:sz w:val="24"/>
+          <w:szCs w:val="24"/>
+        </w:rPr>
+        <w:t>&lt;WAITING FOR UPDATE POST-DETAIL&gt;</w:t>
       </w:r>
     </w:p>
     <w:p>
@@ -3919,7 +6054,7 @@
           <w:sz w:val="24"/>
           <w:szCs w:val="24"/>
         </w:rPr>
-        <w:t>9</w:t>
+        <w:t>10</w:t>
       </w:r>
       <w:r>
         <w:rPr>
@@ -3928,17 +6063,163 @@
           <w:sz w:val="24"/>
           <w:szCs w:val="24"/>
         </w:rPr>
-        <w:t xml:space="preserve"> User joins a group</w:t>
-      </w:r>
-    </w:p>
-    <w:p>
-      <w:pPr>
+        <w:t xml:space="preserve"> </w:t>
+      </w:r>
+      <w:r>
         <w:rPr>
           <w:rFonts w:ascii="Times New Roman" w:hAnsi="Times New Roman" w:cs="Times New Roman"/>
           <w:b/>
           <w:sz w:val="24"/>
           <w:szCs w:val="24"/>
         </w:rPr>
+        <w:t>User follows other users and views followings/followers</w:t>
+      </w:r>
+    </w:p>
+    <w:p>
+      <w:pPr>
+        <w:pStyle w:val="ListParagraph"/>
+        <w:numPr>
+          <w:ilvl w:val="0"/>
+          <w:numId w:val="9"/>
+        </w:numPr>
+        <w:rPr>
+          <w:rFonts w:ascii="Times New Roman" w:hAnsi="Times New Roman" w:cs="Times New Roman"/>
+          <w:sz w:val="24"/>
+          <w:szCs w:val="24"/>
+        </w:rPr>
+      </w:pPr>
+      <w:r>
+        <w:rPr>
+          <w:rFonts w:ascii="Times New Roman" w:hAnsi="Times New Roman" w:cs="Times New Roman"/>
+          <w:sz w:val="24"/>
+          <w:szCs w:val="24"/>
+        </w:rPr>
+        <w:t>On any page, user click on image profile on the header.</w:t>
+      </w:r>
+    </w:p>
+    <w:p>
+      <w:pPr>
+        <w:pStyle w:val="ListParagraph"/>
+        <w:numPr>
+          <w:ilvl w:val="0"/>
+          <w:numId w:val="9"/>
+        </w:numPr>
+        <w:rPr>
+          <w:rFonts w:ascii="Times New Roman" w:hAnsi="Times New Roman" w:cs="Times New Roman"/>
+          <w:sz w:val="24"/>
+          <w:szCs w:val="24"/>
+        </w:rPr>
+      </w:pPr>
+      <w:r>
+        <w:rPr>
+          <w:rFonts w:ascii="Times New Roman" w:hAnsi="Times New Roman" w:cs="Times New Roman"/>
+          <w:sz w:val="24"/>
+          <w:szCs w:val="24"/>
+        </w:rPr>
+        <w:t>System will display a list of options, then user click on “Trang cá nhân”.</w:t>
+      </w:r>
+    </w:p>
+    <w:p>
+      <w:pPr>
+        <w:pStyle w:val="ListParagraph"/>
+        <w:numPr>
+          <w:ilvl w:val="0"/>
+          <w:numId w:val="9"/>
+        </w:numPr>
+        <w:rPr>
+          <w:rFonts w:ascii="Times New Roman" w:hAnsi="Times New Roman" w:cs="Times New Roman"/>
+          <w:sz w:val="24"/>
+          <w:szCs w:val="24"/>
+        </w:rPr>
+      </w:pPr>
+      <w:r>
+        <w:rPr>
+          <w:rFonts w:ascii="Times New Roman" w:hAnsi="Times New Roman" w:cs="Times New Roman"/>
+          <w:sz w:val="24"/>
+          <w:szCs w:val="24"/>
+        </w:rPr>
+        <w:t>Browser will redirect to user’s personal page.</w:t>
+      </w:r>
+    </w:p>
+    <w:p>
+      <w:pPr>
+        <w:pStyle w:val="ListParagraph"/>
+        <w:numPr>
+          <w:ilvl w:val="0"/>
+          <w:numId w:val="9"/>
+        </w:numPr>
+        <w:rPr>
+          <w:rFonts w:ascii="Times New Roman" w:hAnsi="Times New Roman" w:cs="Times New Roman"/>
+          <w:sz w:val="24"/>
+          <w:szCs w:val="24"/>
+        </w:rPr>
+      </w:pPr>
+      <w:r>
+        <w:rPr>
+          <w:rFonts w:ascii="Times New Roman" w:hAnsi="Times New Roman" w:cs="Times New Roman"/>
+          <w:sz w:val="24"/>
+          <w:szCs w:val="24"/>
+        </w:rPr>
+        <w:t xml:space="preserve">User click on </w:t>
+      </w:r>
+      <w:r>
+        <w:rPr>
+          <w:rFonts w:ascii="Times New Roman" w:hAnsi="Times New Roman" w:cs="Times New Roman"/>
+          <w:sz w:val="24"/>
+          <w:szCs w:val="24"/>
+        </w:rPr>
+        <w:t>“n – Người đang theo dõi bạn” to see followers or “n – Người bạn đang theo dõi” to see followings.</w:t>
+      </w:r>
+    </w:p>
+    <w:p>
+      <w:pPr>
+        <w:pStyle w:val="ListParagraph"/>
+        <w:rPr>
+          <w:rFonts w:ascii="Times New Roman" w:hAnsi="Times New Roman" w:cs="Times New Roman"/>
+          <w:color w:val="FF0000"/>
+          <w:sz w:val="24"/>
+          <w:szCs w:val="24"/>
+        </w:rPr>
+      </w:pPr>
+      <w:r>
+        <w:rPr>
+          <w:rFonts w:ascii="Times New Roman" w:hAnsi="Times New Roman" w:cs="Times New Roman"/>
+          <w:color w:val="FF0000"/>
+          <w:sz w:val="24"/>
+          <w:szCs w:val="24"/>
+        </w:rPr>
+        <w:t>&lt;UPDATE IMAGE LATER&gt;</w:t>
+      </w:r>
+    </w:p>
+    <w:p>
+      <w:pPr>
+        <w:pStyle w:val="ListParagraph"/>
+        <w:numPr>
+          <w:ilvl w:val="0"/>
+          <w:numId w:val="9"/>
+        </w:numPr>
+        <w:rPr>
+          <w:rFonts w:ascii="Times New Roman" w:hAnsi="Times New Roman" w:cs="Times New Roman"/>
+          <w:sz w:val="24"/>
+          <w:szCs w:val="24"/>
+        </w:rPr>
+      </w:pPr>
+      <w:r>
+        <w:rPr>
+          <w:rFonts w:ascii="Times New Roman" w:hAnsi="Times New Roman" w:cs="Times New Roman"/>
+          <w:sz w:val="24"/>
+          <w:szCs w:val="24"/>
+        </w:rPr>
+        <w:t>System will display a popup with list of followings/followers</w:t>
+      </w:r>
+    </w:p>
+    <w:p>
+      <w:pPr>
+        <w:rPr>
+          <w:rFonts w:ascii="Times New Roman" w:hAnsi="Times New Roman" w:cs="Times New Roman"/>
+          <w:sz w:val="24"/>
+          <w:szCs w:val="24"/>
+        </w:rPr>
       </w:pPr>
       <w:r>
         <w:rPr>
@@ -3956,7 +6237,7 @@
           <w:sz w:val="24"/>
           <w:szCs w:val="24"/>
         </w:rPr>
-        <w:t>10</w:t>
+        <w:t>11</w:t>
       </w:r>
       <w:r>
         <w:rPr>
@@ -3965,76 +6246,395 @@
           <w:sz w:val="24"/>
           <w:szCs w:val="24"/>
         </w:rPr>
-        <w:t xml:space="preserve"> </w:t>
-      </w:r>
-      <w:r>
+        <w:t xml:space="preserve"> User bookmarks posts and view bookmarked posts</w:t>
+      </w:r>
+    </w:p>
+    <w:p>
+      <w:pPr>
+        <w:pStyle w:val="ListParagraph"/>
+        <w:numPr>
+          <w:ilvl w:val="0"/>
+          <w:numId w:val="9"/>
+        </w:numPr>
+        <w:rPr>
+          <w:rFonts w:ascii="Times New Roman" w:hAnsi="Times New Roman" w:cs="Times New Roman"/>
+          <w:sz w:val="24"/>
+          <w:szCs w:val="24"/>
+        </w:rPr>
+      </w:pPr>
+      <w:r>
+        <w:rPr>
+          <w:rFonts w:ascii="Times New Roman" w:hAnsi="Times New Roman" w:cs="Times New Roman"/>
+          <w:sz w:val="24"/>
+          <w:szCs w:val="24"/>
+        </w:rPr>
+        <w:t>On any page that display list of posts, click on bookmark icon at the top-right of post item.</w:t>
+      </w:r>
+    </w:p>
+    <w:p>
+      <w:pPr>
+        <w:pStyle w:val="ListParagraph"/>
+        <w:jc w:val="center"/>
+        <w:rPr>
+          <w:rFonts w:ascii="Times New Roman" w:hAnsi="Times New Roman" w:cs="Times New Roman"/>
+          <w:sz w:val="24"/>
+          <w:szCs w:val="24"/>
+        </w:rPr>
+      </w:pPr>
+      <w:r>
+        <w:rPr>
+          <w:noProof/>
+        </w:rPr>
+        <w:lastRenderedPageBreak/>
+        <w:drawing>
+          <wp:inline distT="0" distB="0" distL="0" distR="0" wp14:anchorId="4955D355" wp14:editId="7B69167A">
+            <wp:extent cx="3445510" cy="3015762"/>
+            <wp:effectExtent l="0" t="0" r="2540" b="0"/>
+            <wp:docPr id="24" name="Picture 24"/>
+            <wp:cNvGraphicFramePr>
+              <a:graphicFrameLocks xmlns:a="http://schemas.openxmlformats.org/drawingml/2006/main" noChangeAspect="1"/>
+            </wp:cNvGraphicFramePr>
+            <a:graphic xmlns:a="http://schemas.openxmlformats.org/drawingml/2006/main">
+              <a:graphicData uri="http://schemas.openxmlformats.org/drawingml/2006/picture">
+                <pic:pic xmlns:pic="http://schemas.openxmlformats.org/drawingml/2006/picture">
+                  <pic:nvPicPr>
+                    <pic:cNvPr id="1" name=""/>
+                    <pic:cNvPicPr/>
+                  </pic:nvPicPr>
+                  <pic:blipFill>
+                    <a:blip r:embed="rId45"/>
+                    <a:stretch>
+                      <a:fillRect/>
+                    </a:stretch>
+                  </pic:blipFill>
+                  <pic:spPr>
+                    <a:xfrm>
+                      <a:off x="0" y="0"/>
+                      <a:ext cx="3503785" cy="3066768"/>
+                    </a:xfrm>
+                    <a:prstGeom prst="rect">
+                      <a:avLst/>
+                    </a:prstGeom>
+                  </pic:spPr>
+                </pic:pic>
+              </a:graphicData>
+            </a:graphic>
+          </wp:inline>
+        </w:drawing>
+      </w:r>
+    </w:p>
+    <w:p>
+      <w:pPr>
+        <w:pStyle w:val="ListParagraph"/>
+        <w:jc w:val="center"/>
+        <w:rPr>
+          <w:rFonts w:ascii="Times New Roman" w:hAnsi="Times New Roman" w:cs="Times New Roman"/>
+          <w:sz w:val="24"/>
+          <w:szCs w:val="24"/>
+        </w:rPr>
+      </w:pPr>
+    </w:p>
+    <w:p>
+      <w:pPr>
+        <w:pStyle w:val="ListParagraph"/>
+        <w:numPr>
+          <w:ilvl w:val="0"/>
+          <w:numId w:val="9"/>
+        </w:numPr>
+        <w:rPr>
+          <w:rFonts w:ascii="Times New Roman" w:hAnsi="Times New Roman" w:cs="Times New Roman"/>
+          <w:sz w:val="24"/>
+          <w:szCs w:val="24"/>
+        </w:rPr>
+      </w:pPr>
+      <w:r>
+        <w:rPr>
+          <w:rFonts w:ascii="Times New Roman" w:hAnsi="Times New Roman" w:cs="Times New Roman"/>
+          <w:sz w:val="24"/>
+          <w:szCs w:val="24"/>
+        </w:rPr>
+        <w:t>Or on post detail page, click on bookmark icon at the left side of the page.</w:t>
+      </w:r>
+    </w:p>
+    <w:p>
+      <w:pPr>
+        <w:pStyle w:val="ListParagraph"/>
+        <w:rPr>
+          <w:rFonts w:ascii="Times New Roman" w:hAnsi="Times New Roman" w:cs="Times New Roman"/>
+          <w:sz w:val="24"/>
+          <w:szCs w:val="24"/>
+        </w:rPr>
+      </w:pPr>
+    </w:p>
+    <w:p>
+      <w:pPr>
+        <w:pStyle w:val="ListParagraph"/>
+        <w:jc w:val="center"/>
+        <w:rPr>
+          <w:rFonts w:ascii="Times New Roman" w:hAnsi="Times New Roman" w:cs="Times New Roman"/>
+          <w:sz w:val="24"/>
+          <w:szCs w:val="24"/>
+        </w:rPr>
+      </w:pPr>
+      <w:r>
+        <w:rPr>
+          <w:noProof/>
+        </w:rPr>
+        <w:drawing>
+          <wp:inline distT="0" distB="0" distL="0" distR="0" wp14:anchorId="4FCA8FEA" wp14:editId="28FFF454">
+            <wp:extent cx="5143500" cy="2057400"/>
+            <wp:effectExtent l="0" t="0" r="0" b="0"/>
+            <wp:docPr id="25" name="Picture 25"/>
+            <wp:cNvGraphicFramePr>
+              <a:graphicFrameLocks xmlns:a="http://schemas.openxmlformats.org/drawingml/2006/main" noChangeAspect="1"/>
+            </wp:cNvGraphicFramePr>
+            <a:graphic xmlns:a="http://schemas.openxmlformats.org/drawingml/2006/main">
+              <a:graphicData uri="http://schemas.openxmlformats.org/drawingml/2006/picture">
+                <pic:pic xmlns:pic="http://schemas.openxmlformats.org/drawingml/2006/picture">
+                  <pic:nvPicPr>
+                    <pic:cNvPr id="1" name=""/>
+                    <pic:cNvPicPr/>
+                  </pic:nvPicPr>
+                  <pic:blipFill>
+                    <a:blip r:embed="rId46"/>
+                    <a:stretch>
+                      <a:fillRect/>
+                    </a:stretch>
+                  </pic:blipFill>
+                  <pic:spPr>
+                    <a:xfrm>
+                      <a:off x="0" y="0"/>
+                      <a:ext cx="5143500" cy="2057400"/>
+                    </a:xfrm>
+                    <a:prstGeom prst="rect">
+                      <a:avLst/>
+                    </a:prstGeom>
+                  </pic:spPr>
+                </pic:pic>
+              </a:graphicData>
+            </a:graphic>
+          </wp:inline>
+        </w:drawing>
+      </w:r>
+    </w:p>
+    <w:p>
+      <w:pPr>
         <w:rPr>
           <w:rFonts w:ascii="Times New Roman" w:hAnsi="Times New Roman" w:cs="Times New Roman"/>
           <w:b/>
           <w:sz w:val="24"/>
           <w:szCs w:val="24"/>
         </w:rPr>
-        <w:t>User follows other users and views followings/followers</w:t>
-      </w:r>
-    </w:p>
-    <w:p>
-      <w:pPr>
+      </w:pPr>
+      <w:r>
         <w:rPr>
           <w:rFonts w:ascii="Times New Roman" w:hAnsi="Times New Roman" w:cs="Times New Roman"/>
           <w:b/>
           <w:sz w:val="24"/>
           <w:szCs w:val="24"/>
         </w:rPr>
-      </w:pPr>
-      <w:r>
-        <w:rPr>
-          <w:rFonts w:ascii="Times New Roman" w:hAnsi="Times New Roman" w:cs="Times New Roman"/>
-          <w:b/>
-          <w:sz w:val="24"/>
-          <w:szCs w:val="24"/>
-        </w:rPr>
-        <w:t>6.2.</w:t>
-      </w:r>
-      <w:r>
-        <w:rPr>
-          <w:rFonts w:ascii="Times New Roman" w:hAnsi="Times New Roman" w:cs="Times New Roman"/>
-          <w:b/>
-          <w:sz w:val="24"/>
-          <w:szCs w:val="24"/>
-        </w:rPr>
-        <w:t>11</w:t>
-      </w:r>
-      <w:r>
-        <w:rPr>
-          <w:rFonts w:ascii="Times New Roman" w:hAnsi="Times New Roman" w:cs="Times New Roman"/>
-          <w:b/>
-          <w:sz w:val="24"/>
-          <w:szCs w:val="24"/>
-        </w:rPr>
-        <w:t xml:space="preserve"> User bookmarks posts and view bookmarked posts</w:t>
-      </w:r>
-    </w:p>
-    <w:p>
-      <w:pPr>
-        <w:rPr>
-          <w:rFonts w:ascii="Times New Roman" w:hAnsi="Times New Roman" w:cs="Times New Roman"/>
-          <w:b/>
-          <w:sz w:val="24"/>
-          <w:szCs w:val="24"/>
-        </w:rPr>
-      </w:pPr>
-      <w:r>
-        <w:rPr>
-          <w:rFonts w:ascii="Times New Roman" w:hAnsi="Times New Roman" w:cs="Times New Roman"/>
-          <w:b/>
-          <w:sz w:val="24"/>
-          <w:szCs w:val="24"/>
+        <w:t>6.2.12 User blocks other users and views blocked users</w:t>
+      </w:r>
+    </w:p>
+    <w:p>
+      <w:pPr>
+        <w:pStyle w:val="ListParagraph"/>
+        <w:numPr>
+          <w:ilvl w:val="0"/>
+          <w:numId w:val="9"/>
+        </w:numPr>
+        <w:rPr>
+          <w:rFonts w:ascii="Times New Roman" w:hAnsi="Times New Roman" w:cs="Times New Roman"/>
+          <w:sz w:val="24"/>
+          <w:szCs w:val="24"/>
+        </w:rPr>
+      </w:pPr>
+      <w:r>
+        <w:rPr>
+          <w:rFonts w:ascii="Times New Roman" w:hAnsi="Times New Roman" w:cs="Times New Roman"/>
+          <w:sz w:val="24"/>
+          <w:szCs w:val="24"/>
+        </w:rPr>
+        <w:t>On the personal page of the user he/she want to block, click on “…” at the right of user’s name.</w:t>
+      </w:r>
+    </w:p>
+    <w:p>
+      <w:pPr>
+        <w:pStyle w:val="ListParagraph"/>
+        <w:numPr>
+          <w:ilvl w:val="0"/>
+          <w:numId w:val="9"/>
+        </w:numPr>
+        <w:rPr>
+          <w:rFonts w:ascii="Times New Roman" w:hAnsi="Times New Roman" w:cs="Times New Roman"/>
+          <w:sz w:val="24"/>
+          <w:szCs w:val="24"/>
+        </w:rPr>
+      </w:pPr>
+      <w:r>
+        <w:rPr>
+          <w:rFonts w:ascii="Times New Roman" w:hAnsi="Times New Roman" w:cs="Times New Roman"/>
+          <w:sz w:val="24"/>
+          <w:szCs w:val="24"/>
+        </w:rPr>
+        <w:t>A list of options will be displayed. User click on “Chặn người dùng”</w:t>
+      </w:r>
+    </w:p>
+    <w:p>
+      <w:pPr>
+        <w:pStyle w:val="ListParagraph"/>
+        <w:jc w:val="center"/>
+        <w:rPr>
+          <w:rFonts w:ascii="Times New Roman" w:hAnsi="Times New Roman" w:cs="Times New Roman"/>
+          <w:sz w:val="24"/>
+          <w:szCs w:val="24"/>
+        </w:rPr>
+      </w:pPr>
+      <w:r>
+        <w:rPr>
+          <w:noProof/>
         </w:rPr>
         <w:lastRenderedPageBreak/>
-        <w:t>6.2.12 User blocks other users and views blocked users</w:t>
-      </w:r>
-      <w:bookmarkStart w:id="0" w:name="_GoBack"/>
-      <w:bookmarkEnd w:id="0"/>
+        <w:drawing>
+          <wp:inline distT="0" distB="0" distL="0" distR="0" wp14:anchorId="267DEF02" wp14:editId="660A3607">
+            <wp:extent cx="4952750" cy="2242038"/>
+            <wp:effectExtent l="0" t="0" r="635" b="6350"/>
+            <wp:docPr id="27" name="Picture 27"/>
+            <wp:cNvGraphicFramePr>
+              <a:graphicFrameLocks xmlns:a="http://schemas.openxmlformats.org/drawingml/2006/main" noChangeAspect="1"/>
+            </wp:cNvGraphicFramePr>
+            <a:graphic xmlns:a="http://schemas.openxmlformats.org/drawingml/2006/main">
+              <a:graphicData uri="http://schemas.openxmlformats.org/drawingml/2006/picture">
+                <pic:pic xmlns:pic="http://schemas.openxmlformats.org/drawingml/2006/picture">
+                  <pic:nvPicPr>
+                    <pic:cNvPr id="1" name=""/>
+                    <pic:cNvPicPr/>
+                  </pic:nvPicPr>
+                  <pic:blipFill>
+                    <a:blip r:embed="rId47"/>
+                    <a:stretch>
+                      <a:fillRect/>
+                    </a:stretch>
+                  </pic:blipFill>
+                  <pic:spPr>
+                    <a:xfrm>
+                      <a:off x="0" y="0"/>
+                      <a:ext cx="4969989" cy="2249842"/>
+                    </a:xfrm>
+                    <a:prstGeom prst="rect">
+                      <a:avLst/>
+                    </a:prstGeom>
+                  </pic:spPr>
+                </pic:pic>
+              </a:graphicData>
+            </a:graphic>
+          </wp:inline>
+        </w:drawing>
+      </w:r>
+    </w:p>
+    <w:p>
+      <w:pPr>
+        <w:pStyle w:val="ListParagraph"/>
+        <w:numPr>
+          <w:ilvl w:val="0"/>
+          <w:numId w:val="9"/>
+        </w:numPr>
+        <w:rPr>
+          <w:rFonts w:ascii="Times New Roman" w:hAnsi="Times New Roman" w:cs="Times New Roman"/>
+          <w:sz w:val="24"/>
+          <w:szCs w:val="24"/>
+        </w:rPr>
+      </w:pPr>
+      <w:r>
+        <w:rPr>
+          <w:rFonts w:ascii="Times New Roman" w:hAnsi="Times New Roman" w:cs="Times New Roman"/>
+          <w:sz w:val="24"/>
+          <w:szCs w:val="24"/>
+        </w:rPr>
+        <w:t>A popup will be appeared to notify block successfully.</w:t>
+      </w:r>
+    </w:p>
+    <w:p>
+      <w:pPr>
+        <w:pStyle w:val="ListParagraph"/>
+        <w:numPr>
+          <w:ilvl w:val="0"/>
+          <w:numId w:val="9"/>
+        </w:numPr>
+        <w:rPr>
+          <w:rFonts w:ascii="Times New Roman" w:hAnsi="Times New Roman" w:cs="Times New Roman"/>
+          <w:sz w:val="24"/>
+          <w:szCs w:val="24"/>
+        </w:rPr>
+      </w:pPr>
+      <w:r>
+        <w:rPr>
+          <w:rFonts w:ascii="Times New Roman" w:hAnsi="Times New Roman" w:cs="Times New Roman"/>
+          <w:sz w:val="24"/>
+          <w:szCs w:val="24"/>
+        </w:rPr>
+        <w:t>To view all blocked users. Go to personal page and click on “Danh sách chặn” at the left side of the page. A popup with list of blocked user will be displayed.</w:t>
+      </w:r>
+    </w:p>
+    <w:p>
+      <w:pPr>
+        <w:pStyle w:val="ListParagraph"/>
+        <w:rPr>
+          <w:rFonts w:ascii="Times New Roman" w:hAnsi="Times New Roman" w:cs="Times New Roman"/>
+          <w:sz w:val="24"/>
+          <w:szCs w:val="24"/>
+        </w:rPr>
+      </w:pPr>
+    </w:p>
+    <w:p>
+      <w:pPr>
+        <w:pStyle w:val="ListParagraph"/>
+        <w:rPr>
+          <w:rFonts w:ascii="Times New Roman" w:hAnsi="Times New Roman" w:cs="Times New Roman"/>
+          <w:sz w:val="24"/>
+          <w:szCs w:val="24"/>
+        </w:rPr>
+      </w:pPr>
+      <w:r>
+        <w:rPr>
+          <w:noProof/>
+        </w:rPr>
+        <w:drawing>
+          <wp:inline distT="0" distB="0" distL="0" distR="0" wp14:anchorId="6A240BD1" wp14:editId="513E4AA0">
+            <wp:extent cx="5943600" cy="3989070"/>
+            <wp:effectExtent l="0" t="0" r="0" b="0"/>
+            <wp:docPr id="26" name="Picture 26"/>
+            <wp:cNvGraphicFramePr>
+              <a:graphicFrameLocks xmlns:a="http://schemas.openxmlformats.org/drawingml/2006/main" noChangeAspect="1"/>
+            </wp:cNvGraphicFramePr>
+            <a:graphic xmlns:a="http://schemas.openxmlformats.org/drawingml/2006/main">
+              <a:graphicData uri="http://schemas.openxmlformats.org/drawingml/2006/picture">
+                <pic:pic xmlns:pic="http://schemas.openxmlformats.org/drawingml/2006/picture">
+                  <pic:nvPicPr>
+                    <pic:cNvPr id="1" name=""/>
+                    <pic:cNvPicPr/>
+                  </pic:nvPicPr>
+                  <pic:blipFill>
+                    <a:blip r:embed="rId48"/>
+                    <a:stretch>
+                      <a:fillRect/>
+                    </a:stretch>
+                  </pic:blipFill>
+                  <pic:spPr>
+                    <a:xfrm>
+                      <a:off x="0" y="0"/>
+                      <a:ext cx="5943600" cy="3989070"/>
+                    </a:xfrm>
+                    <a:prstGeom prst="rect">
+                      <a:avLst/>
+                    </a:prstGeom>
+                  </pic:spPr>
+                </pic:pic>
+              </a:graphicData>
+            </a:graphic>
+          </wp:inline>
+        </w:drawing>
+      </w:r>
     </w:p>
     <w:sectPr>
       <w:pgSz w:w="12240" w:h="15840" w:code="1"/>
@@ -4212,6 +6812,119 @@
     </w:lvl>
   </w:abstractNum>
   <w:abstractNum w:abstractNumId="1" w15:restartNumberingAfterBreak="0">
+    <w:nsid w:val="0DAD4CC9"/>
+    <w:multiLevelType w:val="hybridMultilevel"/>
+    <w:tmpl w:val="E04A3BBE"/>
+    <w:lvl w:ilvl="0" w:tplc="0409000B">
+      <w:start w:val="1"/>
+      <w:numFmt w:val="bullet"/>
+      <w:lvlText w:val=""/>
+      <w:lvlJc w:val="left"/>
+      <w:pPr>
+        <w:ind w:left="1440" w:hanging="360"/>
+      </w:pPr>
+      <w:rPr>
+        <w:rFonts w:ascii="Wingdings" w:hAnsi="Wingdings" w:hint="default"/>
+      </w:rPr>
+    </w:lvl>
+    <w:lvl w:ilvl="1" w:tplc="04090003" w:tentative="1">
+      <w:start w:val="1"/>
+      <w:numFmt w:val="bullet"/>
+      <w:lvlText w:val="o"/>
+      <w:lvlJc w:val="left"/>
+      <w:pPr>
+        <w:ind w:left="2160" w:hanging="360"/>
+      </w:pPr>
+      <w:rPr>
+        <w:rFonts w:ascii="Courier New" w:hAnsi="Courier New" w:cs="Courier New" w:hint="default"/>
+      </w:rPr>
+    </w:lvl>
+    <w:lvl w:ilvl="2" w:tplc="04090005" w:tentative="1">
+      <w:start w:val="1"/>
+      <w:numFmt w:val="bullet"/>
+      <w:lvlText w:val=""/>
+      <w:lvlJc w:val="left"/>
+      <w:pPr>
+        <w:ind w:left="2880" w:hanging="360"/>
+      </w:pPr>
+      <w:rPr>
+        <w:rFonts w:ascii="Wingdings" w:hAnsi="Wingdings" w:hint="default"/>
+      </w:rPr>
+    </w:lvl>
+    <w:lvl w:ilvl="3" w:tplc="04090001" w:tentative="1">
+      <w:start w:val="1"/>
+      <w:numFmt w:val="bullet"/>
+      <w:lvlText w:val=""/>
+      <w:lvlJc w:val="left"/>
+      <w:pPr>
+        <w:ind w:left="3600" w:hanging="360"/>
+      </w:pPr>
+      <w:rPr>
+        <w:rFonts w:ascii="Symbol" w:hAnsi="Symbol" w:hint="default"/>
+      </w:rPr>
+    </w:lvl>
+    <w:lvl w:ilvl="4" w:tplc="04090003" w:tentative="1">
+      <w:start w:val="1"/>
+      <w:numFmt w:val="bullet"/>
+      <w:lvlText w:val="o"/>
+      <w:lvlJc w:val="left"/>
+      <w:pPr>
+        <w:ind w:left="4320" w:hanging="360"/>
+      </w:pPr>
+      <w:rPr>
+        <w:rFonts w:ascii="Courier New" w:hAnsi="Courier New" w:cs="Courier New" w:hint="default"/>
+      </w:rPr>
+    </w:lvl>
+    <w:lvl w:ilvl="5" w:tplc="04090005" w:tentative="1">
+      <w:start w:val="1"/>
+      <w:numFmt w:val="bullet"/>
+      <w:lvlText w:val=""/>
+      <w:lvlJc w:val="left"/>
+      <w:pPr>
+        <w:ind w:left="5040" w:hanging="360"/>
+      </w:pPr>
+      <w:rPr>
+        <w:rFonts w:ascii="Wingdings" w:hAnsi="Wingdings" w:hint="default"/>
+      </w:rPr>
+    </w:lvl>
+    <w:lvl w:ilvl="6" w:tplc="04090001" w:tentative="1">
+      <w:start w:val="1"/>
+      <w:numFmt w:val="bullet"/>
+      <w:lvlText w:val=""/>
+      <w:lvlJc w:val="left"/>
+      <w:pPr>
+        <w:ind w:left="5760" w:hanging="360"/>
+      </w:pPr>
+      <w:rPr>
+        <w:rFonts w:ascii="Symbol" w:hAnsi="Symbol" w:hint="default"/>
+      </w:rPr>
+    </w:lvl>
+    <w:lvl w:ilvl="7" w:tplc="04090003" w:tentative="1">
+      <w:start w:val="1"/>
+      <w:numFmt w:val="bullet"/>
+      <w:lvlText w:val="o"/>
+      <w:lvlJc w:val="left"/>
+      <w:pPr>
+        <w:ind w:left="6480" w:hanging="360"/>
+      </w:pPr>
+      <w:rPr>
+        <w:rFonts w:ascii="Courier New" w:hAnsi="Courier New" w:cs="Courier New" w:hint="default"/>
+      </w:rPr>
+    </w:lvl>
+    <w:lvl w:ilvl="8" w:tplc="04090005" w:tentative="1">
+      <w:start w:val="1"/>
+      <w:numFmt w:val="bullet"/>
+      <w:lvlText w:val=""/>
+      <w:lvlJc w:val="left"/>
+      <w:pPr>
+        <w:ind w:left="7200" w:hanging="360"/>
+      </w:pPr>
+      <w:rPr>
+        <w:rFonts w:ascii="Wingdings" w:hAnsi="Wingdings" w:hint="default"/>
+      </w:rPr>
+    </w:lvl>
+  </w:abstractNum>
+  <w:abstractNum w:abstractNumId="2" w15:restartNumberingAfterBreak="0">
     <w:nsid w:val="13792D83"/>
     <w:multiLevelType w:val="hybridMultilevel"/>
     <w:tmpl w:val="DEB44FBE"/>
@@ -4324,7 +7037,120 @@
       </w:rPr>
     </w:lvl>
   </w:abstractNum>
-  <w:abstractNum w:abstractNumId="2" w15:restartNumberingAfterBreak="0">
+  <w:abstractNum w:abstractNumId="3" w15:restartNumberingAfterBreak="0">
+    <w:nsid w:val="16D77CBA"/>
+    <w:multiLevelType w:val="hybridMultilevel"/>
+    <w:tmpl w:val="7E727FF2"/>
+    <w:lvl w:ilvl="0" w:tplc="0409000B">
+      <w:start w:val="1"/>
+      <w:numFmt w:val="bullet"/>
+      <w:lvlText w:val=""/>
+      <w:lvlJc w:val="left"/>
+      <w:pPr>
+        <w:ind w:left="1440" w:hanging="360"/>
+      </w:pPr>
+      <w:rPr>
+        <w:rFonts w:ascii="Wingdings" w:hAnsi="Wingdings" w:hint="default"/>
+      </w:rPr>
+    </w:lvl>
+    <w:lvl w:ilvl="1" w:tplc="04090003" w:tentative="1">
+      <w:start w:val="1"/>
+      <w:numFmt w:val="bullet"/>
+      <w:lvlText w:val="o"/>
+      <w:lvlJc w:val="left"/>
+      <w:pPr>
+        <w:ind w:left="2160" w:hanging="360"/>
+      </w:pPr>
+      <w:rPr>
+        <w:rFonts w:ascii="Courier New" w:hAnsi="Courier New" w:cs="Courier New" w:hint="default"/>
+      </w:rPr>
+    </w:lvl>
+    <w:lvl w:ilvl="2" w:tplc="04090005" w:tentative="1">
+      <w:start w:val="1"/>
+      <w:numFmt w:val="bullet"/>
+      <w:lvlText w:val=""/>
+      <w:lvlJc w:val="left"/>
+      <w:pPr>
+        <w:ind w:left="2880" w:hanging="360"/>
+      </w:pPr>
+      <w:rPr>
+        <w:rFonts w:ascii="Wingdings" w:hAnsi="Wingdings" w:hint="default"/>
+      </w:rPr>
+    </w:lvl>
+    <w:lvl w:ilvl="3" w:tplc="04090001" w:tentative="1">
+      <w:start w:val="1"/>
+      <w:numFmt w:val="bullet"/>
+      <w:lvlText w:val=""/>
+      <w:lvlJc w:val="left"/>
+      <w:pPr>
+        <w:ind w:left="3600" w:hanging="360"/>
+      </w:pPr>
+      <w:rPr>
+        <w:rFonts w:ascii="Symbol" w:hAnsi="Symbol" w:hint="default"/>
+      </w:rPr>
+    </w:lvl>
+    <w:lvl w:ilvl="4" w:tplc="04090003" w:tentative="1">
+      <w:start w:val="1"/>
+      <w:numFmt w:val="bullet"/>
+      <w:lvlText w:val="o"/>
+      <w:lvlJc w:val="left"/>
+      <w:pPr>
+        <w:ind w:left="4320" w:hanging="360"/>
+      </w:pPr>
+      <w:rPr>
+        <w:rFonts w:ascii="Courier New" w:hAnsi="Courier New" w:cs="Courier New" w:hint="default"/>
+      </w:rPr>
+    </w:lvl>
+    <w:lvl w:ilvl="5" w:tplc="04090005" w:tentative="1">
+      <w:start w:val="1"/>
+      <w:numFmt w:val="bullet"/>
+      <w:lvlText w:val=""/>
+      <w:lvlJc w:val="left"/>
+      <w:pPr>
+        <w:ind w:left="5040" w:hanging="360"/>
+      </w:pPr>
+      <w:rPr>
+        <w:rFonts w:ascii="Wingdings" w:hAnsi="Wingdings" w:hint="default"/>
+      </w:rPr>
+    </w:lvl>
+    <w:lvl w:ilvl="6" w:tplc="04090001" w:tentative="1">
+      <w:start w:val="1"/>
+      <w:numFmt w:val="bullet"/>
+      <w:lvlText w:val=""/>
+      <w:lvlJc w:val="left"/>
+      <w:pPr>
+        <w:ind w:left="5760" w:hanging="360"/>
+      </w:pPr>
+      <w:rPr>
+        <w:rFonts w:ascii="Symbol" w:hAnsi="Symbol" w:hint="default"/>
+      </w:rPr>
+    </w:lvl>
+    <w:lvl w:ilvl="7" w:tplc="04090003" w:tentative="1">
+      <w:start w:val="1"/>
+      <w:numFmt w:val="bullet"/>
+      <w:lvlText w:val="o"/>
+      <w:lvlJc w:val="left"/>
+      <w:pPr>
+        <w:ind w:left="6480" w:hanging="360"/>
+      </w:pPr>
+      <w:rPr>
+        <w:rFonts w:ascii="Courier New" w:hAnsi="Courier New" w:cs="Courier New" w:hint="default"/>
+      </w:rPr>
+    </w:lvl>
+    <w:lvl w:ilvl="8" w:tplc="04090005" w:tentative="1">
+      <w:start w:val="1"/>
+      <w:numFmt w:val="bullet"/>
+      <w:lvlText w:val=""/>
+      <w:lvlJc w:val="left"/>
+      <w:pPr>
+        <w:ind w:left="7200" w:hanging="360"/>
+      </w:pPr>
+      <w:rPr>
+        <w:rFonts w:ascii="Wingdings" w:hAnsi="Wingdings" w:hint="default"/>
+      </w:rPr>
+    </w:lvl>
+  </w:abstractNum>
+  <w:abstractNum w:abstractNumId="4" w15:restartNumberingAfterBreak="0">
     <w:nsid w:val="1C31277D"/>
     <w:multiLevelType w:val="hybridMultilevel"/>
     <w:tmpl w:val="B00EA720"/>
@@ -4437,7 +7263,7 @@
       </w:rPr>
     </w:lvl>
   </w:abstractNum>
-  <w:abstractNum w:abstractNumId="3" w15:restartNumberingAfterBreak="0">
+  <w:abstractNum w:abstractNumId="5" w15:restartNumberingAfterBreak="0">
     <w:nsid w:val="2F0F2024"/>
     <w:multiLevelType w:val="hybridMultilevel"/>
     <w:tmpl w:val="9A4021F0"/>
@@ -4550,7 +7376,120 @@
       </w:rPr>
     </w:lvl>
   </w:abstractNum>
-  <w:abstractNum w:abstractNumId="4" w15:restartNumberingAfterBreak="0">
+  <w:abstractNum w:abstractNumId="6" w15:restartNumberingAfterBreak="0">
+    <w:nsid w:val="311E04E8"/>
+    <w:multiLevelType w:val="hybridMultilevel"/>
+    <w:tmpl w:val="DB0A937C"/>
+    <w:lvl w:ilvl="0" w:tplc="04090009">
+      <w:start w:val="1"/>
+      <w:numFmt w:val="bullet"/>
+      <w:lvlText w:val=""/>
+      <w:lvlJc w:val="left"/>
+      <w:pPr>
+        <w:ind w:left="1440" w:hanging="360"/>
+      </w:pPr>
+      <w:rPr>
+        <w:rFonts w:ascii="Wingdings" w:hAnsi="Wingdings" w:hint="default"/>
+      </w:rPr>
+    </w:lvl>
+    <w:lvl w:ilvl="1" w:tplc="04090003" w:tentative="1">
+      <w:start w:val="1"/>
+      <w:numFmt w:val="bullet"/>
+      <w:lvlText w:val="o"/>
+      <w:lvlJc w:val="left"/>
+      <w:pPr>
+        <w:ind w:left="2160" w:hanging="360"/>
+      </w:pPr>
+      <w:rPr>
+        <w:rFonts w:ascii="Courier New" w:hAnsi="Courier New" w:cs="Courier New" w:hint="default"/>
+      </w:rPr>
+    </w:lvl>
+    <w:lvl w:ilvl="2" w:tplc="04090005" w:tentative="1">
+      <w:start w:val="1"/>
+      <w:numFmt w:val="bullet"/>
+      <w:lvlText w:val=""/>
+      <w:lvlJc w:val="left"/>
+      <w:pPr>
+        <w:ind w:left="2880" w:hanging="360"/>
+      </w:pPr>
+      <w:rPr>
+        <w:rFonts w:ascii="Wingdings" w:hAnsi="Wingdings" w:hint="default"/>
+      </w:rPr>
+    </w:lvl>
+    <w:lvl w:ilvl="3" w:tplc="04090001" w:tentative="1">
+      <w:start w:val="1"/>
+      <w:numFmt w:val="bullet"/>
+      <w:lvlText w:val=""/>
+      <w:lvlJc w:val="left"/>
+      <w:pPr>
+        <w:ind w:left="3600" w:hanging="360"/>
+      </w:pPr>
+      <w:rPr>
+        <w:rFonts w:ascii="Symbol" w:hAnsi="Symbol" w:hint="default"/>
+      </w:rPr>
+    </w:lvl>
+    <w:lvl w:ilvl="4" w:tplc="04090003" w:tentative="1">
+      <w:start w:val="1"/>
+      <w:numFmt w:val="bullet"/>
+      <w:lvlText w:val="o"/>
+      <w:lvlJc w:val="left"/>
+      <w:pPr>
+        <w:ind w:left="4320" w:hanging="360"/>
+      </w:pPr>
+      <w:rPr>
+        <w:rFonts w:ascii="Courier New" w:hAnsi="Courier New" w:cs="Courier New" w:hint="default"/>
+      </w:rPr>
+    </w:lvl>
+    <w:lvl w:ilvl="5" w:tplc="04090005" w:tentative="1">
+      <w:start w:val="1"/>
+      <w:numFmt w:val="bullet"/>
+      <w:lvlText w:val=""/>
+      <w:lvlJc w:val="left"/>
+      <w:pPr>
+        <w:ind w:left="5040" w:hanging="360"/>
+      </w:pPr>
+      <w:rPr>
+        <w:rFonts w:ascii="Wingdings" w:hAnsi="Wingdings" w:hint="default"/>
+      </w:rPr>
+    </w:lvl>
+    <w:lvl w:ilvl="6" w:tplc="04090001" w:tentative="1">
+      <w:start w:val="1"/>
+      <w:numFmt w:val="bullet"/>
+      <w:lvlText w:val=""/>
+      <w:lvlJc w:val="left"/>
+      <w:pPr>
+        <w:ind w:left="5760" w:hanging="360"/>
+      </w:pPr>
+      <w:rPr>
+        <w:rFonts w:ascii="Symbol" w:hAnsi="Symbol" w:hint="default"/>
+      </w:rPr>
+    </w:lvl>
+    <w:lvl w:ilvl="7" w:tplc="04090003" w:tentative="1">
+      <w:start w:val="1"/>
+      <w:numFmt w:val="bullet"/>
+      <w:lvlText w:val="o"/>
+      <w:lvlJc w:val="left"/>
+      <w:pPr>
+        <w:ind w:left="6480" w:hanging="360"/>
+      </w:pPr>
+      <w:rPr>
+        <w:rFonts w:ascii="Courier New" w:hAnsi="Courier New" w:cs="Courier New" w:hint="default"/>
+      </w:rPr>
+    </w:lvl>
+    <w:lvl w:ilvl="8" w:tplc="04090005" w:tentative="1">
+      <w:start w:val="1"/>
+      <w:numFmt w:val="bullet"/>
+      <w:lvlText w:val=""/>
+      <w:lvlJc w:val="left"/>
+      <w:pPr>
+        <w:ind w:left="7200" w:hanging="360"/>
+      </w:pPr>
+      <w:rPr>
+        <w:rFonts w:ascii="Wingdings" w:hAnsi="Wingdings" w:hint="default"/>
+      </w:rPr>
+    </w:lvl>
+  </w:abstractNum>
+  <w:abstractNum w:abstractNumId="7" w15:restartNumberingAfterBreak="0">
     <w:nsid w:val="35DF7580"/>
     <w:multiLevelType w:val="hybridMultilevel"/>
     <w:tmpl w:val="24461500"/>
@@ -4663,7 +7602,233 @@
       </w:rPr>
     </w:lvl>
   </w:abstractNum>
-  <w:abstractNum w:abstractNumId="5" w15:restartNumberingAfterBreak="0">
+  <w:abstractNum w:abstractNumId="8" w15:restartNumberingAfterBreak="0">
+    <w:nsid w:val="38002A0E"/>
+    <w:multiLevelType w:val="hybridMultilevel"/>
+    <w:tmpl w:val="50BE0AE6"/>
+    <w:lvl w:ilvl="0" w:tplc="0409000B">
+      <w:start w:val="1"/>
+      <w:numFmt w:val="bullet"/>
+      <w:lvlText w:val=""/>
+      <w:lvlJc w:val="left"/>
+      <w:pPr>
+        <w:ind w:left="1440" w:hanging="360"/>
+      </w:pPr>
+      <w:rPr>
+        <w:rFonts w:ascii="Wingdings" w:hAnsi="Wingdings" w:hint="default"/>
+      </w:rPr>
+    </w:lvl>
+    <w:lvl w:ilvl="1" w:tplc="04090003" w:tentative="1">
+      <w:start w:val="1"/>
+      <w:numFmt w:val="bullet"/>
+      <w:lvlText w:val="o"/>
+      <w:lvlJc w:val="left"/>
+      <w:pPr>
+        <w:ind w:left="2160" w:hanging="360"/>
+      </w:pPr>
+      <w:rPr>
+        <w:rFonts w:ascii="Courier New" w:hAnsi="Courier New" w:cs="Courier New" w:hint="default"/>
+      </w:rPr>
+    </w:lvl>
+    <w:lvl w:ilvl="2" w:tplc="04090005" w:tentative="1">
+      <w:start w:val="1"/>
+      <w:numFmt w:val="bullet"/>
+      <w:lvlText w:val=""/>
+      <w:lvlJc w:val="left"/>
+      <w:pPr>
+        <w:ind w:left="2880" w:hanging="360"/>
+      </w:pPr>
+      <w:rPr>
+        <w:rFonts w:ascii="Wingdings" w:hAnsi="Wingdings" w:hint="default"/>
+      </w:rPr>
+    </w:lvl>
+    <w:lvl w:ilvl="3" w:tplc="04090001" w:tentative="1">
+      <w:start w:val="1"/>
+      <w:numFmt w:val="bullet"/>
+      <w:lvlText w:val=""/>
+      <w:lvlJc w:val="left"/>
+      <w:pPr>
+        <w:ind w:left="3600" w:hanging="360"/>
+      </w:pPr>
+      <w:rPr>
+        <w:rFonts w:ascii="Symbol" w:hAnsi="Symbol" w:hint="default"/>
+      </w:rPr>
+    </w:lvl>
+    <w:lvl w:ilvl="4" w:tplc="04090003" w:tentative="1">
+      <w:start w:val="1"/>
+      <w:numFmt w:val="bullet"/>
+      <w:lvlText w:val="o"/>
+      <w:lvlJc w:val="left"/>
+      <w:pPr>
+        <w:ind w:left="4320" w:hanging="360"/>
+      </w:pPr>
+      <w:rPr>
+        <w:rFonts w:ascii="Courier New" w:hAnsi="Courier New" w:cs="Courier New" w:hint="default"/>
+      </w:rPr>
+    </w:lvl>
+    <w:lvl w:ilvl="5" w:tplc="04090005" w:tentative="1">
+      <w:start w:val="1"/>
+      <w:numFmt w:val="bullet"/>
+      <w:lvlText w:val=""/>
+      <w:lvlJc w:val="left"/>
+      <w:pPr>
+        <w:ind w:left="5040" w:hanging="360"/>
+      </w:pPr>
+      <w:rPr>
+        <w:rFonts w:ascii="Wingdings" w:hAnsi="Wingdings" w:hint="default"/>
+      </w:rPr>
+    </w:lvl>
+    <w:lvl w:ilvl="6" w:tplc="04090001" w:tentative="1">
+      <w:start w:val="1"/>
+      <w:numFmt w:val="bullet"/>
+      <w:lvlText w:val=""/>
+      <w:lvlJc w:val="left"/>
+      <w:pPr>
+        <w:ind w:left="5760" w:hanging="360"/>
+      </w:pPr>
+      <w:rPr>
+        <w:rFonts w:ascii="Symbol" w:hAnsi="Symbol" w:hint="default"/>
+      </w:rPr>
+    </w:lvl>
+    <w:lvl w:ilvl="7" w:tplc="04090003" w:tentative="1">
+      <w:start w:val="1"/>
+      <w:numFmt w:val="bullet"/>
+      <w:lvlText w:val="o"/>
+      <w:lvlJc w:val="left"/>
+      <w:pPr>
+        <w:ind w:left="6480" w:hanging="360"/>
+      </w:pPr>
+      <w:rPr>
+        <w:rFonts w:ascii="Courier New" w:hAnsi="Courier New" w:cs="Courier New" w:hint="default"/>
+      </w:rPr>
+    </w:lvl>
+    <w:lvl w:ilvl="8" w:tplc="04090005" w:tentative="1">
+      <w:start w:val="1"/>
+      <w:numFmt w:val="bullet"/>
+      <w:lvlText w:val=""/>
+      <w:lvlJc w:val="left"/>
+      <w:pPr>
+        <w:ind w:left="7200" w:hanging="360"/>
+      </w:pPr>
+      <w:rPr>
+        <w:rFonts w:ascii="Wingdings" w:hAnsi="Wingdings" w:hint="default"/>
+      </w:rPr>
+    </w:lvl>
+  </w:abstractNum>
+  <w:abstractNum w:abstractNumId="9" w15:restartNumberingAfterBreak="0">
+    <w:nsid w:val="43666CAF"/>
+    <w:multiLevelType w:val="hybridMultilevel"/>
+    <w:tmpl w:val="6E2E6AEE"/>
+    <w:lvl w:ilvl="0" w:tplc="04090009">
+      <w:start w:val="1"/>
+      <w:numFmt w:val="bullet"/>
+      <w:lvlText w:val=""/>
+      <w:lvlJc w:val="left"/>
+      <w:pPr>
+        <w:ind w:left="720" w:hanging="360"/>
+      </w:pPr>
+      <w:rPr>
+        <w:rFonts w:ascii="Wingdings" w:hAnsi="Wingdings" w:hint="default"/>
+      </w:rPr>
+    </w:lvl>
+    <w:lvl w:ilvl="1" w:tplc="04090003" w:tentative="1">
+      <w:start w:val="1"/>
+      <w:numFmt w:val="bullet"/>
+      <w:lvlText w:val="o"/>
+      <w:lvlJc w:val="left"/>
+      <w:pPr>
+        <w:ind w:left="1440" w:hanging="360"/>
+      </w:pPr>
+      <w:rPr>
+        <w:rFonts w:ascii="Courier New" w:hAnsi="Courier New" w:cs="Courier New" w:hint="default"/>
+      </w:rPr>
+    </w:lvl>
+    <w:lvl w:ilvl="2" w:tplc="04090005" w:tentative="1">
+      <w:start w:val="1"/>
+      <w:numFmt w:val="bullet"/>
+      <w:lvlText w:val=""/>
+      <w:lvlJc w:val="left"/>
+      <w:pPr>
+        <w:ind w:left="2160" w:hanging="360"/>
+      </w:pPr>
+      <w:rPr>
+        <w:rFonts w:ascii="Wingdings" w:hAnsi="Wingdings" w:hint="default"/>
+      </w:rPr>
+    </w:lvl>
+    <w:lvl w:ilvl="3" w:tplc="04090001" w:tentative="1">
+      <w:start w:val="1"/>
+      <w:numFmt w:val="bullet"/>
+      <w:lvlText w:val=""/>
+      <w:lvlJc w:val="left"/>
+      <w:pPr>
+        <w:ind w:left="2880" w:hanging="360"/>
+      </w:pPr>
+      <w:rPr>
+        <w:rFonts w:ascii="Symbol" w:hAnsi="Symbol" w:hint="default"/>
+      </w:rPr>
+    </w:lvl>
+    <w:lvl w:ilvl="4" w:tplc="04090003" w:tentative="1">
+      <w:start w:val="1"/>
+      <w:numFmt w:val="bullet"/>
+      <w:lvlText w:val="o"/>
+      <w:lvlJc w:val="left"/>
+      <w:pPr>
+        <w:ind w:left="3600" w:hanging="360"/>
+      </w:pPr>
+      <w:rPr>
+        <w:rFonts w:ascii="Courier New" w:hAnsi="Courier New" w:cs="Courier New" w:hint="default"/>
+      </w:rPr>
+    </w:lvl>
+    <w:lvl w:ilvl="5" w:tplc="04090005" w:tentative="1">
+      <w:start w:val="1"/>
+      <w:numFmt w:val="bullet"/>
+      <w:lvlText w:val=""/>
+      <w:lvlJc w:val="left"/>
+      <w:pPr>
+        <w:ind w:left="4320" w:hanging="360"/>
+      </w:pPr>
+      <w:rPr>
+        <w:rFonts w:ascii="Wingdings" w:hAnsi="Wingdings" w:hint="default"/>
+      </w:rPr>
+    </w:lvl>
+    <w:lvl w:ilvl="6" w:tplc="04090001" w:tentative="1">
+      <w:start w:val="1"/>
+      <w:numFmt w:val="bullet"/>
+      <w:lvlText w:val=""/>
+      <w:lvlJc w:val="left"/>
+      <w:pPr>
+        <w:ind w:left="5040" w:hanging="360"/>
+      </w:pPr>
+      <w:rPr>
+        <w:rFonts w:ascii="Symbol" w:hAnsi="Symbol" w:hint="default"/>
+      </w:rPr>
+    </w:lvl>
+    <w:lvl w:ilvl="7" w:tplc="04090003" w:tentative="1">
+      <w:start w:val="1"/>
+      <w:numFmt w:val="bullet"/>
+      <w:lvlText w:val="o"/>
+      <w:lvlJc w:val="left"/>
+      <w:pPr>
+        <w:ind w:left="5760" w:hanging="360"/>
+      </w:pPr>
+      <w:rPr>
+        <w:rFonts w:ascii="Courier New" w:hAnsi="Courier New" w:cs="Courier New" w:hint="default"/>
+      </w:rPr>
+    </w:lvl>
+    <w:lvl w:ilvl="8" w:tplc="04090005" w:tentative="1">
+      <w:start w:val="1"/>
+      <w:numFmt w:val="bullet"/>
+      <w:lvlText w:val=""/>
+      <w:lvlJc w:val="left"/>
+      <w:pPr>
+        <w:ind w:left="6480" w:hanging="360"/>
+      </w:pPr>
+      <w:rPr>
+        <w:rFonts w:ascii="Wingdings" w:hAnsi="Wingdings" w:hint="default"/>
+      </w:rPr>
+    </w:lvl>
+  </w:abstractNum>
+  <w:abstractNum w:abstractNumId="10" w15:restartNumberingAfterBreak="0">
     <w:nsid w:val="5649051B"/>
     <w:multiLevelType w:val="hybridMultilevel"/>
     <w:tmpl w:val="D4EA95E2"/>
@@ -4776,7 +7941,120 @@
       </w:rPr>
     </w:lvl>
   </w:abstractNum>
-  <w:abstractNum w:abstractNumId="6" w15:restartNumberingAfterBreak="0">
+  <w:abstractNum w:abstractNumId="11" w15:restartNumberingAfterBreak="0">
+    <w:nsid w:val="5C30728E"/>
+    <w:multiLevelType w:val="hybridMultilevel"/>
+    <w:tmpl w:val="AD72860E"/>
+    <w:lvl w:ilvl="0" w:tplc="0409000B">
+      <w:start w:val="1"/>
+      <w:numFmt w:val="bullet"/>
+      <w:lvlText w:val=""/>
+      <w:lvlJc w:val="left"/>
+      <w:pPr>
+        <w:ind w:left="720" w:hanging="360"/>
+      </w:pPr>
+      <w:rPr>
+        <w:rFonts w:ascii="Wingdings" w:hAnsi="Wingdings" w:hint="default"/>
+      </w:rPr>
+    </w:lvl>
+    <w:lvl w:ilvl="1" w:tplc="0409000B">
+      <w:start w:val="1"/>
+      <w:numFmt w:val="bullet"/>
+      <w:lvlText w:val=""/>
+      <w:lvlJc w:val="left"/>
+      <w:pPr>
+        <w:ind w:left="1440" w:hanging="360"/>
+      </w:pPr>
+      <w:rPr>
+        <w:rFonts w:ascii="Wingdings" w:hAnsi="Wingdings" w:hint="default"/>
+      </w:rPr>
+    </w:lvl>
+    <w:lvl w:ilvl="2" w:tplc="04090005" w:tentative="1">
+      <w:start w:val="1"/>
+      <w:numFmt w:val="bullet"/>
+      <w:lvlText w:val=""/>
+      <w:lvlJc w:val="left"/>
+      <w:pPr>
+        <w:ind w:left="2160" w:hanging="360"/>
+      </w:pPr>
+      <w:rPr>
+        <w:rFonts w:ascii="Wingdings" w:hAnsi="Wingdings" w:hint="default"/>
+      </w:rPr>
+    </w:lvl>
+    <w:lvl w:ilvl="3" w:tplc="04090001" w:tentative="1">
+      <w:start w:val="1"/>
+      <w:numFmt w:val="bullet"/>
+      <w:lvlText w:val=""/>
+      <w:lvlJc w:val="left"/>
+      <w:pPr>
+        <w:ind w:left="2880" w:hanging="360"/>
+      </w:pPr>
+      <w:rPr>
+        <w:rFonts w:ascii="Symbol" w:hAnsi="Symbol" w:hint="default"/>
+      </w:rPr>
+    </w:lvl>
+    <w:lvl w:ilvl="4" w:tplc="04090003" w:tentative="1">
+      <w:start w:val="1"/>
+      <w:numFmt w:val="bullet"/>
+      <w:lvlText w:val="o"/>
+      <w:lvlJc w:val="left"/>
+      <w:pPr>
+        <w:ind w:left="3600" w:hanging="360"/>
+      </w:pPr>
+      <w:rPr>
+        <w:rFonts w:ascii="Courier New" w:hAnsi="Courier New" w:cs="Courier New" w:hint="default"/>
+      </w:rPr>
+    </w:lvl>
+    <w:lvl w:ilvl="5" w:tplc="04090005" w:tentative="1">
+      <w:start w:val="1"/>
+      <w:numFmt w:val="bullet"/>
+      <w:lvlText w:val=""/>
+      <w:lvlJc w:val="left"/>
+      <w:pPr>
+        <w:ind w:left="4320" w:hanging="360"/>
+      </w:pPr>
+      <w:rPr>
+        <w:rFonts w:ascii="Wingdings" w:hAnsi="Wingdings" w:hint="default"/>
+      </w:rPr>
+    </w:lvl>
+    <w:lvl w:ilvl="6" w:tplc="04090001" w:tentative="1">
+      <w:start w:val="1"/>
+      <w:numFmt w:val="bullet"/>
+      <w:lvlText w:val=""/>
+      <w:lvlJc w:val="left"/>
+      <w:pPr>
+        <w:ind w:left="5040" w:hanging="360"/>
+      </w:pPr>
+      <w:rPr>
+        <w:rFonts w:ascii="Symbol" w:hAnsi="Symbol" w:hint="default"/>
+      </w:rPr>
+    </w:lvl>
+    <w:lvl w:ilvl="7" w:tplc="04090003" w:tentative="1">
+      <w:start w:val="1"/>
+      <w:numFmt w:val="bullet"/>
+      <w:lvlText w:val="o"/>
+      <w:lvlJc w:val="left"/>
+      <w:pPr>
+        <w:ind w:left="5760" w:hanging="360"/>
+      </w:pPr>
+      <w:rPr>
+        <w:rFonts w:ascii="Courier New" w:hAnsi="Courier New" w:cs="Courier New" w:hint="default"/>
+      </w:rPr>
+    </w:lvl>
+    <w:lvl w:ilvl="8" w:tplc="04090005" w:tentative="1">
+      <w:start w:val="1"/>
+      <w:numFmt w:val="bullet"/>
+      <w:lvlText w:val=""/>
+      <w:lvlJc w:val="left"/>
+      <w:pPr>
+        <w:ind w:left="6480" w:hanging="360"/>
+      </w:pPr>
+      <w:rPr>
+        <w:rFonts w:ascii="Wingdings" w:hAnsi="Wingdings" w:hint="default"/>
+      </w:rPr>
+    </w:lvl>
+  </w:abstractNum>
+  <w:abstractNum w:abstractNumId="12" w15:restartNumberingAfterBreak="0">
     <w:nsid w:val="5DB70991"/>
     <w:multiLevelType w:val="hybridMultilevel"/>
     <w:tmpl w:val="6C00A6CC"/>
@@ -4889,7 +8167,233 @@
       </w:rPr>
     </w:lvl>
   </w:abstractNum>
-  <w:abstractNum w:abstractNumId="7" w15:restartNumberingAfterBreak="0">
+  <w:abstractNum w:abstractNumId="13" w15:restartNumberingAfterBreak="0">
+    <w:nsid w:val="63C128C4"/>
+    <w:multiLevelType w:val="hybridMultilevel"/>
+    <w:tmpl w:val="6A5E33BE"/>
+    <w:lvl w:ilvl="0" w:tplc="0409000B">
+      <w:start w:val="1"/>
+      <w:numFmt w:val="bullet"/>
+      <w:lvlText w:val=""/>
+      <w:lvlJc w:val="left"/>
+      <w:pPr>
+        <w:ind w:left="720" w:hanging="360"/>
+      </w:pPr>
+      <w:rPr>
+        <w:rFonts w:ascii="Wingdings" w:hAnsi="Wingdings" w:hint="default"/>
+      </w:rPr>
+    </w:lvl>
+    <w:lvl w:ilvl="1" w:tplc="04090003" w:tentative="1">
+      <w:start w:val="1"/>
+      <w:numFmt w:val="bullet"/>
+      <w:lvlText w:val="o"/>
+      <w:lvlJc w:val="left"/>
+      <w:pPr>
+        <w:ind w:left="1440" w:hanging="360"/>
+      </w:pPr>
+      <w:rPr>
+        <w:rFonts w:ascii="Courier New" w:hAnsi="Courier New" w:cs="Courier New" w:hint="default"/>
+      </w:rPr>
+    </w:lvl>
+    <w:lvl w:ilvl="2" w:tplc="04090005" w:tentative="1">
+      <w:start w:val="1"/>
+      <w:numFmt w:val="bullet"/>
+      <w:lvlText w:val=""/>
+      <w:lvlJc w:val="left"/>
+      <w:pPr>
+        <w:ind w:left="2160" w:hanging="360"/>
+      </w:pPr>
+      <w:rPr>
+        <w:rFonts w:ascii="Wingdings" w:hAnsi="Wingdings" w:hint="default"/>
+      </w:rPr>
+    </w:lvl>
+    <w:lvl w:ilvl="3" w:tplc="04090001" w:tentative="1">
+      <w:start w:val="1"/>
+      <w:numFmt w:val="bullet"/>
+      <w:lvlText w:val=""/>
+      <w:lvlJc w:val="left"/>
+      <w:pPr>
+        <w:ind w:left="2880" w:hanging="360"/>
+      </w:pPr>
+      <w:rPr>
+        <w:rFonts w:ascii="Symbol" w:hAnsi="Symbol" w:hint="default"/>
+      </w:rPr>
+    </w:lvl>
+    <w:lvl w:ilvl="4" w:tplc="04090003" w:tentative="1">
+      <w:start w:val="1"/>
+      <w:numFmt w:val="bullet"/>
+      <w:lvlText w:val="o"/>
+      <w:lvlJc w:val="left"/>
+      <w:pPr>
+        <w:ind w:left="3600" w:hanging="360"/>
+      </w:pPr>
+      <w:rPr>
+        <w:rFonts w:ascii="Courier New" w:hAnsi="Courier New" w:cs="Courier New" w:hint="default"/>
+      </w:rPr>
+    </w:lvl>
+    <w:lvl w:ilvl="5" w:tplc="04090005" w:tentative="1">
+      <w:start w:val="1"/>
+      <w:numFmt w:val="bullet"/>
+      <w:lvlText w:val=""/>
+      <w:lvlJc w:val="left"/>
+      <w:pPr>
+        <w:ind w:left="4320" w:hanging="360"/>
+      </w:pPr>
+      <w:rPr>
+        <w:rFonts w:ascii="Wingdings" w:hAnsi="Wingdings" w:hint="default"/>
+      </w:rPr>
+    </w:lvl>
+    <w:lvl w:ilvl="6" w:tplc="04090001" w:tentative="1">
+      <w:start w:val="1"/>
+      <w:numFmt w:val="bullet"/>
+      <w:lvlText w:val=""/>
+      <w:lvlJc w:val="left"/>
+      <w:pPr>
+        <w:ind w:left="5040" w:hanging="360"/>
+      </w:pPr>
+      <w:rPr>
+        <w:rFonts w:ascii="Symbol" w:hAnsi="Symbol" w:hint="default"/>
+      </w:rPr>
+    </w:lvl>
+    <w:lvl w:ilvl="7" w:tplc="04090003" w:tentative="1">
+      <w:start w:val="1"/>
+      <w:numFmt w:val="bullet"/>
+      <w:lvlText w:val="o"/>
+      <w:lvlJc w:val="left"/>
+      <w:pPr>
+        <w:ind w:left="5760" w:hanging="360"/>
+      </w:pPr>
+      <w:rPr>
+        <w:rFonts w:ascii="Courier New" w:hAnsi="Courier New" w:cs="Courier New" w:hint="default"/>
+      </w:rPr>
+    </w:lvl>
+    <w:lvl w:ilvl="8" w:tplc="04090005" w:tentative="1">
+      <w:start w:val="1"/>
+      <w:numFmt w:val="bullet"/>
+      <w:lvlText w:val=""/>
+      <w:lvlJc w:val="left"/>
+      <w:pPr>
+        <w:ind w:left="6480" w:hanging="360"/>
+      </w:pPr>
+      <w:rPr>
+        <w:rFonts w:ascii="Wingdings" w:hAnsi="Wingdings" w:hint="default"/>
+      </w:rPr>
+    </w:lvl>
+  </w:abstractNum>
+  <w:abstractNum w:abstractNumId="14" w15:restartNumberingAfterBreak="0">
+    <w:nsid w:val="769B714C"/>
+    <w:multiLevelType w:val="hybridMultilevel"/>
+    <w:tmpl w:val="06D8C8A4"/>
+    <w:lvl w:ilvl="0" w:tplc="04090009">
+      <w:start w:val="1"/>
+      <w:numFmt w:val="bullet"/>
+      <w:lvlText w:val=""/>
+      <w:lvlJc w:val="left"/>
+      <w:pPr>
+        <w:ind w:left="720" w:hanging="360"/>
+      </w:pPr>
+      <w:rPr>
+        <w:rFonts w:ascii="Wingdings" w:hAnsi="Wingdings" w:hint="default"/>
+      </w:rPr>
+    </w:lvl>
+    <w:lvl w:ilvl="1" w:tplc="0409000B">
+      <w:start w:val="1"/>
+      <w:numFmt w:val="bullet"/>
+      <w:lvlText w:val=""/>
+      <w:lvlJc w:val="left"/>
+      <w:pPr>
+        <w:ind w:left="1440" w:hanging="360"/>
+      </w:pPr>
+      <w:rPr>
+        <w:rFonts w:ascii="Wingdings" w:hAnsi="Wingdings" w:hint="default"/>
+      </w:rPr>
+    </w:lvl>
+    <w:lvl w:ilvl="2" w:tplc="04090005" w:tentative="1">
+      <w:start w:val="1"/>
+      <w:numFmt w:val="bullet"/>
+      <w:lvlText w:val=""/>
+      <w:lvlJc w:val="left"/>
+      <w:pPr>
+        <w:ind w:left="2160" w:hanging="360"/>
+      </w:pPr>
+      <w:rPr>
+        <w:rFonts w:ascii="Wingdings" w:hAnsi="Wingdings" w:hint="default"/>
+      </w:rPr>
+    </w:lvl>
+    <w:lvl w:ilvl="3" w:tplc="04090001" w:tentative="1">
+      <w:start w:val="1"/>
+      <w:numFmt w:val="bullet"/>
+      <w:lvlText w:val=""/>
+      <w:lvlJc w:val="left"/>
+      <w:pPr>
+        <w:ind w:left="2880" w:hanging="360"/>
+      </w:pPr>
+      <w:rPr>
+        <w:rFonts w:ascii="Symbol" w:hAnsi="Symbol" w:hint="default"/>
+      </w:rPr>
+    </w:lvl>
+    <w:lvl w:ilvl="4" w:tplc="04090003" w:tentative="1">
+      <w:start w:val="1"/>
+      <w:numFmt w:val="bullet"/>
+      <w:lvlText w:val="o"/>
+      <w:lvlJc w:val="left"/>
+      <w:pPr>
+        <w:ind w:left="3600" w:hanging="360"/>
+      </w:pPr>
+      <w:rPr>
+        <w:rFonts w:ascii="Courier New" w:hAnsi="Courier New" w:cs="Courier New" w:hint="default"/>
+      </w:rPr>
+    </w:lvl>
+    <w:lvl w:ilvl="5" w:tplc="04090005" w:tentative="1">
+      <w:start w:val="1"/>
+      <w:numFmt w:val="bullet"/>
+      <w:lvlText w:val=""/>
+      <w:lvlJc w:val="left"/>
+      <w:pPr>
+        <w:ind w:left="4320" w:hanging="360"/>
+      </w:pPr>
+      <w:rPr>
+        <w:rFonts w:ascii="Wingdings" w:hAnsi="Wingdings" w:hint="default"/>
+      </w:rPr>
+    </w:lvl>
+    <w:lvl w:ilvl="6" w:tplc="04090001" w:tentative="1">
+      <w:start w:val="1"/>
+      <w:numFmt w:val="bullet"/>
+      <w:lvlText w:val=""/>
+      <w:lvlJc w:val="left"/>
+      <w:pPr>
+        <w:ind w:left="5040" w:hanging="360"/>
+      </w:pPr>
+      <w:rPr>
+        <w:rFonts w:ascii="Symbol" w:hAnsi="Symbol" w:hint="default"/>
+      </w:rPr>
+    </w:lvl>
+    <w:lvl w:ilvl="7" w:tplc="04090003" w:tentative="1">
+      <w:start w:val="1"/>
+      <w:numFmt w:val="bullet"/>
+      <w:lvlText w:val="o"/>
+      <w:lvlJc w:val="left"/>
+      <w:pPr>
+        <w:ind w:left="5760" w:hanging="360"/>
+      </w:pPr>
+      <w:rPr>
+        <w:rFonts w:ascii="Courier New" w:hAnsi="Courier New" w:cs="Courier New" w:hint="default"/>
+      </w:rPr>
+    </w:lvl>
+    <w:lvl w:ilvl="8" w:tplc="04090005" w:tentative="1">
+      <w:start w:val="1"/>
+      <w:numFmt w:val="bullet"/>
+      <w:lvlText w:val=""/>
+      <w:lvlJc w:val="left"/>
+      <w:pPr>
+        <w:ind w:left="6480" w:hanging="360"/>
+      </w:pPr>
+      <w:rPr>
+        <w:rFonts w:ascii="Wingdings" w:hAnsi="Wingdings" w:hint="default"/>
+      </w:rPr>
+    </w:lvl>
+  </w:abstractNum>
+  <w:abstractNum w:abstractNumId="15" w15:restartNumberingAfterBreak="0">
     <w:nsid w:val="7C25742D"/>
     <w:multiLevelType w:val="hybridMultilevel"/>
     <w:tmpl w:val="5D725FBA"/>
@@ -5003,28 +8507,52 @@
     </w:lvl>
   </w:abstractNum>
   <w:num w:numId="1">
-    <w:abstractNumId w:val="1"/>
+    <w:abstractNumId w:val="2"/>
   </w:num>
   <w:num w:numId="2">
-    <w:abstractNumId w:val="5"/>
+    <w:abstractNumId w:val="10"/>
   </w:num>
   <w:num w:numId="3">
-    <w:abstractNumId w:val="7"/>
+    <w:abstractNumId w:val="15"/>
   </w:num>
   <w:num w:numId="4">
     <w:abstractNumId w:val="0"/>
   </w:num>
   <w:num w:numId="5">
+    <w:abstractNumId w:val="5"/>
+  </w:num>
+  <w:num w:numId="6">
+    <w:abstractNumId w:val="7"/>
+  </w:num>
+  <w:num w:numId="7">
+    <w:abstractNumId w:val="4"/>
+  </w:num>
+  <w:num w:numId="8">
+    <w:abstractNumId w:val="12"/>
+  </w:num>
+  <w:num w:numId="9">
+    <w:abstractNumId w:val="11"/>
+  </w:num>
+  <w:num w:numId="10">
+    <w:abstractNumId w:val="14"/>
+  </w:num>
+  <w:num w:numId="11">
+    <w:abstractNumId w:val="13"/>
+  </w:num>
+  <w:num w:numId="12">
+    <w:abstractNumId w:val="6"/>
+  </w:num>
+  <w:num w:numId="13">
+    <w:abstractNumId w:val="9"/>
+  </w:num>
+  <w:num w:numId="14">
     <w:abstractNumId w:val="3"/>
   </w:num>
-  <w:num w:numId="6">
-    <w:abstractNumId w:val="4"/>
+  <w:num w:numId="15">
+    <w:abstractNumId w:val="1"/>
   </w:num>
-  <w:num w:numId="7">
-    <w:abstractNumId w:val="2"/>
-  </w:num>
-  <w:num w:numId="8">
-    <w:abstractNumId w:val="6"/>
+  <w:num w:numId="16">
+    <w:abstractNumId w:val="8"/>
   </w:num>
   <w:numIdMacAtCleanup w:val="8"/>
 </w:numbering>
@@ -5918,7 +9446,7 @@
 </file>
 
 <file path=customXml/itemProps1.xml><?xml version="1.0" encoding="utf-8"?>
-<ds:datastoreItem xmlns:ds="http://schemas.openxmlformats.org/officeDocument/2006/customXml" ds:itemID="{060C3881-13B9-4D60-8560-3535D33236F9}">
+<ds:datastoreItem xmlns:ds="http://schemas.openxmlformats.org/officeDocument/2006/customXml" ds:itemID="{64612933-C08E-4157-8912-4E40C6A93694}">
   <ds:schemaRefs>
     <ds:schemaRef ds:uri="http://schemas.openxmlformats.org/officeDocument/2006/bibliography"/>
   </ds:schemaRefs>

</xml_diff>

<commit_message>
update logo + fb api key
</commit_message>
<xml_diff>
--- a/sources/docs/reports/Chapter_6_User_Mannual.docx
+++ b/sources/docs/reports/Chapter_6_User_Mannual.docx
@@ -314,12 +314,8 @@
     </w:p>
     <w:p>
       <w:pPr>
+        <w:keepNext/>
         <w:ind w:left="360"/>
-        <w:rPr>
-          <w:rFonts w:ascii="Times New Roman" w:hAnsi="Times New Roman" w:cs="Times New Roman"/>
-          <w:sz w:val="24"/>
-          <w:szCs w:val="24"/>
-        </w:rPr>
       </w:pPr>
       <w:r>
         <w:rPr>
@@ -364,6 +360,26 @@
     </w:p>
     <w:p>
       <w:pPr>
+        <w:pStyle w:val="Caption"/>
+        <w:jc w:val="center"/>
+        <w:rPr>
+          <w:rFonts w:ascii="Times New Roman" w:hAnsi="Times New Roman" w:cs="Times New Roman"/>
+          <w:sz w:val="24"/>
+          <w:szCs w:val="24"/>
+        </w:rPr>
+      </w:pPr>
+      <w:r>
+        <w:t xml:space="preserve">Figure </w:t>
+      </w:r>
+      <w:r>
+        <w:t>6</w:t>
+      </w:r>
+      <w:r>
+        <w:t>-1: Visual Studio download page</w:t>
+      </w:r>
+    </w:p>
+    <w:p>
+      <w:pPr>
         <w:pStyle w:val="ListParagraph"/>
         <w:numPr>
           <w:ilvl w:val="0"/>
@@ -381,6 +397,7 @@
           <w:sz w:val="24"/>
           <w:szCs w:val="24"/>
         </w:rPr>
+        <w:lastRenderedPageBreak/>
         <w:t xml:space="preserve">Currently, If the last version is not the Visual Studio 2017, scroll to the bottom of the page then click “Older versions” button. Otherwise, Click “Free download” button </w:t>
       </w:r>
     </w:p>
@@ -408,18 +425,13 @@
     </w:p>
     <w:p>
       <w:pPr>
+        <w:keepNext/>
         <w:ind w:left="360"/>
-        <w:rPr>
-          <w:rFonts w:ascii="Times New Roman" w:hAnsi="Times New Roman" w:cs="Times New Roman"/>
-          <w:sz w:val="24"/>
-          <w:szCs w:val="24"/>
-        </w:rPr>
       </w:pPr>
       <w:r>
         <w:rPr>
           <w:noProof/>
         </w:rPr>
-        <w:lastRenderedPageBreak/>
         <w:drawing>
           <wp:inline distT="0" distB="0" distL="0" distR="0" wp14:anchorId="367F4133" wp14:editId="3CE5AC53">
             <wp:extent cx="5943600" cy="3597910"/>
@@ -459,6 +471,20 @@
     </w:p>
     <w:p>
       <w:pPr>
+        <w:pStyle w:val="Caption"/>
+        <w:jc w:val="center"/>
+        <w:rPr>
+          <w:rFonts w:ascii="Times New Roman" w:hAnsi="Times New Roman" w:cs="Times New Roman"/>
+          <w:sz w:val="24"/>
+          <w:szCs w:val="24"/>
+        </w:rPr>
+      </w:pPr>
+      <w:r>
+        <w:t>Figure 6-2: Visual Studio download old version page</w:t>
+      </w:r>
+    </w:p>
+    <w:p>
+      <w:pPr>
         <w:pStyle w:val="ListParagraph"/>
         <w:numPr>
           <w:ilvl w:val="0"/>
@@ -555,17 +581,14 @@
     </w:p>
     <w:p>
       <w:pPr>
+        <w:keepNext/>
         <w:ind w:left="360"/>
-        <w:rPr>
-          <w:rFonts w:ascii="Times New Roman" w:hAnsi="Times New Roman" w:cs="Times New Roman"/>
-          <w:sz w:val="24"/>
-          <w:szCs w:val="24"/>
-        </w:rPr>
       </w:pPr>
       <w:r>
         <w:rPr>
           <w:noProof/>
         </w:rPr>
+        <w:lastRenderedPageBreak/>
         <w:drawing>
           <wp:inline distT="0" distB="0" distL="0" distR="0" wp14:anchorId="441F9F51" wp14:editId="0C2FB747">
             <wp:extent cx="5943600" cy="2777490"/>
@@ -605,6 +628,20 @@
     </w:p>
     <w:p>
       <w:pPr>
+        <w:pStyle w:val="Caption"/>
+        <w:jc w:val="center"/>
+        <w:rPr>
+          <w:rFonts w:ascii="Times New Roman" w:hAnsi="Times New Roman" w:cs="Times New Roman"/>
+          <w:sz w:val="24"/>
+          <w:szCs w:val="24"/>
+        </w:rPr>
+      </w:pPr>
+      <w:r>
+        <w:t>Figure 6-3: Visual Studio Code download page</w:t>
+      </w:r>
+    </w:p>
+    <w:p>
+      <w:pPr>
         <w:pStyle w:val="ListParagraph"/>
         <w:numPr>
           <w:ilvl w:val="0"/>
@@ -712,21 +749,17 @@
     </w:p>
     <w:p>
       <w:pPr>
+        <w:keepNext/>
         <w:ind w:left="360"/>
-        <w:rPr>
-          <w:rFonts w:ascii="Times New Roman" w:hAnsi="Times New Roman" w:cs="Times New Roman"/>
-          <w:sz w:val="24"/>
-          <w:szCs w:val="24"/>
-        </w:rPr>
       </w:pPr>
       <w:r>
         <w:rPr>
           <w:noProof/>
         </w:rPr>
         <w:drawing>
-          <wp:inline distT="0" distB="0" distL="0" distR="0" wp14:anchorId="646B056D" wp14:editId="60433769">
-            <wp:extent cx="5943600" cy="3463925"/>
-            <wp:effectExtent l="0" t="0" r="0" b="3175"/>
+          <wp:inline distT="0" distB="0" distL="0" distR="0" wp14:anchorId="07E5C9A9" wp14:editId="00D13A8B">
+            <wp:extent cx="5943600" cy="3130378"/>
+            <wp:effectExtent l="0" t="0" r="0" b="0"/>
             <wp:docPr id="4" name="Picture 4"/>
             <wp:cNvGraphicFramePr>
               <a:graphicFrameLocks xmlns:a="http://schemas.openxmlformats.org/drawingml/2006/main" noChangeAspect="1"/>
@@ -747,7 +780,7 @@
                   <pic:spPr>
                     <a:xfrm>
                       <a:off x="0" y="0"/>
-                      <a:ext cx="5943600" cy="3463925"/>
+                      <a:ext cx="5948515" cy="3132966"/>
                     </a:xfrm>
                     <a:prstGeom prst="rect">
                       <a:avLst/>
@@ -762,6 +795,26 @@
     </w:p>
     <w:p>
       <w:pPr>
+        <w:pStyle w:val="Caption"/>
+        <w:jc w:val="center"/>
+        <w:rPr>
+          <w:rFonts w:ascii="Times New Roman" w:hAnsi="Times New Roman" w:cs="Times New Roman"/>
+          <w:sz w:val="24"/>
+          <w:szCs w:val="24"/>
+        </w:rPr>
+      </w:pPr>
+      <w:r>
+        <w:t xml:space="preserve">Figure </w:t>
+      </w:r>
+      <w:r>
+        <w:t>6</w:t>
+      </w:r>
+      <w:r>
+        <w:t>-4: Node.js download page</w:t>
+      </w:r>
+    </w:p>
+    <w:p>
+      <w:pPr>
         <w:pStyle w:val="ListParagraph"/>
         <w:numPr>
           <w:ilvl w:val="0"/>
@@ -780,6 +833,7 @@
           <w:sz w:val="24"/>
           <w:szCs w:val="24"/>
         </w:rPr>
+        <w:lastRenderedPageBreak/>
         <w:t>Run the downloaded executable file, follow the instructions.</w:t>
       </w:r>
     </w:p>
@@ -808,12 +862,8 @@
     </w:p>
     <w:p>
       <w:pPr>
+        <w:keepNext/>
         <w:ind w:left="360"/>
-        <w:rPr>
-          <w:rFonts w:ascii="Times New Roman" w:hAnsi="Times New Roman" w:cs="Times New Roman"/>
-          <w:sz w:val="24"/>
-          <w:szCs w:val="24"/>
-        </w:rPr>
       </w:pPr>
       <w:r>
         <w:rPr>
@@ -858,6 +908,20 @@
     </w:p>
     <w:p>
       <w:pPr>
+        <w:pStyle w:val="Caption"/>
+        <w:jc w:val="center"/>
+        <w:rPr>
+          <w:rFonts w:ascii="Times New Roman" w:hAnsi="Times New Roman" w:cs="Times New Roman"/>
+          <w:sz w:val="24"/>
+          <w:szCs w:val="24"/>
+        </w:rPr>
+      </w:pPr>
+      <w:r>
+        <w:t>Figure 6-5: Show node's version</w:t>
+      </w:r>
+    </w:p>
+    <w:p>
+      <w:pPr>
         <w:rPr>
           <w:rFonts w:ascii="Times New Roman" w:hAnsi="Times New Roman" w:cs="Times New Roman"/>
           <w:i/>
@@ -921,18 +985,13 @@
     </w:p>
     <w:p>
       <w:pPr>
+        <w:keepNext/>
         <w:ind w:left="360"/>
-        <w:rPr>
-          <w:rFonts w:ascii="Times New Roman" w:hAnsi="Times New Roman" w:cs="Times New Roman"/>
-          <w:sz w:val="24"/>
-          <w:szCs w:val="24"/>
-        </w:rPr>
       </w:pPr>
       <w:r>
         <w:rPr>
           <w:noProof/>
         </w:rPr>
-        <w:lastRenderedPageBreak/>
         <w:drawing>
           <wp:inline distT="0" distB="0" distL="0" distR="0" wp14:anchorId="49EE88DF" wp14:editId="02E64762">
             <wp:extent cx="5943600" cy="1939290"/>
@@ -972,6 +1031,20 @@
     </w:p>
     <w:p>
       <w:pPr>
+        <w:pStyle w:val="Caption"/>
+        <w:jc w:val="center"/>
+        <w:rPr>
+          <w:rFonts w:ascii="Times New Roman" w:hAnsi="Times New Roman" w:cs="Times New Roman"/>
+          <w:sz w:val="24"/>
+          <w:szCs w:val="24"/>
+        </w:rPr>
+      </w:pPr>
+      <w:r>
+        <w:t>Figure 6-6: Docker download page</w:t>
+      </w:r>
+    </w:p>
+    <w:p>
+      <w:pPr>
         <w:pStyle w:val="ListParagraph"/>
         <w:numPr>
           <w:ilvl w:val="0"/>
@@ -1152,13 +1225,9 @@
     </w:p>
     <w:p>
       <w:pPr>
+        <w:keepNext/>
         <w:ind w:left="1080"/>
         <w:jc w:val="center"/>
-        <w:rPr>
-          <w:rFonts w:ascii="Times New Roman" w:hAnsi="Times New Roman" w:cs="Times New Roman"/>
-          <w:sz w:val="24"/>
-          <w:szCs w:val="24"/>
-        </w:rPr>
       </w:pPr>
       <w:r>
         <w:rPr>
@@ -1167,6 +1236,7 @@
           <w:sz w:val="24"/>
           <w:szCs w:val="24"/>
         </w:rPr>
+        <w:lastRenderedPageBreak/>
         <w:drawing>
           <wp:inline distT="0" distB="0" distL="0" distR="0" wp14:anchorId="24795ABD" wp14:editId="1D189D28">
             <wp:extent cx="5219700" cy="2590800"/>
@@ -1219,6 +1289,20 @@
     </w:p>
     <w:p>
       <w:pPr>
+        <w:pStyle w:val="Caption"/>
+        <w:jc w:val="center"/>
+        <w:rPr>
+          <w:rFonts w:ascii="Times New Roman" w:hAnsi="Times New Roman" w:cs="Times New Roman"/>
+          <w:sz w:val="24"/>
+          <w:szCs w:val="24"/>
+        </w:rPr>
+      </w:pPr>
+      <w:r>
+        <w:t>Figure 6-7: Run unit test</w:t>
+      </w:r>
+    </w:p>
+    <w:p>
+      <w:pPr>
         <w:pStyle w:val="ListParagraph"/>
         <w:numPr>
           <w:ilvl w:val="0"/>
@@ -1241,13 +1325,9 @@
     </w:p>
     <w:p>
       <w:pPr>
+        <w:keepNext/>
         <w:ind w:left="1080"/>
         <w:jc w:val="center"/>
-        <w:rPr>
-          <w:rFonts w:ascii="Times New Roman" w:hAnsi="Times New Roman" w:cs="Times New Roman"/>
-          <w:sz w:val="24"/>
-          <w:szCs w:val="24"/>
-        </w:rPr>
       </w:pPr>
       <w:r>
         <w:rPr>
@@ -1256,7 +1336,6 @@
           <w:sz w:val="24"/>
           <w:szCs w:val="24"/>
         </w:rPr>
-        <w:lastRenderedPageBreak/>
         <w:drawing>
           <wp:inline distT="0" distB="0" distL="0" distR="0" wp14:anchorId="1D1E47C1" wp14:editId="72CBB026">
             <wp:extent cx="5715000" cy="3752850"/>
@@ -1309,6 +1388,20 @@
     </w:p>
     <w:p>
       <w:pPr>
+        <w:pStyle w:val="Caption"/>
+        <w:jc w:val="center"/>
+        <w:rPr>
+          <w:rFonts w:ascii="Times New Roman" w:hAnsi="Times New Roman" w:cs="Times New Roman"/>
+          <w:sz w:val="24"/>
+          <w:szCs w:val="24"/>
+        </w:rPr>
+      </w:pPr>
+      <w:r>
+        <w:t>Figure 6-8: Unit test result</w:t>
+      </w:r>
+    </w:p>
+    <w:p>
+      <w:pPr>
         <w:pStyle w:val="ListParagraph"/>
         <w:numPr>
           <w:ilvl w:val="0"/>
@@ -1370,13 +1463,9 @@
     </w:p>
     <w:p>
       <w:pPr>
+        <w:keepNext/>
         <w:ind w:left="1080"/>
         <w:jc w:val="center"/>
-        <w:rPr>
-          <w:rFonts w:ascii="Times New Roman" w:hAnsi="Times New Roman" w:cs="Times New Roman"/>
-          <w:sz w:val="24"/>
-          <w:szCs w:val="24"/>
-        </w:rPr>
       </w:pPr>
       <w:r>
         <w:rPr>
@@ -1385,6 +1474,7 @@
           <w:sz w:val="24"/>
           <w:szCs w:val="24"/>
         </w:rPr>
+        <w:lastRenderedPageBreak/>
         <w:drawing>
           <wp:inline distT="0" distB="0" distL="0" distR="0" wp14:anchorId="33F6698D" wp14:editId="118C5CF4">
             <wp:extent cx="4143375" cy="3804191"/>
@@ -1437,6 +1527,26 @@
     </w:p>
     <w:p>
       <w:pPr>
+        <w:pStyle w:val="Caption"/>
+        <w:jc w:val="center"/>
+        <w:rPr>
+          <w:rFonts w:ascii="Times New Roman" w:hAnsi="Times New Roman" w:cs="Times New Roman"/>
+          <w:sz w:val="24"/>
+          <w:szCs w:val="24"/>
+        </w:rPr>
+      </w:pPr>
+      <w:r>
+        <w:t>Figure 6-9: Run</w:t>
+      </w:r>
+      <w:r>
+        <w:t xml:space="preserve"> test</w:t>
+      </w:r>
+      <w:r>
+        <w:t xml:space="preserve"> coverage</w:t>
+      </w:r>
+    </w:p>
+    <w:p>
+      <w:pPr>
         <w:pStyle w:val="ListParagraph"/>
         <w:numPr>
           <w:ilvl w:val="0"/>
@@ -1454,7 +1564,6 @@
           <w:sz w:val="24"/>
           <w:szCs w:val="24"/>
         </w:rPr>
-        <w:lastRenderedPageBreak/>
         <w:t xml:space="preserve">Wait for the process finish, test coverage result will be displayed in </w:t>
       </w:r>
       <w:r>
@@ -1488,12 +1597,8 @@
     <w:p>
       <w:pPr>
         <w:pStyle w:val="ListParagraph"/>
+        <w:keepNext/>
         <w:ind w:left="1440"/>
-        <w:rPr>
-          <w:rFonts w:ascii="Times New Roman" w:hAnsi="Times New Roman" w:cs="Times New Roman"/>
-          <w:sz w:val="24"/>
-          <w:szCs w:val="24"/>
-        </w:rPr>
       </w:pPr>
       <w:r>
         <w:rPr>
@@ -1554,6 +1659,26 @@
     </w:p>
     <w:p>
       <w:pPr>
+        <w:pStyle w:val="Caption"/>
+        <w:jc w:val="center"/>
+        <w:rPr>
+          <w:rFonts w:ascii="Times New Roman" w:hAnsi="Times New Roman" w:cs="Times New Roman"/>
+          <w:sz w:val="24"/>
+          <w:szCs w:val="24"/>
+        </w:rPr>
+      </w:pPr>
+      <w:r>
+        <w:t xml:space="preserve">Figure </w:t>
+      </w:r>
+      <w:r>
+        <w:t>6</w:t>
+      </w:r>
+      <w:r>
+        <w:t>-10: Test coverage result</w:t>
+      </w:r>
+    </w:p>
+    <w:p>
+      <w:pPr>
         <w:rPr>
           <w:rFonts w:ascii="Times New Roman" w:hAnsi="Times New Roman" w:cs="Times New Roman"/>
           <w:sz w:val="24"/>
@@ -1626,6 +1751,7 @@
           <w:sz w:val="24"/>
           <w:szCs w:val="24"/>
         </w:rPr>
+        <w:lastRenderedPageBreak/>
         <w:t>Run “Notepad” as Administrator.</w:t>
       </w:r>
     </w:p>
@@ -1950,13 +2076,9 @@
     </w:p>
     <w:p>
       <w:pPr>
+        <w:keepNext/>
         <w:ind w:left="360"/>
         <w:jc w:val="center"/>
-        <w:rPr>
-          <w:rFonts w:ascii="Times New Roman" w:hAnsi="Times New Roman" w:cs="Times New Roman"/>
-          <w:sz w:val="24"/>
-          <w:szCs w:val="24"/>
-        </w:rPr>
       </w:pPr>
       <w:r>
         <w:rPr>
@@ -1965,7 +2087,6 @@
           <w:sz w:val="24"/>
           <w:szCs w:val="24"/>
         </w:rPr>
-        <w:lastRenderedPageBreak/>
         <w:drawing>
           <wp:inline distT="0" distB="0" distL="0" distR="0" wp14:anchorId="253D4657" wp14:editId="7086A535">
             <wp:extent cx="3736731" cy="2906346"/>
@@ -2011,6 +2132,26 @@
     </w:p>
     <w:p>
       <w:pPr>
+        <w:pStyle w:val="Caption"/>
+        <w:jc w:val="center"/>
+        <w:rPr>
+          <w:rFonts w:ascii="Times New Roman" w:hAnsi="Times New Roman" w:cs="Times New Roman"/>
+          <w:sz w:val="24"/>
+          <w:szCs w:val="24"/>
+        </w:rPr>
+      </w:pPr>
+      <w:r>
+        <w:t xml:space="preserve">Figure </w:t>
+      </w:r>
+      <w:r>
+        <w:t>6</w:t>
+      </w:r>
+      <w:r>
+        <w:t>-11: Google cloud SDK’s installation completed window</w:t>
+      </w:r>
+    </w:p>
+    <w:p>
+      <w:pPr>
         <w:pStyle w:val="ListParagraph"/>
         <w:numPr>
           <w:ilvl w:val="0"/>
@@ -2144,6 +2285,7 @@
           <w:sz w:val="24"/>
           <w:szCs w:val="24"/>
         </w:rPr>
+        <w:lastRenderedPageBreak/>
         <w:t>6.1.2.2 Configure for Google Cloud SDK</w:t>
       </w:r>
     </w:p>
@@ -2493,7 +2635,6 @@
           <w:sz w:val="24"/>
           <w:szCs w:val="24"/>
         </w:rPr>
-        <w:lastRenderedPageBreak/>
         <w:t xml:space="preserve">If you only have one project, </w:t>
       </w:r>
       <w:r>
@@ -2936,6 +3077,7 @@
           <w:sz w:val="24"/>
           <w:szCs w:val="24"/>
         </w:rPr>
+        <w:lastRenderedPageBreak/>
         <w:t>Setting a default project</w:t>
       </w:r>
     </w:p>
@@ -3249,7 +3391,6 @@
           <w:sz w:val="20"/>
           <w:szCs w:val="20"/>
         </w:rPr>
-        <w:lastRenderedPageBreak/>
         <w:t xml:space="preserve">kubectl expose deployment </w:t>
       </w:r>
       <w:r>
@@ -3745,6 +3886,7 @@
           <w:sz w:val="24"/>
           <w:szCs w:val="24"/>
         </w:rPr>
+        <w:lastRenderedPageBreak/>
         <w:t xml:space="preserve">Go to </w:t>
       </w:r>
       <w:hyperlink r:id="rId27" w:history="1">
@@ -3769,19 +3911,14 @@
     </w:p>
     <w:p>
       <w:pPr>
+        <w:keepNext/>
         <w:ind w:left="360"/>
         <w:jc w:val="center"/>
-        <w:rPr>
-          <w:rFonts w:ascii="Times New Roman" w:hAnsi="Times New Roman" w:cs="Times New Roman"/>
-          <w:sz w:val="24"/>
-          <w:szCs w:val="24"/>
-        </w:rPr>
       </w:pPr>
       <w:r>
         <w:rPr>
           <w:noProof/>
         </w:rPr>
-        <w:lastRenderedPageBreak/>
         <w:drawing>
           <wp:inline distT="0" distB="0" distL="0" distR="0" wp14:anchorId="7E1E3CDC" wp14:editId="6911C10D">
             <wp:extent cx="3705225" cy="5715000"/>
@@ -3821,6 +3958,20 @@
     </w:p>
     <w:p>
       <w:pPr>
+        <w:pStyle w:val="Caption"/>
+        <w:jc w:val="center"/>
+        <w:rPr>
+          <w:rFonts w:ascii="Times New Roman" w:hAnsi="Times New Roman" w:cs="Times New Roman"/>
+          <w:sz w:val="24"/>
+          <w:szCs w:val="24"/>
+        </w:rPr>
+      </w:pPr>
+      <w:r>
+        <w:t>Figure 6-12: Sign up SendGrid</w:t>
+      </w:r>
+    </w:p>
+    <w:p>
+      <w:pPr>
         <w:pStyle w:val="ListParagraph"/>
         <w:numPr>
           <w:ilvl w:val="0"/>
@@ -3989,12 +4140,8 @@
     </w:p>
     <w:p>
       <w:pPr>
+        <w:keepNext/>
         <w:jc w:val="center"/>
-        <w:rPr>
-          <w:rFonts w:ascii="Times New Roman" w:hAnsi="Times New Roman" w:cs="Times New Roman"/>
-          <w:sz w:val="24"/>
-          <w:szCs w:val="24"/>
-        </w:rPr>
       </w:pPr>
       <w:r>
         <w:rPr>
@@ -4040,6 +4187,20 @@
     </w:p>
     <w:p>
       <w:pPr>
+        <w:pStyle w:val="Caption"/>
+        <w:jc w:val="center"/>
+        <w:rPr>
+          <w:rFonts w:ascii="Times New Roman" w:hAnsi="Times New Roman" w:cs="Times New Roman"/>
+          <w:sz w:val="24"/>
+          <w:szCs w:val="24"/>
+        </w:rPr>
+      </w:pPr>
+      <w:r>
+        <w:t>Figure 6-13: Create SendGrid API key</w:t>
+      </w:r>
+    </w:p>
+    <w:p>
+      <w:pPr>
         <w:rPr>
           <w:rFonts w:ascii="Times New Roman" w:hAnsi="Times New Roman" w:cs="Times New Roman"/>
           <w:b/>
@@ -4065,6 +4226,69 @@
           <w:szCs w:val="24"/>
         </w:rPr>
         <w:t>6.2 User guidelines</w:t>
+      </w:r>
+    </w:p>
+    <w:p>
+      <w:pPr>
+        <w:pStyle w:val="ListParagraph"/>
+        <w:numPr>
+          <w:ilvl w:val="0"/>
+          <w:numId w:val="13"/>
+        </w:numPr>
+        <w:rPr>
+          <w:rFonts w:ascii="Times New Roman" w:hAnsi="Times New Roman" w:cs="Times New Roman"/>
+          <w:sz w:val="24"/>
+          <w:szCs w:val="24"/>
+        </w:rPr>
+      </w:pPr>
+      <w:r>
+        <w:rPr>
+          <w:rFonts w:ascii="Times New Roman" w:hAnsi="Times New Roman" w:cs="Times New Roman"/>
+          <w:sz w:val="24"/>
+          <w:szCs w:val="24"/>
+        </w:rPr>
+        <w:t>Our system work well on Google Chrome browser for desktop, so we suggest using it to access our system.</w:t>
+      </w:r>
+    </w:p>
+    <w:p>
+      <w:pPr>
+        <w:pStyle w:val="ListParagraph"/>
+        <w:numPr>
+          <w:ilvl w:val="0"/>
+          <w:numId w:val="13"/>
+        </w:numPr>
+        <w:rPr>
+          <w:rFonts w:ascii="Times New Roman" w:hAnsi="Times New Roman" w:cs="Times New Roman"/>
+          <w:sz w:val="24"/>
+          <w:szCs w:val="24"/>
+        </w:rPr>
+      </w:pPr>
+      <w:r>
+        <w:rPr>
+          <w:rFonts w:ascii="Times New Roman" w:hAnsi="Times New Roman" w:cs="Times New Roman"/>
+          <w:sz w:val="24"/>
+          <w:szCs w:val="24"/>
+        </w:rPr>
+        <w:t xml:space="preserve">User visits </w:t>
+      </w:r>
+      <w:hyperlink r:id="rId31" w:history="1">
+        <w:r>
+          <w:rPr>
+            <w:rStyle w:val="Hyperlink"/>
+            <w:rFonts w:ascii="Times New Roman" w:hAnsi="Times New Roman" w:cs="Times New Roman"/>
+            <w:sz w:val="24"/>
+            <w:szCs w:val="24"/>
+          </w:rPr>
+          <w:t>https://trip-sharing.net</w:t>
+        </w:r>
+      </w:hyperlink>
+      <w:r>
+        <w:rPr>
+          <w:rFonts w:ascii="Times New Roman" w:hAnsi="Times New Roman" w:cs="Times New Roman"/>
+          <w:sz w:val="24"/>
+          <w:szCs w:val="24"/>
+        </w:rPr>
+        <w:t xml:space="preserve"> and follows our guidelines bellow.</w:t>
       </w:r>
     </w:p>
     <w:p>
@@ -4133,11 +4357,7 @@
     <w:p>
       <w:pPr>
         <w:pStyle w:val="ListParagraph"/>
-        <w:rPr>
-          <w:rFonts w:ascii="Times New Roman" w:hAnsi="Times New Roman" w:cs="Times New Roman"/>
-          <w:sz w:val="24"/>
-          <w:szCs w:val="24"/>
-        </w:rPr>
+        <w:keepNext/>
       </w:pPr>
       <w:r>
         <w:rPr>
@@ -4149,89 +4369,6 @@
             <wp:extent cx="4799596" cy="2787162"/>
             <wp:effectExtent l="0" t="0" r="1270" b="0"/>
             <wp:docPr id="10" name="Picture 10"/>
-            <wp:cNvGraphicFramePr>
-              <a:graphicFrameLocks xmlns:a="http://schemas.openxmlformats.org/drawingml/2006/main" noChangeAspect="1"/>
-            </wp:cNvGraphicFramePr>
-            <a:graphic xmlns:a="http://schemas.openxmlformats.org/drawingml/2006/main">
-              <a:graphicData uri="http://schemas.openxmlformats.org/drawingml/2006/picture">
-                <pic:pic xmlns:pic="http://schemas.openxmlformats.org/drawingml/2006/picture">
-                  <pic:nvPicPr>
-                    <pic:cNvPr id="1" name=""/>
-                    <pic:cNvPicPr/>
-                  </pic:nvPicPr>
-                  <pic:blipFill>
-                    <a:blip r:embed="rId31"/>
-                    <a:stretch>
-                      <a:fillRect/>
-                    </a:stretch>
-                  </pic:blipFill>
-                  <pic:spPr>
-                    <a:xfrm>
-                      <a:off x="0" y="0"/>
-                      <a:ext cx="4812907" cy="2794892"/>
-                    </a:xfrm>
-                    <a:prstGeom prst="rect">
-                      <a:avLst/>
-                    </a:prstGeom>
-                  </pic:spPr>
-                </pic:pic>
-              </a:graphicData>
-            </a:graphic>
-          </wp:inline>
-        </w:drawing>
-      </w:r>
-    </w:p>
-    <w:p>
-      <w:pPr>
-        <w:pStyle w:val="ListParagraph"/>
-        <w:rPr>
-          <w:rFonts w:ascii="Times New Roman" w:hAnsi="Times New Roman" w:cs="Times New Roman"/>
-          <w:sz w:val="24"/>
-          <w:szCs w:val="24"/>
-        </w:rPr>
-      </w:pPr>
-    </w:p>
-    <w:p>
-      <w:pPr>
-        <w:pStyle w:val="ListParagraph"/>
-        <w:numPr>
-          <w:ilvl w:val="0"/>
-          <w:numId w:val="9"/>
-        </w:numPr>
-        <w:rPr>
-          <w:rFonts w:ascii="Times New Roman" w:hAnsi="Times New Roman" w:cs="Times New Roman"/>
-          <w:sz w:val="24"/>
-          <w:szCs w:val="24"/>
-        </w:rPr>
-      </w:pPr>
-      <w:r>
-        <w:rPr>
-          <w:rFonts w:ascii="Times New Roman" w:hAnsi="Times New Roman" w:cs="Times New Roman"/>
-          <w:sz w:val="24"/>
-          <w:szCs w:val="24"/>
-        </w:rPr>
-        <w:t>Browser will redirect to sign up page. User fill in all needed field and click “Đăng kí” button.</w:t>
-      </w:r>
-    </w:p>
-    <w:p>
-      <w:pPr>
-        <w:pStyle w:val="ListParagraph"/>
-        <w:jc w:val="center"/>
-        <w:rPr>
-          <w:rFonts w:ascii="Times New Roman" w:hAnsi="Times New Roman" w:cs="Times New Roman"/>
-          <w:sz w:val="24"/>
-          <w:szCs w:val="24"/>
-        </w:rPr>
-      </w:pPr>
-      <w:r>
-        <w:rPr>
-          <w:noProof/>
-        </w:rPr>
-        <w:drawing>
-          <wp:inline distT="0" distB="0" distL="0" distR="0" wp14:anchorId="505D6756" wp14:editId="55BD65DF">
-            <wp:extent cx="4009292" cy="3826052"/>
-            <wp:effectExtent l="0" t="0" r="0" b="3175"/>
-            <wp:docPr id="11" name="Picture 11"/>
             <wp:cNvGraphicFramePr>
               <a:graphicFrameLocks xmlns:a="http://schemas.openxmlformats.org/drawingml/2006/main" noChangeAspect="1"/>
             </wp:cNvGraphicFramePr>
@@ -4251,7 +4388,7 @@
                   <pic:spPr>
                     <a:xfrm>
                       <a:off x="0" y="0"/>
-                      <a:ext cx="4017051" cy="3833456"/>
+                      <a:ext cx="4812907" cy="2794892"/>
                     </a:xfrm>
                     <a:prstGeom prst="rect">
                       <a:avLst/>
@@ -4266,6 +4403,30 @@
     </w:p>
     <w:p>
       <w:pPr>
+        <w:pStyle w:val="Caption"/>
+        <w:jc w:val="center"/>
+        <w:rPr>
+          <w:rFonts w:ascii="Times New Roman" w:hAnsi="Times New Roman" w:cs="Times New Roman"/>
+          <w:sz w:val="24"/>
+          <w:szCs w:val="24"/>
+        </w:rPr>
+      </w:pPr>
+      <w:r>
+        <w:t>Figure 6-14: Sign in form</w:t>
+      </w:r>
+    </w:p>
+    <w:p>
+      <w:pPr>
+        <w:pStyle w:val="ListParagraph"/>
+        <w:rPr>
+          <w:rFonts w:ascii="Times New Roman" w:hAnsi="Times New Roman" w:cs="Times New Roman"/>
+          <w:sz w:val="24"/>
+          <w:szCs w:val="24"/>
+        </w:rPr>
+      </w:pPr>
+    </w:p>
+    <w:p>
+      <w:pPr>
         <w:pStyle w:val="ListParagraph"/>
         <w:numPr>
           <w:ilvl w:val="0"/>
@@ -4283,119 +4444,24 @@
           <w:sz w:val="24"/>
           <w:szCs w:val="24"/>
         </w:rPr>
-        <w:t>System will send to user an email to confirm. User click on link on the email to complete.</w:t>
-      </w:r>
-    </w:p>
-    <w:p>
-      <w:pPr>
-        <w:rPr>
-          <w:rFonts w:ascii="Times New Roman" w:hAnsi="Times New Roman" w:cs="Times New Roman"/>
-          <w:b/>
-          <w:sz w:val="24"/>
-          <w:szCs w:val="24"/>
-        </w:rPr>
-      </w:pPr>
-      <w:r>
-        <w:rPr>
-          <w:rFonts w:ascii="Times New Roman" w:hAnsi="Times New Roman" w:cs="Times New Roman"/>
-          <w:b/>
-          <w:sz w:val="24"/>
-          <w:szCs w:val="24"/>
-        </w:rPr>
-        <w:t>6.2.</w:t>
-      </w:r>
-      <w:r>
-        <w:rPr>
-          <w:rFonts w:ascii="Times New Roman" w:hAnsi="Times New Roman" w:cs="Times New Roman"/>
-          <w:b/>
-          <w:sz w:val="24"/>
-          <w:szCs w:val="24"/>
-        </w:rPr>
-        <w:t>2</w:t>
-      </w:r>
-      <w:r>
-        <w:rPr>
-          <w:rFonts w:ascii="Times New Roman" w:hAnsi="Times New Roman" w:cs="Times New Roman"/>
-          <w:b/>
-          <w:sz w:val="24"/>
-          <w:szCs w:val="24"/>
-        </w:rPr>
-        <w:t xml:space="preserve"> User sign in</w:t>
-      </w:r>
-      <w:r>
-        <w:rPr>
-          <w:rFonts w:ascii="Times New Roman" w:hAnsi="Times New Roman" w:cs="Times New Roman"/>
-          <w:b/>
-          <w:sz w:val="24"/>
-          <w:szCs w:val="24"/>
-        </w:rPr>
-        <w:t xml:space="preserve"> </w:t>
-      </w:r>
-    </w:p>
-    <w:p>
-      <w:pPr>
-        <w:pStyle w:val="ListParagraph"/>
-        <w:numPr>
-          <w:ilvl w:val="0"/>
-          <w:numId w:val="9"/>
-        </w:numPr>
-        <w:rPr>
-          <w:rFonts w:ascii="Times New Roman" w:hAnsi="Times New Roman" w:cs="Times New Roman"/>
-          <w:sz w:val="24"/>
-          <w:szCs w:val="24"/>
-        </w:rPr>
-      </w:pPr>
-      <w:r>
-        <w:rPr>
-          <w:rFonts w:ascii="Times New Roman" w:hAnsi="Times New Roman" w:cs="Times New Roman"/>
-          <w:sz w:val="24"/>
-          <w:szCs w:val="24"/>
-        </w:rPr>
-        <w:t>On any page, user click on “Đăng nhập” button.</w:t>
-      </w:r>
-    </w:p>
-    <w:p>
-      <w:pPr>
-        <w:pStyle w:val="ListParagraph"/>
-        <w:numPr>
-          <w:ilvl w:val="0"/>
-          <w:numId w:val="9"/>
-        </w:numPr>
-        <w:rPr>
-          <w:rFonts w:ascii="Times New Roman" w:hAnsi="Times New Roman" w:cs="Times New Roman"/>
-          <w:sz w:val="24"/>
-          <w:szCs w:val="24"/>
-        </w:rPr>
-      </w:pPr>
-      <w:r>
-        <w:rPr>
-          <w:rFonts w:ascii="Times New Roman" w:hAnsi="Times New Roman" w:cs="Times New Roman"/>
-          <w:sz w:val="24"/>
-          <w:szCs w:val="24"/>
-        </w:rPr>
-        <w:t>Sign in popup will be displayed. User fill in email and password to sign in.</w:t>
-      </w:r>
-    </w:p>
-    <w:p>
-      <w:pPr>
-        <w:pStyle w:val="ListParagraph"/>
+        <w:t>Browser will redirect to sign up page. User fill in all needed field and click “Đăng kí” button.</w:t>
+      </w:r>
+    </w:p>
+    <w:p>
+      <w:pPr>
+        <w:pStyle w:val="ListParagraph"/>
+        <w:keepNext/>
         <w:jc w:val="center"/>
-        <w:rPr>
-          <w:rFonts w:ascii="Times New Roman" w:hAnsi="Times New Roman" w:cs="Times New Roman"/>
-          <w:sz w:val="24"/>
-          <w:szCs w:val="24"/>
-        </w:rPr>
       </w:pPr>
       <w:r>
         <w:rPr>
           <w:noProof/>
         </w:rPr>
-        <w:lastRenderedPageBreak/>
         <w:drawing>
-          <wp:inline distT="0" distB="0" distL="0" distR="0" wp14:anchorId="44369DBB" wp14:editId="7E4DE446">
-            <wp:extent cx="3762375" cy="4505325"/>
-            <wp:effectExtent l="0" t="0" r="9525" b="9525"/>
-            <wp:docPr id="12" name="Picture 12"/>
+          <wp:inline distT="0" distB="0" distL="0" distR="0" wp14:anchorId="505D6756" wp14:editId="55BD65DF">
+            <wp:extent cx="4009292" cy="3826052"/>
+            <wp:effectExtent l="0" t="0" r="0" b="3175"/>
+            <wp:docPr id="11" name="Picture 11"/>
             <wp:cNvGraphicFramePr>
               <a:graphicFrameLocks xmlns:a="http://schemas.openxmlformats.org/drawingml/2006/main" noChangeAspect="1"/>
             </wp:cNvGraphicFramePr>
@@ -4415,7 +4481,7 @@
                   <pic:spPr>
                     <a:xfrm>
                       <a:off x="0" y="0"/>
-                      <a:ext cx="3762375" cy="4505325"/>
+                      <a:ext cx="4017051" cy="3833456"/>
                     </a:xfrm>
                     <a:prstGeom prst="rect">
                       <a:avLst/>
@@ -4430,6 +4496,20 @@
     </w:p>
     <w:p>
       <w:pPr>
+        <w:pStyle w:val="Caption"/>
+        <w:jc w:val="center"/>
+        <w:rPr>
+          <w:rFonts w:ascii="Times New Roman" w:hAnsi="Times New Roman" w:cs="Times New Roman"/>
+          <w:sz w:val="24"/>
+          <w:szCs w:val="24"/>
+        </w:rPr>
+      </w:pPr>
+      <w:r>
+        <w:t>Figure 6-15: Sign up form</w:t>
+      </w:r>
+    </w:p>
+    <w:p>
+      <w:pPr>
         <w:pStyle w:val="ListParagraph"/>
         <w:numPr>
           <w:ilvl w:val="0"/>
@@ -4447,7 +4527,7 @@
           <w:sz w:val="24"/>
           <w:szCs w:val="24"/>
         </w:rPr>
-        <w:t>User now signed in the system and redirect to homepage.</w:t>
+        <w:t>System will send to user an email to confirm. User click on link on the email to complete.</w:t>
       </w:r>
     </w:p>
     <w:p>
@@ -4466,6 +4546,7 @@
           <w:sz w:val="24"/>
           <w:szCs w:val="24"/>
         </w:rPr>
+        <w:lastRenderedPageBreak/>
         <w:t>6.2.</w:t>
       </w:r>
       <w:r>
@@ -4475,7 +4556,7 @@
           <w:sz w:val="24"/>
           <w:szCs w:val="24"/>
         </w:rPr>
-        <w:t>3</w:t>
+        <w:t>2</w:t>
       </w:r>
       <w:r>
         <w:rPr>
@@ -4484,7 +4565,16 @@
           <w:sz w:val="24"/>
           <w:szCs w:val="24"/>
         </w:rPr>
-        <w:t xml:space="preserve"> User sign out</w:t>
+        <w:t xml:space="preserve"> User sign in</w:t>
+      </w:r>
+      <w:r>
+        <w:rPr>
+          <w:rFonts w:ascii="Times New Roman" w:hAnsi="Times New Roman" w:cs="Times New Roman"/>
+          <w:b/>
+          <w:sz w:val="24"/>
+          <w:szCs w:val="24"/>
+        </w:rPr>
+        <w:t xml:space="preserve"> </w:t>
       </w:r>
     </w:p>
     <w:p>
@@ -4506,7 +4596,7 @@
           <w:sz w:val="24"/>
           <w:szCs w:val="24"/>
         </w:rPr>
-        <w:t>On any page, user click on image profile on the header.</w:t>
+        <w:t>On any page, user click on “Đăng nhập” button.</w:t>
       </w:r>
     </w:p>
     <w:p>
@@ -4528,29 +4618,24 @@
           <w:sz w:val="24"/>
           <w:szCs w:val="24"/>
         </w:rPr>
-        <w:t>System will display a list of options, then user click on “Đăng xuất” option.</w:t>
-      </w:r>
-    </w:p>
-    <w:p>
-      <w:pPr>
-        <w:pStyle w:val="ListParagraph"/>
+        <w:t>Sign in popup will be displayed. User fill in email and password to sign in.</w:t>
+      </w:r>
+    </w:p>
+    <w:p>
+      <w:pPr>
+        <w:pStyle w:val="ListParagraph"/>
+        <w:keepNext/>
         <w:jc w:val="center"/>
-        <w:rPr>
-          <w:rFonts w:ascii="Times New Roman" w:hAnsi="Times New Roman" w:cs="Times New Roman"/>
-          <w:sz w:val="24"/>
-          <w:szCs w:val="24"/>
-        </w:rPr>
       </w:pPr>
       <w:r>
         <w:rPr>
           <w:noProof/>
         </w:rPr>
-        <w:lastRenderedPageBreak/>
         <w:drawing>
-          <wp:inline distT="0" distB="0" distL="0" distR="0" wp14:anchorId="74F4D225" wp14:editId="6F2EDE55">
-            <wp:extent cx="4181475" cy="2933700"/>
-            <wp:effectExtent l="0" t="0" r="9525" b="0"/>
-            <wp:docPr id="13" name="Picture 13"/>
+          <wp:inline distT="0" distB="0" distL="0" distR="0" wp14:anchorId="44369DBB" wp14:editId="7E4DE446">
+            <wp:extent cx="3762375" cy="4505325"/>
+            <wp:effectExtent l="0" t="0" r="9525" b="9525"/>
+            <wp:docPr id="12" name="Picture 12"/>
             <wp:cNvGraphicFramePr>
               <a:graphicFrameLocks xmlns:a="http://schemas.openxmlformats.org/drawingml/2006/main" noChangeAspect="1"/>
             </wp:cNvGraphicFramePr>
@@ -4570,7 +4655,7 @@
                   <pic:spPr>
                     <a:xfrm>
                       <a:off x="0" y="0"/>
-                      <a:ext cx="4181475" cy="2933700"/>
+                      <a:ext cx="3762375" cy="4505325"/>
                     </a:xfrm>
                     <a:prstGeom prst="rect">
                       <a:avLst/>
@@ -4585,13 +4670,17 @@
     </w:p>
     <w:p>
       <w:pPr>
-        <w:pStyle w:val="ListParagraph"/>
-        <w:rPr>
-          <w:rFonts w:ascii="Times New Roman" w:hAnsi="Times New Roman" w:cs="Times New Roman"/>
-          <w:sz w:val="24"/>
-          <w:szCs w:val="24"/>
-        </w:rPr>
-      </w:pPr>
+        <w:pStyle w:val="Caption"/>
+        <w:jc w:val="center"/>
+        <w:rPr>
+          <w:rFonts w:ascii="Times New Roman" w:hAnsi="Times New Roman" w:cs="Times New Roman"/>
+          <w:sz w:val="24"/>
+          <w:szCs w:val="24"/>
+        </w:rPr>
+      </w:pPr>
+      <w:r>
+        <w:t>Figure 6-16: Sign in form</w:t>
+      </w:r>
     </w:p>
     <w:p>
       <w:pPr>
@@ -4612,7 +4701,7 @@
           <w:sz w:val="24"/>
           <w:szCs w:val="24"/>
         </w:rPr>
-        <w:t>User now signed out of the system.</w:t>
+        <w:t>User now signed in the system and redirect to homepage.</w:t>
       </w:r>
     </w:p>
     <w:p>
@@ -4631,7 +4720,25 @@
           <w:sz w:val="24"/>
           <w:szCs w:val="24"/>
         </w:rPr>
-        <w:t>6.2.4 User update profile</w:t>
+        <w:t>6.2.</w:t>
+      </w:r>
+      <w:r>
+        <w:rPr>
+          <w:rFonts w:ascii="Times New Roman" w:hAnsi="Times New Roman" w:cs="Times New Roman"/>
+          <w:b/>
+          <w:sz w:val="24"/>
+          <w:szCs w:val="24"/>
+        </w:rPr>
+        <w:t>3</w:t>
+      </w:r>
+      <w:r>
+        <w:rPr>
+          <w:rFonts w:ascii="Times New Roman" w:hAnsi="Times New Roman" w:cs="Times New Roman"/>
+          <w:b/>
+          <w:sz w:val="24"/>
+          <w:szCs w:val="24"/>
+        </w:rPr>
+        <w:t xml:space="preserve"> User sign out</w:t>
       </w:r>
     </w:p>
     <w:p>
@@ -4675,71 +4782,25 @@
           <w:sz w:val="24"/>
           <w:szCs w:val="24"/>
         </w:rPr>
-        <w:t>System will display a list of options, then user click on “Trang cá nhân”.</w:t>
-      </w:r>
-    </w:p>
-    <w:p>
-      <w:pPr>
-        <w:pStyle w:val="ListParagraph"/>
-        <w:numPr>
-          <w:ilvl w:val="0"/>
-          <w:numId w:val="9"/>
-        </w:numPr>
-        <w:rPr>
-          <w:rFonts w:ascii="Times New Roman" w:hAnsi="Times New Roman" w:cs="Times New Roman"/>
-          <w:sz w:val="24"/>
-          <w:szCs w:val="24"/>
-        </w:rPr>
-      </w:pPr>
-      <w:r>
-        <w:rPr>
-          <w:rFonts w:ascii="Times New Roman" w:hAnsi="Times New Roman" w:cs="Times New Roman"/>
-          <w:sz w:val="24"/>
-          <w:szCs w:val="24"/>
-        </w:rPr>
-        <w:t>Browser will redirect to user’s personal page.</w:t>
-      </w:r>
-    </w:p>
-    <w:p>
-      <w:pPr>
-        <w:pStyle w:val="ListParagraph"/>
-        <w:numPr>
-          <w:ilvl w:val="0"/>
-          <w:numId w:val="9"/>
-        </w:numPr>
-        <w:rPr>
-          <w:rFonts w:ascii="Times New Roman" w:hAnsi="Times New Roman" w:cs="Times New Roman"/>
-          <w:sz w:val="24"/>
-          <w:szCs w:val="24"/>
-        </w:rPr>
-      </w:pPr>
-      <w:r>
-        <w:rPr>
-          <w:rFonts w:ascii="Times New Roman" w:hAnsi="Times New Roman" w:cs="Times New Roman"/>
-          <w:sz w:val="24"/>
-          <w:szCs w:val="24"/>
-        </w:rPr>
-        <w:t>User click on “Chỉnh sửa trang cá nhân” at the left side of the page.</w:t>
-      </w:r>
-    </w:p>
-    <w:p>
-      <w:pPr>
+        <w:t>System will display a list of options, then user click on “Đăng xuất” option.</w:t>
+      </w:r>
+    </w:p>
+    <w:p>
+      <w:pPr>
+        <w:pStyle w:val="ListParagraph"/>
+        <w:keepNext/>
         <w:jc w:val="center"/>
-        <w:rPr>
-          <w:rFonts w:ascii="Times New Roman" w:hAnsi="Times New Roman" w:cs="Times New Roman"/>
-          <w:sz w:val="24"/>
-          <w:szCs w:val="24"/>
-        </w:rPr>
       </w:pPr>
       <w:r>
         <w:rPr>
           <w:noProof/>
         </w:rPr>
+        <w:lastRenderedPageBreak/>
         <w:drawing>
-          <wp:inline distT="0" distB="0" distL="0" distR="0" wp14:anchorId="420CD031" wp14:editId="4C3EC7AD">
-            <wp:extent cx="5943600" cy="2477135"/>
-            <wp:effectExtent l="0" t="0" r="0" b="0"/>
-            <wp:docPr id="14" name="Picture 14"/>
+          <wp:inline distT="0" distB="0" distL="0" distR="0" wp14:anchorId="74F4D225" wp14:editId="6F2EDE55">
+            <wp:extent cx="4181475" cy="2933700"/>
+            <wp:effectExtent l="0" t="0" r="9525" b="0"/>
+            <wp:docPr id="13" name="Picture 13"/>
             <wp:cNvGraphicFramePr>
               <a:graphicFrameLocks xmlns:a="http://schemas.openxmlformats.org/drawingml/2006/main" noChangeAspect="1"/>
             </wp:cNvGraphicFramePr>
@@ -4759,7 +4820,7 @@
                   <pic:spPr>
                     <a:xfrm>
                       <a:off x="0" y="0"/>
-                      <a:ext cx="5943600" cy="2477135"/>
+                      <a:ext cx="4181475" cy="2933700"/>
                     </a:xfrm>
                     <a:prstGeom prst="rect">
                       <a:avLst/>
@@ -4774,6 +4835,30 @@
     </w:p>
     <w:p>
       <w:pPr>
+        <w:pStyle w:val="Caption"/>
+        <w:jc w:val="center"/>
+        <w:rPr>
+          <w:rFonts w:ascii="Times New Roman" w:hAnsi="Times New Roman" w:cs="Times New Roman"/>
+          <w:sz w:val="24"/>
+          <w:szCs w:val="24"/>
+        </w:rPr>
+      </w:pPr>
+      <w:r>
+        <w:t>Figure 6-17: User's menu</w:t>
+      </w:r>
+    </w:p>
+    <w:p>
+      <w:pPr>
+        <w:pStyle w:val="ListParagraph"/>
+        <w:rPr>
+          <w:rFonts w:ascii="Times New Roman" w:hAnsi="Times New Roman" w:cs="Times New Roman"/>
+          <w:sz w:val="24"/>
+          <w:szCs w:val="24"/>
+        </w:rPr>
+      </w:pPr>
+    </w:p>
+    <w:p>
+      <w:pPr>
         <w:pStyle w:val="ListParagraph"/>
         <w:numPr>
           <w:ilvl w:val="0"/>
@@ -4791,23 +4876,26 @@
           <w:sz w:val="24"/>
           <w:szCs w:val="24"/>
         </w:rPr>
-        <w:t>A popup of user information will be display, then user edit the field user want to change and click on “</w:t>
-      </w:r>
-      <w:r>
-        <w:rPr>
-          <w:rFonts w:ascii="Times New Roman" w:hAnsi="Times New Roman" w:cs="Times New Roman"/>
-          <w:sz w:val="24"/>
-          <w:szCs w:val="24"/>
-        </w:rPr>
-        <w:t>Tiếp tục</w:t>
-      </w:r>
-      <w:r>
-        <w:rPr>
-          <w:rFonts w:ascii="Times New Roman" w:hAnsi="Times New Roman" w:cs="Times New Roman"/>
-          <w:sz w:val="24"/>
-          <w:szCs w:val="24"/>
-        </w:rPr>
-        <w:t>” button.</w:t>
+        <w:t>User now signed out of the system.</w:t>
+      </w:r>
+    </w:p>
+    <w:p>
+      <w:pPr>
+        <w:rPr>
+          <w:rFonts w:ascii="Times New Roman" w:hAnsi="Times New Roman" w:cs="Times New Roman"/>
+          <w:b/>
+          <w:sz w:val="24"/>
+          <w:szCs w:val="24"/>
+        </w:rPr>
+      </w:pPr>
+      <w:r>
+        <w:rPr>
+          <w:rFonts w:ascii="Times New Roman" w:hAnsi="Times New Roman" w:cs="Times New Roman"/>
+          <w:b/>
+          <w:sz w:val="24"/>
+          <w:szCs w:val="24"/>
+        </w:rPr>
+        <w:t>6.2.4 User update profile</w:t>
       </w:r>
     </w:p>
     <w:p>
@@ -4829,53 +4917,7 @@
           <w:sz w:val="24"/>
           <w:szCs w:val="24"/>
         </w:rPr>
-        <w:t>System will display update interest topics popup. User change the interest topics then click on “Cập nhật” button.</w:t>
-      </w:r>
-    </w:p>
-    <w:p>
-      <w:pPr>
-        <w:rPr>
-          <w:rFonts w:ascii="Times New Roman" w:hAnsi="Times New Roman" w:cs="Times New Roman"/>
-          <w:b/>
-          <w:sz w:val="24"/>
-          <w:szCs w:val="24"/>
-        </w:rPr>
-      </w:pPr>
-      <w:r>
-        <w:rPr>
-          <w:rFonts w:ascii="Times New Roman" w:hAnsi="Times New Roman" w:cs="Times New Roman"/>
-          <w:b/>
-          <w:sz w:val="24"/>
-          <w:szCs w:val="24"/>
-        </w:rPr>
-        <w:t>6.2.</w:t>
-      </w:r>
-      <w:r>
-        <w:rPr>
-          <w:rFonts w:ascii="Times New Roman" w:hAnsi="Times New Roman" w:cs="Times New Roman"/>
-          <w:b/>
-          <w:sz w:val="24"/>
-          <w:szCs w:val="24"/>
-        </w:rPr>
-        <w:t>5</w:t>
-      </w:r>
-      <w:r>
-        <w:rPr>
-          <w:rFonts w:ascii="Times New Roman" w:hAnsi="Times New Roman" w:cs="Times New Roman"/>
-          <w:b/>
-          <w:sz w:val="24"/>
-          <w:szCs w:val="24"/>
-        </w:rPr>
-        <w:t xml:space="preserve"> User searches</w:t>
-      </w:r>
-      <w:r>
-        <w:rPr>
-          <w:rFonts w:ascii="Times New Roman" w:hAnsi="Times New Roman" w:cs="Times New Roman"/>
-          <w:b/>
-          <w:sz w:val="24"/>
-          <w:szCs w:val="24"/>
-        </w:rPr>
-        <w:t xml:space="preserve"> posts</w:t>
+        <w:t>On any page, user click on image profile on the header.</w:t>
       </w:r>
     </w:p>
     <w:p>
@@ -4883,90 +4925,81 @@
         <w:pStyle w:val="ListParagraph"/>
         <w:numPr>
           <w:ilvl w:val="0"/>
-          <w:numId w:val="10"/>
-        </w:numPr>
-        <w:rPr>
-          <w:rFonts w:ascii="Times New Roman" w:hAnsi="Times New Roman" w:cs="Times New Roman"/>
-          <w:i/>
-          <w:sz w:val="24"/>
-          <w:szCs w:val="24"/>
-        </w:rPr>
-      </w:pPr>
-      <w:r>
-        <w:rPr>
-          <w:rFonts w:ascii="Times New Roman" w:hAnsi="Times New Roman" w:cs="Times New Roman"/>
-          <w:i/>
-          <w:sz w:val="24"/>
-          <w:szCs w:val="24"/>
-        </w:rPr>
-        <w:lastRenderedPageBreak/>
-        <w:t>Search posts by location:</w:t>
-      </w:r>
-    </w:p>
-    <w:p>
-      <w:pPr>
-        <w:pStyle w:val="ListParagraph"/>
-        <w:numPr>
-          <w:ilvl w:val="1"/>
-          <w:numId w:val="10"/>
-        </w:numPr>
-        <w:rPr>
-          <w:rFonts w:ascii="Times New Roman" w:hAnsi="Times New Roman" w:cs="Times New Roman"/>
-          <w:sz w:val="24"/>
-          <w:szCs w:val="24"/>
-        </w:rPr>
-      </w:pPr>
-      <w:r>
-        <w:rPr>
-          <w:rFonts w:ascii="Times New Roman" w:hAnsi="Times New Roman" w:cs="Times New Roman"/>
-          <w:sz w:val="24"/>
-          <w:szCs w:val="24"/>
-        </w:rPr>
-        <w:t>From home page, user enter the location to the search input.</w:t>
-      </w:r>
-    </w:p>
-    <w:p>
-      <w:pPr>
-        <w:pStyle w:val="ListParagraph"/>
-        <w:numPr>
-          <w:ilvl w:val="1"/>
-          <w:numId w:val="10"/>
-        </w:numPr>
-        <w:rPr>
-          <w:rFonts w:ascii="Times New Roman" w:hAnsi="Times New Roman" w:cs="Times New Roman"/>
-          <w:sz w:val="24"/>
-          <w:szCs w:val="24"/>
-        </w:rPr>
-      </w:pPr>
-      <w:r>
-        <w:rPr>
-          <w:rFonts w:ascii="Times New Roman" w:hAnsi="Times New Roman" w:cs="Times New Roman"/>
-          <w:sz w:val="24"/>
-          <w:szCs w:val="24"/>
-        </w:rPr>
-        <w:t>System will suggest list of location base on Google Maps. User select one location.</w:t>
-      </w:r>
-    </w:p>
-    <w:p>
-      <w:pPr>
-        <w:pStyle w:val="ListParagraph"/>
-        <w:ind w:left="1440"/>
+          <w:numId w:val="9"/>
+        </w:numPr>
+        <w:rPr>
+          <w:rFonts w:ascii="Times New Roman" w:hAnsi="Times New Roman" w:cs="Times New Roman"/>
+          <w:sz w:val="24"/>
+          <w:szCs w:val="24"/>
+        </w:rPr>
+      </w:pPr>
+      <w:r>
+        <w:rPr>
+          <w:rFonts w:ascii="Times New Roman" w:hAnsi="Times New Roman" w:cs="Times New Roman"/>
+          <w:sz w:val="24"/>
+          <w:szCs w:val="24"/>
+        </w:rPr>
+        <w:t>System will display a list of options, then user click on “Trang cá nhân”.</w:t>
+      </w:r>
+    </w:p>
+    <w:p>
+      <w:pPr>
+        <w:pStyle w:val="ListParagraph"/>
+        <w:numPr>
+          <w:ilvl w:val="0"/>
+          <w:numId w:val="9"/>
+        </w:numPr>
+        <w:rPr>
+          <w:rFonts w:ascii="Times New Roman" w:hAnsi="Times New Roman" w:cs="Times New Roman"/>
+          <w:sz w:val="24"/>
+          <w:szCs w:val="24"/>
+        </w:rPr>
+      </w:pPr>
+      <w:r>
+        <w:rPr>
+          <w:rFonts w:ascii="Times New Roman" w:hAnsi="Times New Roman" w:cs="Times New Roman"/>
+          <w:sz w:val="24"/>
+          <w:szCs w:val="24"/>
+        </w:rPr>
+        <w:t>Browser will redirect to user’s personal page.</w:t>
+      </w:r>
+    </w:p>
+    <w:p>
+      <w:pPr>
+        <w:pStyle w:val="ListParagraph"/>
+        <w:numPr>
+          <w:ilvl w:val="0"/>
+          <w:numId w:val="9"/>
+        </w:numPr>
+        <w:rPr>
+          <w:rFonts w:ascii="Times New Roman" w:hAnsi="Times New Roman" w:cs="Times New Roman"/>
+          <w:sz w:val="24"/>
+          <w:szCs w:val="24"/>
+        </w:rPr>
+      </w:pPr>
+      <w:r>
+        <w:rPr>
+          <w:rFonts w:ascii="Times New Roman" w:hAnsi="Times New Roman" w:cs="Times New Roman"/>
+          <w:sz w:val="24"/>
+          <w:szCs w:val="24"/>
+        </w:rPr>
+        <w:t>User click on “Chỉnh sửa trang cá nhân” at the left side of the page.</w:t>
+      </w:r>
+    </w:p>
+    <w:p>
+      <w:pPr>
+        <w:keepNext/>
         <w:jc w:val="center"/>
-        <w:rPr>
-          <w:rFonts w:ascii="Times New Roman" w:hAnsi="Times New Roman" w:cs="Times New Roman"/>
-          <w:sz w:val="24"/>
-          <w:szCs w:val="24"/>
-        </w:rPr>
       </w:pPr>
       <w:r>
         <w:rPr>
           <w:noProof/>
         </w:rPr>
         <w:drawing>
-          <wp:inline distT="0" distB="0" distL="0" distR="0" wp14:anchorId="2725B5F1" wp14:editId="671FCAFE">
-            <wp:extent cx="3207727" cy="2343150"/>
+          <wp:inline distT="0" distB="0" distL="0" distR="0" wp14:anchorId="420CD031" wp14:editId="4C3EC7AD">
+            <wp:extent cx="5943600" cy="2477135"/>
             <wp:effectExtent l="0" t="0" r="0" b="0"/>
-            <wp:docPr id="15" name="Picture 15"/>
+            <wp:docPr id="14" name="Picture 14"/>
             <wp:cNvGraphicFramePr>
               <a:graphicFrameLocks xmlns:a="http://schemas.openxmlformats.org/drawingml/2006/main" noChangeAspect="1"/>
             </wp:cNvGraphicFramePr>
@@ -4986,7 +5019,7 @@
                   <pic:spPr>
                     <a:xfrm>
                       <a:off x="0" y="0"/>
-                      <a:ext cx="3212029" cy="2346293"/>
+                      <a:ext cx="5943600" cy="2477135"/>
                     </a:xfrm>
                     <a:prstGeom prst="rect">
                       <a:avLst/>
@@ -5001,6 +5034,151 @@
     </w:p>
     <w:p>
       <w:pPr>
+        <w:pStyle w:val="Caption"/>
+        <w:jc w:val="center"/>
+        <w:rPr>
+          <w:rFonts w:ascii="Times New Roman" w:hAnsi="Times New Roman" w:cs="Times New Roman"/>
+          <w:sz w:val="24"/>
+          <w:szCs w:val="24"/>
+        </w:rPr>
+      </w:pPr>
+      <w:r>
+        <w:t>Figure 6-18: Update profile screen</w:t>
+      </w:r>
+    </w:p>
+    <w:p>
+      <w:pPr>
+        <w:pStyle w:val="ListParagraph"/>
+        <w:numPr>
+          <w:ilvl w:val="0"/>
+          <w:numId w:val="9"/>
+        </w:numPr>
+        <w:rPr>
+          <w:rFonts w:ascii="Times New Roman" w:hAnsi="Times New Roman" w:cs="Times New Roman"/>
+          <w:sz w:val="24"/>
+          <w:szCs w:val="24"/>
+        </w:rPr>
+      </w:pPr>
+      <w:r>
+        <w:rPr>
+          <w:rFonts w:ascii="Times New Roman" w:hAnsi="Times New Roman" w:cs="Times New Roman"/>
+          <w:sz w:val="24"/>
+          <w:szCs w:val="24"/>
+        </w:rPr>
+        <w:t>A popup of user information will be display, then user edit the field user want to change and click on “</w:t>
+      </w:r>
+      <w:r>
+        <w:rPr>
+          <w:rFonts w:ascii="Times New Roman" w:hAnsi="Times New Roman" w:cs="Times New Roman"/>
+          <w:sz w:val="24"/>
+          <w:szCs w:val="24"/>
+        </w:rPr>
+        <w:t>Tiếp tục</w:t>
+      </w:r>
+      <w:r>
+        <w:rPr>
+          <w:rFonts w:ascii="Times New Roman" w:hAnsi="Times New Roman" w:cs="Times New Roman"/>
+          <w:sz w:val="24"/>
+          <w:szCs w:val="24"/>
+        </w:rPr>
+        <w:t>” button.</w:t>
+      </w:r>
+    </w:p>
+    <w:p>
+      <w:pPr>
+        <w:pStyle w:val="ListParagraph"/>
+        <w:numPr>
+          <w:ilvl w:val="0"/>
+          <w:numId w:val="9"/>
+        </w:numPr>
+        <w:rPr>
+          <w:rFonts w:ascii="Times New Roman" w:hAnsi="Times New Roman" w:cs="Times New Roman"/>
+          <w:sz w:val="24"/>
+          <w:szCs w:val="24"/>
+        </w:rPr>
+      </w:pPr>
+      <w:r>
+        <w:rPr>
+          <w:rFonts w:ascii="Times New Roman" w:hAnsi="Times New Roman" w:cs="Times New Roman"/>
+          <w:sz w:val="24"/>
+          <w:szCs w:val="24"/>
+        </w:rPr>
+        <w:lastRenderedPageBreak/>
+        <w:t>System will display update interest topics popup. User change the interest topics then click on “Cập nhật” button.</w:t>
+      </w:r>
+    </w:p>
+    <w:p>
+      <w:pPr>
+        <w:rPr>
+          <w:rFonts w:ascii="Times New Roman" w:hAnsi="Times New Roman" w:cs="Times New Roman"/>
+          <w:b/>
+          <w:sz w:val="24"/>
+          <w:szCs w:val="24"/>
+        </w:rPr>
+      </w:pPr>
+      <w:r>
+        <w:rPr>
+          <w:rFonts w:ascii="Times New Roman" w:hAnsi="Times New Roman" w:cs="Times New Roman"/>
+          <w:b/>
+          <w:sz w:val="24"/>
+          <w:szCs w:val="24"/>
+        </w:rPr>
+        <w:t>6.2.</w:t>
+      </w:r>
+      <w:r>
+        <w:rPr>
+          <w:rFonts w:ascii="Times New Roman" w:hAnsi="Times New Roman" w:cs="Times New Roman"/>
+          <w:b/>
+          <w:sz w:val="24"/>
+          <w:szCs w:val="24"/>
+        </w:rPr>
+        <w:t>5</w:t>
+      </w:r>
+      <w:r>
+        <w:rPr>
+          <w:rFonts w:ascii="Times New Roman" w:hAnsi="Times New Roman" w:cs="Times New Roman"/>
+          <w:b/>
+          <w:sz w:val="24"/>
+          <w:szCs w:val="24"/>
+        </w:rPr>
+        <w:t xml:space="preserve"> User searches</w:t>
+      </w:r>
+      <w:r>
+        <w:rPr>
+          <w:rFonts w:ascii="Times New Roman" w:hAnsi="Times New Roman" w:cs="Times New Roman"/>
+          <w:b/>
+          <w:sz w:val="24"/>
+          <w:szCs w:val="24"/>
+        </w:rPr>
+        <w:t xml:space="preserve"> posts</w:t>
+      </w:r>
+    </w:p>
+    <w:p>
+      <w:pPr>
+        <w:pStyle w:val="ListParagraph"/>
+        <w:numPr>
+          <w:ilvl w:val="0"/>
+          <w:numId w:val="10"/>
+        </w:numPr>
+        <w:rPr>
+          <w:rFonts w:ascii="Times New Roman" w:hAnsi="Times New Roman" w:cs="Times New Roman"/>
+          <w:i/>
+          <w:sz w:val="24"/>
+          <w:szCs w:val="24"/>
+        </w:rPr>
+      </w:pPr>
+      <w:r>
+        <w:rPr>
+          <w:rFonts w:ascii="Times New Roman" w:hAnsi="Times New Roman" w:cs="Times New Roman"/>
+          <w:i/>
+          <w:sz w:val="24"/>
+          <w:szCs w:val="24"/>
+        </w:rPr>
+        <w:t>Search posts by location:</w:t>
+      </w:r>
+    </w:p>
+    <w:p>
+      <w:pPr>
         <w:pStyle w:val="ListParagraph"/>
         <w:numPr>
           <w:ilvl w:val="1"/>
@@ -5018,47 +5196,7 @@
           <w:sz w:val="24"/>
           <w:szCs w:val="24"/>
         </w:rPr>
-        <w:t xml:space="preserve">Browser will redirect to </w:t>
-      </w:r>
-      <w:r>
-        <w:rPr>
-          <w:rFonts w:ascii="Times New Roman" w:hAnsi="Times New Roman" w:cs="Times New Roman"/>
-          <w:sz w:val="24"/>
-          <w:szCs w:val="24"/>
-        </w:rPr>
-        <w:t>search-result</w:t>
-      </w:r>
-      <w:r>
-        <w:rPr>
-          <w:rFonts w:ascii="Times New Roman" w:hAnsi="Times New Roman" w:cs="Times New Roman"/>
-          <w:sz w:val="24"/>
-          <w:szCs w:val="24"/>
-        </w:rPr>
-        <w:t xml:space="preserve"> page.</w:t>
-      </w:r>
-    </w:p>
-    <w:p>
-      <w:pPr>
-        <w:pStyle w:val="ListParagraph"/>
-        <w:numPr>
-          <w:ilvl w:val="0"/>
-          <w:numId w:val="10"/>
-        </w:numPr>
-        <w:rPr>
-          <w:rFonts w:ascii="Times New Roman" w:hAnsi="Times New Roman" w:cs="Times New Roman"/>
-          <w:i/>
-          <w:sz w:val="24"/>
-          <w:szCs w:val="24"/>
-        </w:rPr>
-      </w:pPr>
-      <w:r>
-        <w:rPr>
-          <w:rFonts w:ascii="Times New Roman" w:hAnsi="Times New Roman" w:cs="Times New Roman"/>
-          <w:i/>
-          <w:sz w:val="24"/>
-          <w:szCs w:val="24"/>
-        </w:rPr>
-        <w:t>Search posts by keyword:</w:t>
+        <w:t>From home page, user enter the location to the search input.</w:t>
       </w:r>
     </w:p>
     <w:p>
@@ -5070,53 +5208,35 @@
         </w:numPr>
         <w:rPr>
           <w:rFonts w:ascii="Times New Roman" w:hAnsi="Times New Roman" w:cs="Times New Roman"/>
-          <w:i/>
-          <w:sz w:val="24"/>
-          <w:szCs w:val="24"/>
-        </w:rPr>
-      </w:pPr>
-      <w:r>
-        <w:rPr>
-          <w:rFonts w:ascii="Times New Roman" w:hAnsi="Times New Roman" w:cs="Times New Roman"/>
-          <w:sz w:val="24"/>
-          <w:szCs w:val="24"/>
-        </w:rPr>
-        <w:t>From any page, user enter search keyword into search field at the top-right of the page then press “Enter”.</w:t>
-      </w:r>
-    </w:p>
-    <w:p>
-      <w:pPr>
-        <w:pStyle w:val="ListParagraph"/>
-        <w:ind w:left="1440"/>
-        <w:rPr>
-          <w:rFonts w:ascii="Times New Roman" w:hAnsi="Times New Roman" w:cs="Times New Roman"/>
-          <w:i/>
-          <w:sz w:val="24"/>
-          <w:szCs w:val="24"/>
-        </w:rPr>
-      </w:pPr>
-    </w:p>
-    <w:p>
-      <w:pPr>
-        <w:pStyle w:val="ListParagraph"/>
+          <w:sz w:val="24"/>
+          <w:szCs w:val="24"/>
+        </w:rPr>
+      </w:pPr>
+      <w:r>
+        <w:rPr>
+          <w:rFonts w:ascii="Times New Roman" w:hAnsi="Times New Roman" w:cs="Times New Roman"/>
+          <w:sz w:val="24"/>
+          <w:szCs w:val="24"/>
+        </w:rPr>
+        <w:t>System will suggest list of location base on Google Maps. User select one location.</w:t>
+      </w:r>
+    </w:p>
+    <w:p>
+      <w:pPr>
+        <w:pStyle w:val="ListParagraph"/>
+        <w:keepNext/>
         <w:ind w:left="1440"/>
         <w:jc w:val="center"/>
-        <w:rPr>
-          <w:rFonts w:ascii="Times New Roman" w:hAnsi="Times New Roman" w:cs="Times New Roman"/>
-          <w:i/>
-          <w:sz w:val="24"/>
-          <w:szCs w:val="24"/>
-        </w:rPr>
       </w:pPr>
       <w:r>
         <w:rPr>
           <w:noProof/>
         </w:rPr>
         <w:drawing>
-          <wp:inline distT="0" distB="0" distL="0" distR="0" wp14:anchorId="643DB952" wp14:editId="2EFB6032">
-            <wp:extent cx="4191000" cy="581025"/>
-            <wp:effectExtent l="0" t="0" r="0" b="9525"/>
-            <wp:docPr id="16" name="Picture 16"/>
+          <wp:inline distT="0" distB="0" distL="0" distR="0" wp14:anchorId="2725B5F1" wp14:editId="671FCAFE">
+            <wp:extent cx="3207727" cy="2343150"/>
+            <wp:effectExtent l="0" t="0" r="0" b="0"/>
+            <wp:docPr id="15" name="Picture 15"/>
             <wp:cNvGraphicFramePr>
               <a:graphicFrameLocks xmlns:a="http://schemas.openxmlformats.org/drawingml/2006/main" noChangeAspect="1"/>
             </wp:cNvGraphicFramePr>
@@ -5136,7 +5256,7 @@
                   <pic:spPr>
                     <a:xfrm>
                       <a:off x="0" y="0"/>
-                      <a:ext cx="4191000" cy="581025"/>
+                      <a:ext cx="3212029" cy="2346293"/>
                     </a:xfrm>
                     <a:prstGeom prst="rect">
                       <a:avLst/>
@@ -5151,14 +5271,17 @@
     </w:p>
     <w:p>
       <w:pPr>
-        <w:pStyle w:val="ListParagraph"/>
-        <w:ind w:left="1440"/>
-        <w:rPr>
-          <w:rFonts w:ascii="Times New Roman" w:hAnsi="Times New Roman" w:cs="Times New Roman"/>
-          <w:sz w:val="24"/>
-          <w:szCs w:val="24"/>
-        </w:rPr>
-      </w:pPr>
+        <w:pStyle w:val="Caption"/>
+        <w:jc w:val="center"/>
+        <w:rPr>
+          <w:rFonts w:ascii="Times New Roman" w:hAnsi="Times New Roman" w:cs="Times New Roman"/>
+          <w:sz w:val="24"/>
+          <w:szCs w:val="24"/>
+        </w:rPr>
+      </w:pPr>
+      <w:r>
+        <w:t>Figure 6-19: Search by Google Map location</w:t>
+      </w:r>
     </w:p>
     <w:p>
       <w:pPr>
@@ -5169,6 +5292,44 @@
         </w:numPr>
         <w:rPr>
           <w:rFonts w:ascii="Times New Roman" w:hAnsi="Times New Roman" w:cs="Times New Roman"/>
+          <w:sz w:val="24"/>
+          <w:szCs w:val="24"/>
+        </w:rPr>
+      </w:pPr>
+      <w:r>
+        <w:rPr>
+          <w:rFonts w:ascii="Times New Roman" w:hAnsi="Times New Roman" w:cs="Times New Roman"/>
+          <w:sz w:val="24"/>
+          <w:szCs w:val="24"/>
+        </w:rPr>
+        <w:t xml:space="preserve">Browser will redirect to </w:t>
+      </w:r>
+      <w:r>
+        <w:rPr>
+          <w:rFonts w:ascii="Times New Roman" w:hAnsi="Times New Roman" w:cs="Times New Roman"/>
+          <w:sz w:val="24"/>
+          <w:szCs w:val="24"/>
+        </w:rPr>
+        <w:t>search-result</w:t>
+      </w:r>
+      <w:r>
+        <w:rPr>
+          <w:rFonts w:ascii="Times New Roman" w:hAnsi="Times New Roman" w:cs="Times New Roman"/>
+          <w:sz w:val="24"/>
+          <w:szCs w:val="24"/>
+        </w:rPr>
+        <w:t xml:space="preserve"> page.</w:t>
+      </w:r>
+    </w:p>
+    <w:p>
+      <w:pPr>
+        <w:pStyle w:val="ListParagraph"/>
+        <w:numPr>
+          <w:ilvl w:val="0"/>
+          <w:numId w:val="10"/>
+        </w:numPr>
+        <w:rPr>
+          <w:rFonts w:ascii="Times New Roman" w:hAnsi="Times New Roman" w:cs="Times New Roman"/>
           <w:i/>
           <w:sz w:val="24"/>
           <w:szCs w:val="24"/>
@@ -5177,46 +5338,11 @@
       <w:r>
         <w:rPr>
           <w:rFonts w:ascii="Times New Roman" w:hAnsi="Times New Roman" w:cs="Times New Roman"/>
-          <w:sz w:val="24"/>
-          <w:szCs w:val="24"/>
-        </w:rPr>
-        <w:t>Browser will redirect to search-result page</w:t>
-      </w:r>
-    </w:p>
-    <w:p>
-      <w:pPr>
-        <w:rPr>
-          <w:rFonts w:ascii="Times New Roman" w:hAnsi="Times New Roman" w:cs="Times New Roman"/>
-          <w:sz w:val="24"/>
-          <w:szCs w:val="24"/>
-        </w:rPr>
-      </w:pPr>
-      <w:r>
-        <w:rPr>
-          <w:rFonts w:ascii="Times New Roman" w:hAnsi="Times New Roman" w:cs="Times New Roman"/>
-          <w:b/>
-          <w:sz w:val="24"/>
-          <w:szCs w:val="24"/>
-        </w:rPr>
-        <w:t>6.2.</w:t>
-      </w:r>
-      <w:r>
-        <w:rPr>
-          <w:rFonts w:ascii="Times New Roman" w:hAnsi="Times New Roman" w:cs="Times New Roman"/>
-          <w:b/>
-          <w:sz w:val="24"/>
-          <w:szCs w:val="24"/>
-        </w:rPr>
-        <w:t>6</w:t>
-      </w:r>
-      <w:r>
-        <w:rPr>
-          <w:rFonts w:ascii="Times New Roman" w:hAnsi="Times New Roman" w:cs="Times New Roman"/>
-          <w:b/>
-          <w:sz w:val="24"/>
-          <w:szCs w:val="24"/>
-        </w:rPr>
-        <w:t xml:space="preserve"> User searches other users</w:t>
+          <w:i/>
+          <w:sz w:val="24"/>
+          <w:szCs w:val="24"/>
+        </w:rPr>
+        <w:t>Search posts by keyword:</w:t>
       </w:r>
     </w:p>
     <w:p>
@@ -5245,10 +5371,7 @@
     <w:p>
       <w:pPr>
         <w:pStyle w:val="ListParagraph"/>
-        <w:numPr>
-          <w:ilvl w:val="1"/>
-          <w:numId w:val="10"/>
-        </w:numPr>
+        <w:ind w:left="1440"/>
         <w:rPr>
           <w:rFonts w:ascii="Times New Roman" w:hAnsi="Times New Roman" w:cs="Times New Roman"/>
           <w:i/>
@@ -5256,56 +5379,23 @@
           <w:szCs w:val="24"/>
         </w:rPr>
       </w:pPr>
-      <w:r>
-        <w:rPr>
-          <w:rFonts w:ascii="Times New Roman" w:hAnsi="Times New Roman" w:cs="Times New Roman"/>
-          <w:sz w:val="24"/>
-          <w:szCs w:val="24"/>
-        </w:rPr>
-        <w:t>Browser will redirect to search-result page</w:t>
-      </w:r>
-    </w:p>
-    <w:p>
-      <w:pPr>
-        <w:pStyle w:val="ListParagraph"/>
-        <w:numPr>
-          <w:ilvl w:val="1"/>
-          <w:numId w:val="10"/>
-        </w:numPr>
-        <w:rPr>
-          <w:rFonts w:ascii="Times New Roman" w:hAnsi="Times New Roman" w:cs="Times New Roman"/>
-          <w:sz w:val="24"/>
-          <w:szCs w:val="24"/>
-        </w:rPr>
-      </w:pPr>
-      <w:r>
-        <w:rPr>
-          <w:rFonts w:ascii="Times New Roman" w:hAnsi="Times New Roman" w:cs="Times New Roman"/>
-          <w:sz w:val="24"/>
-          <w:szCs w:val="24"/>
-        </w:rPr>
-        <w:t>User switch to “Mọi người” tab to see searched users.</w:t>
-      </w:r>
-    </w:p>
-    <w:p>
-      <w:pPr>
+    </w:p>
+    <w:p>
+      <w:pPr>
+        <w:pStyle w:val="ListParagraph"/>
+        <w:keepNext/>
+        <w:ind w:left="1440"/>
         <w:jc w:val="center"/>
-        <w:rPr>
-          <w:rFonts w:ascii="Times New Roman" w:hAnsi="Times New Roman" w:cs="Times New Roman"/>
-          <w:sz w:val="24"/>
-          <w:szCs w:val="24"/>
-        </w:rPr>
       </w:pPr>
       <w:r>
         <w:rPr>
           <w:noProof/>
         </w:rPr>
-        <w:lastRenderedPageBreak/>
         <w:drawing>
-          <wp:inline distT="0" distB="0" distL="0" distR="0" wp14:anchorId="2A6B5794" wp14:editId="1A7BD2BB">
-            <wp:extent cx="5943600" cy="3611880"/>
-            <wp:effectExtent l="0" t="0" r="0" b="7620"/>
-            <wp:docPr id="17" name="Picture 17"/>
+          <wp:inline distT="0" distB="0" distL="0" distR="0" wp14:anchorId="643DB952" wp14:editId="2EFB6032">
+            <wp:extent cx="4191000" cy="581025"/>
+            <wp:effectExtent l="0" t="0" r="0" b="9525"/>
+            <wp:docPr id="16" name="Picture 16"/>
             <wp:cNvGraphicFramePr>
               <a:graphicFrameLocks xmlns:a="http://schemas.openxmlformats.org/drawingml/2006/main" noChangeAspect="1"/>
             </wp:cNvGraphicFramePr>
@@ -5325,7 +5415,7 @@
                   <pic:spPr>
                     <a:xfrm>
                       <a:off x="0" y="0"/>
-                      <a:ext cx="5943600" cy="3611880"/>
+                      <a:ext cx="4191000" cy="581025"/>
                     </a:xfrm>
                     <a:prstGeom prst="rect">
                       <a:avLst/>
@@ -5340,13 +5430,70 @@
     </w:p>
     <w:p>
       <w:pPr>
+        <w:pStyle w:val="Caption"/>
+        <w:jc w:val="center"/>
+        <w:rPr>
+          <w:rFonts w:ascii="Times New Roman" w:hAnsi="Times New Roman" w:cs="Times New Roman"/>
+          <w:i w:val="0"/>
+          <w:sz w:val="24"/>
+          <w:szCs w:val="24"/>
+        </w:rPr>
+      </w:pPr>
+      <w:r>
+        <w:t>Figure 6-20: Search by keyword</w:t>
+      </w:r>
+    </w:p>
+    <w:p>
+      <w:pPr>
+        <w:pStyle w:val="ListParagraph"/>
+        <w:ind w:left="1440"/>
+        <w:rPr>
+          <w:rFonts w:ascii="Times New Roman" w:hAnsi="Times New Roman" w:cs="Times New Roman"/>
+          <w:sz w:val="24"/>
+          <w:szCs w:val="24"/>
+        </w:rPr>
+      </w:pPr>
+    </w:p>
+    <w:p>
+      <w:pPr>
+        <w:pStyle w:val="ListParagraph"/>
+        <w:numPr>
+          <w:ilvl w:val="1"/>
+          <w:numId w:val="10"/>
+        </w:numPr>
+        <w:rPr>
+          <w:rFonts w:ascii="Times New Roman" w:hAnsi="Times New Roman" w:cs="Times New Roman"/>
+          <w:i/>
+          <w:sz w:val="24"/>
+          <w:szCs w:val="24"/>
+        </w:rPr>
+      </w:pPr>
+      <w:r>
+        <w:rPr>
+          <w:rFonts w:ascii="Times New Roman" w:hAnsi="Times New Roman" w:cs="Times New Roman"/>
+          <w:sz w:val="24"/>
+          <w:szCs w:val="24"/>
+        </w:rPr>
+        <w:t>Browser will redirect to search-result page</w:t>
+      </w:r>
+    </w:p>
+    <w:p>
+      <w:pPr>
+        <w:rPr>
+          <w:rFonts w:ascii="Times New Roman" w:hAnsi="Times New Roman" w:cs="Times New Roman"/>
+          <w:sz w:val="24"/>
+          <w:szCs w:val="24"/>
+        </w:rPr>
+      </w:pPr>
+      <w:r>
         <w:rPr>
           <w:rFonts w:ascii="Times New Roman" w:hAnsi="Times New Roman" w:cs="Times New Roman"/>
           <w:b/>
           <w:sz w:val="24"/>
           <w:szCs w:val="24"/>
         </w:rPr>
-      </w:pPr>
+        <w:t>6.2.</w:t>
+      </w:r>
       <w:r>
         <w:rPr>
           <w:rFonts w:ascii="Times New Roman" w:hAnsi="Times New Roman" w:cs="Times New Roman"/>
@@ -5354,7 +5501,7 @@
           <w:sz w:val="24"/>
           <w:szCs w:val="24"/>
         </w:rPr>
-        <w:t>6.2.</w:t>
+        <w:t>6</w:t>
       </w:r>
       <w:r>
         <w:rPr>
@@ -5363,81 +5510,92 @@
           <w:sz w:val="24"/>
           <w:szCs w:val="24"/>
         </w:rPr>
-        <w:t>7</w:t>
-      </w:r>
-      <w:r>
-        <w:rPr>
-          <w:rFonts w:ascii="Times New Roman" w:hAnsi="Times New Roman" w:cs="Times New Roman"/>
-          <w:b/>
-          <w:sz w:val="24"/>
-          <w:szCs w:val="24"/>
-        </w:rPr>
-        <w:t xml:space="preserve"> User creates posts</w:t>
-      </w:r>
-    </w:p>
-    <w:p>
-      <w:pPr>
-        <w:pStyle w:val="ListParagraph"/>
-        <w:numPr>
-          <w:ilvl w:val="0"/>
-          <w:numId w:val="11"/>
-        </w:numPr>
-        <w:rPr>
-          <w:rFonts w:ascii="Times New Roman" w:hAnsi="Times New Roman" w:cs="Times New Roman"/>
-          <w:sz w:val="24"/>
-          <w:szCs w:val="24"/>
-        </w:rPr>
-      </w:pPr>
-      <w:r>
-        <w:rPr>
-          <w:rFonts w:ascii="Times New Roman" w:hAnsi="Times New Roman" w:cs="Times New Roman"/>
-          <w:sz w:val="24"/>
-          <w:szCs w:val="24"/>
-        </w:rPr>
-        <w:t>From any page, click on “+” button on the header. A list of post type will be displayed.</w:t>
-      </w:r>
-    </w:p>
-    <w:p>
-      <w:pPr>
-        <w:pStyle w:val="ListParagraph"/>
-        <w:numPr>
-          <w:ilvl w:val="0"/>
-          <w:numId w:val="11"/>
-        </w:numPr>
-        <w:rPr>
-          <w:rFonts w:ascii="Times New Roman" w:hAnsi="Times New Roman" w:cs="Times New Roman"/>
-          <w:sz w:val="24"/>
-          <w:szCs w:val="24"/>
-        </w:rPr>
-      </w:pPr>
-      <w:r>
-        <w:rPr>
-          <w:rFonts w:ascii="Times New Roman" w:hAnsi="Times New Roman" w:cs="Times New Roman"/>
-          <w:sz w:val="24"/>
-          <w:szCs w:val="24"/>
-        </w:rPr>
-        <w:t>User choose post type user want to create.</w:t>
-      </w:r>
-    </w:p>
-    <w:p>
-      <w:pPr>
-        <w:ind w:left="360"/>
+        <w:t xml:space="preserve"> User searches other users</w:t>
+      </w:r>
+    </w:p>
+    <w:p>
+      <w:pPr>
+        <w:pStyle w:val="ListParagraph"/>
+        <w:numPr>
+          <w:ilvl w:val="1"/>
+          <w:numId w:val="10"/>
+        </w:numPr>
+        <w:rPr>
+          <w:rFonts w:ascii="Times New Roman" w:hAnsi="Times New Roman" w:cs="Times New Roman"/>
+          <w:i/>
+          <w:sz w:val="24"/>
+          <w:szCs w:val="24"/>
+        </w:rPr>
+      </w:pPr>
+      <w:r>
+        <w:rPr>
+          <w:rFonts w:ascii="Times New Roman" w:hAnsi="Times New Roman" w:cs="Times New Roman"/>
+          <w:sz w:val="24"/>
+          <w:szCs w:val="24"/>
+        </w:rPr>
+        <w:t>From any page, user enter search keyword into search field at the top-right of the page then press “Enter”.</w:t>
+      </w:r>
+    </w:p>
+    <w:p>
+      <w:pPr>
+        <w:pStyle w:val="ListParagraph"/>
+        <w:numPr>
+          <w:ilvl w:val="1"/>
+          <w:numId w:val="10"/>
+        </w:numPr>
+        <w:rPr>
+          <w:rFonts w:ascii="Times New Roman" w:hAnsi="Times New Roman" w:cs="Times New Roman"/>
+          <w:i/>
+          <w:sz w:val="24"/>
+          <w:szCs w:val="24"/>
+        </w:rPr>
+      </w:pPr>
+      <w:r>
+        <w:rPr>
+          <w:rFonts w:ascii="Times New Roman" w:hAnsi="Times New Roman" w:cs="Times New Roman"/>
+          <w:sz w:val="24"/>
+          <w:szCs w:val="24"/>
+        </w:rPr>
+        <w:t>Browser will redirect to search-result page</w:t>
+      </w:r>
+    </w:p>
+    <w:p>
+      <w:pPr>
+        <w:pStyle w:val="ListParagraph"/>
+        <w:numPr>
+          <w:ilvl w:val="1"/>
+          <w:numId w:val="10"/>
+        </w:numPr>
+        <w:rPr>
+          <w:rFonts w:ascii="Times New Roman" w:hAnsi="Times New Roman" w:cs="Times New Roman"/>
+          <w:sz w:val="24"/>
+          <w:szCs w:val="24"/>
+        </w:rPr>
+      </w:pPr>
+      <w:r>
+        <w:rPr>
+          <w:rFonts w:ascii="Times New Roman" w:hAnsi="Times New Roman" w:cs="Times New Roman"/>
+          <w:sz w:val="24"/>
+          <w:szCs w:val="24"/>
+        </w:rPr>
+        <w:t>User switch to “Mọi người” tab to see searched users.</w:t>
+      </w:r>
+    </w:p>
+    <w:p>
+      <w:pPr>
+        <w:keepNext/>
         <w:jc w:val="center"/>
-        <w:rPr>
-          <w:rFonts w:ascii="Times New Roman" w:hAnsi="Times New Roman" w:cs="Times New Roman"/>
-          <w:sz w:val="24"/>
-          <w:szCs w:val="24"/>
-        </w:rPr>
       </w:pPr>
       <w:r>
         <w:rPr>
           <w:noProof/>
         </w:rPr>
+        <w:lastRenderedPageBreak/>
         <w:drawing>
-          <wp:inline distT="0" distB="0" distL="0" distR="0" wp14:anchorId="3C66E410" wp14:editId="5248197F">
-            <wp:extent cx="3619500" cy="2200275"/>
-            <wp:effectExtent l="0" t="0" r="0" b="9525"/>
-            <wp:docPr id="18" name="Picture 18"/>
+          <wp:inline distT="0" distB="0" distL="0" distR="0" wp14:anchorId="2A6B5794" wp14:editId="1A7BD2BB">
+            <wp:extent cx="5943600" cy="3611880"/>
+            <wp:effectExtent l="0" t="0" r="0" b="7620"/>
+            <wp:docPr id="17" name="Picture 17"/>
             <wp:cNvGraphicFramePr>
               <a:graphicFrameLocks xmlns:a="http://schemas.openxmlformats.org/drawingml/2006/main" noChangeAspect="1"/>
             </wp:cNvGraphicFramePr>
@@ -5457,7 +5615,7 @@
                   <pic:spPr>
                     <a:xfrm>
                       <a:off x="0" y="0"/>
-                      <a:ext cx="3619500" cy="2200275"/>
+                      <a:ext cx="5943600" cy="3611880"/>
                     </a:xfrm>
                     <a:prstGeom prst="rect">
                       <a:avLst/>
@@ -5472,6 +5630,57 @@
     </w:p>
     <w:p>
       <w:pPr>
+        <w:pStyle w:val="Caption"/>
+        <w:jc w:val="center"/>
+        <w:rPr>
+          <w:rFonts w:ascii="Times New Roman" w:hAnsi="Times New Roman" w:cs="Times New Roman"/>
+          <w:sz w:val="24"/>
+          <w:szCs w:val="24"/>
+        </w:rPr>
+      </w:pPr>
+      <w:r>
+        <w:t>Figure 6-21: Search a user</w:t>
+      </w:r>
+    </w:p>
+    <w:p>
+      <w:pPr>
+        <w:rPr>
+          <w:rFonts w:ascii="Times New Roman" w:hAnsi="Times New Roman" w:cs="Times New Roman"/>
+          <w:b/>
+          <w:sz w:val="24"/>
+          <w:szCs w:val="24"/>
+        </w:rPr>
+      </w:pPr>
+      <w:r>
+        <w:rPr>
+          <w:rFonts w:ascii="Times New Roman" w:hAnsi="Times New Roman" w:cs="Times New Roman"/>
+          <w:b/>
+          <w:sz w:val="24"/>
+          <w:szCs w:val="24"/>
+        </w:rPr>
+        <w:t>6.2.</w:t>
+      </w:r>
+      <w:r>
+        <w:rPr>
+          <w:rFonts w:ascii="Times New Roman" w:hAnsi="Times New Roman" w:cs="Times New Roman"/>
+          <w:b/>
+          <w:sz w:val="24"/>
+          <w:szCs w:val="24"/>
+        </w:rPr>
+        <w:t>7</w:t>
+      </w:r>
+      <w:r>
+        <w:rPr>
+          <w:rFonts w:ascii="Times New Roman" w:hAnsi="Times New Roman" w:cs="Times New Roman"/>
+          <w:b/>
+          <w:sz w:val="24"/>
+          <w:szCs w:val="24"/>
+        </w:rPr>
+        <w:t xml:space="preserve"> User creates posts</w:t>
+      </w:r>
+    </w:p>
+    <w:p>
+      <w:pPr>
         <w:pStyle w:val="ListParagraph"/>
         <w:numPr>
           <w:ilvl w:val="0"/>
@@ -5489,7 +5698,7 @@
           <w:sz w:val="24"/>
           <w:szCs w:val="24"/>
         </w:rPr>
-        <w:t>Browser will redirect to create-post page.</w:t>
+        <w:t>From any page, click on “+” button on the header. A list of post type will be displayed.</w:t>
       </w:r>
     </w:p>
     <w:p>
@@ -5497,43 +5706,38 @@
         <w:pStyle w:val="ListParagraph"/>
         <w:numPr>
           <w:ilvl w:val="0"/>
-          <w:numId w:val="12"/>
-        </w:numPr>
-        <w:rPr>
-          <w:rFonts w:ascii="Times New Roman" w:hAnsi="Times New Roman" w:cs="Times New Roman"/>
-          <w:sz w:val="24"/>
-          <w:szCs w:val="24"/>
-        </w:rPr>
-      </w:pPr>
-      <w:r>
-        <w:rPr>
-          <w:rFonts w:ascii="Times New Roman" w:hAnsi="Times New Roman" w:cs="Times New Roman"/>
-          <w:i/>
-          <w:sz w:val="24"/>
-          <w:szCs w:val="24"/>
-        </w:rPr>
-        <w:t>Create an article</w:t>
-      </w:r>
-    </w:p>
-    <w:p>
-      <w:pPr>
-        <w:ind w:left="1080"/>
-        <w:rPr>
-          <w:rFonts w:ascii="Times New Roman" w:hAnsi="Times New Roman" w:cs="Times New Roman"/>
-          <w:sz w:val="24"/>
-          <w:szCs w:val="24"/>
-        </w:rPr>
+          <w:numId w:val="11"/>
+        </w:numPr>
+        <w:rPr>
+          <w:rFonts w:ascii="Times New Roman" w:hAnsi="Times New Roman" w:cs="Times New Roman"/>
+          <w:sz w:val="24"/>
+          <w:szCs w:val="24"/>
+        </w:rPr>
+      </w:pPr>
+      <w:r>
+        <w:rPr>
+          <w:rFonts w:ascii="Times New Roman" w:hAnsi="Times New Roman" w:cs="Times New Roman"/>
+          <w:sz w:val="24"/>
+          <w:szCs w:val="24"/>
+        </w:rPr>
+        <w:t>User choose post type user want to create.</w:t>
+      </w:r>
+    </w:p>
+    <w:p>
+      <w:pPr>
+        <w:keepNext/>
+        <w:ind w:left="360"/>
+        <w:jc w:val="center"/>
       </w:pPr>
       <w:r>
         <w:rPr>
           <w:noProof/>
         </w:rPr>
-        <w:lastRenderedPageBreak/>
         <w:drawing>
-          <wp:inline distT="0" distB="0" distL="0" distR="0" wp14:anchorId="6184EDAB" wp14:editId="3647DE4F">
-            <wp:extent cx="4967605" cy="3411415"/>
-            <wp:effectExtent l="0" t="0" r="4445" b="0"/>
-            <wp:docPr id="19" name="Picture 19"/>
+          <wp:inline distT="0" distB="0" distL="0" distR="0" wp14:anchorId="3C66E410" wp14:editId="5248197F">
+            <wp:extent cx="3619500" cy="2200275"/>
+            <wp:effectExtent l="0" t="0" r="0" b="9525"/>
+            <wp:docPr id="18" name="Picture 18"/>
             <wp:cNvGraphicFramePr>
               <a:graphicFrameLocks xmlns:a="http://schemas.openxmlformats.org/drawingml/2006/main" noChangeAspect="1"/>
             </wp:cNvGraphicFramePr>
@@ -5553,7 +5757,7 @@
                   <pic:spPr>
                     <a:xfrm>
                       <a:off x="0" y="0"/>
-                      <a:ext cx="4977446" cy="3418173"/>
+                      <a:ext cx="3619500" cy="2200275"/>
                     </a:xfrm>
                     <a:prstGeom prst="rect">
                       <a:avLst/>
@@ -5568,6 +5772,42 @@
     </w:p>
     <w:p>
       <w:pPr>
+        <w:pStyle w:val="Caption"/>
+        <w:jc w:val="center"/>
+        <w:rPr>
+          <w:rFonts w:ascii="Times New Roman" w:hAnsi="Times New Roman" w:cs="Times New Roman"/>
+          <w:sz w:val="24"/>
+          <w:szCs w:val="24"/>
+        </w:rPr>
+      </w:pPr>
+      <w:r>
+        <w:t>Figure 6-22: Create-post options</w:t>
+      </w:r>
+    </w:p>
+    <w:p>
+      <w:pPr>
+        <w:pStyle w:val="ListParagraph"/>
+        <w:numPr>
+          <w:ilvl w:val="0"/>
+          <w:numId w:val="11"/>
+        </w:numPr>
+        <w:rPr>
+          <w:rFonts w:ascii="Times New Roman" w:hAnsi="Times New Roman" w:cs="Times New Roman"/>
+          <w:sz w:val="24"/>
+          <w:szCs w:val="24"/>
+        </w:rPr>
+      </w:pPr>
+      <w:r>
+        <w:rPr>
+          <w:rFonts w:ascii="Times New Roman" w:hAnsi="Times New Roman" w:cs="Times New Roman"/>
+          <w:sz w:val="24"/>
+          <w:szCs w:val="24"/>
+        </w:rPr>
+        <w:t>Browser will redirect to create-post page.</w:t>
+      </w:r>
+    </w:p>
+    <w:p>
+      <w:pPr>
         <w:pStyle w:val="ListParagraph"/>
         <w:numPr>
           <w:ilvl w:val="0"/>
@@ -5586,39 +5826,24 @@
           <w:sz w:val="24"/>
           <w:szCs w:val="24"/>
         </w:rPr>
-        <w:t>Create a virtual trip</w:t>
-      </w:r>
-    </w:p>
-    <w:p>
-      <w:pPr>
-        <w:pStyle w:val="ListParagraph"/>
+        <w:t>Create an article</w:t>
+      </w:r>
+    </w:p>
+    <w:p>
+      <w:pPr>
+        <w:keepNext/>
         <w:ind w:left="1080"/>
-        <w:rPr>
-          <w:rFonts w:ascii="Times New Roman" w:hAnsi="Times New Roman" w:cs="Times New Roman"/>
-          <w:sz w:val="24"/>
-          <w:szCs w:val="24"/>
-        </w:rPr>
-      </w:pPr>
-    </w:p>
-    <w:p>
-      <w:pPr>
-        <w:pStyle w:val="ListParagraph"/>
-        <w:ind w:left="1080"/>
-        <w:rPr>
-          <w:rFonts w:ascii="Times New Roman" w:hAnsi="Times New Roman" w:cs="Times New Roman"/>
-          <w:sz w:val="24"/>
-          <w:szCs w:val="24"/>
-        </w:rPr>
       </w:pPr>
       <w:r>
         <w:rPr>
           <w:noProof/>
         </w:rPr>
+        <w:lastRenderedPageBreak/>
         <w:drawing>
-          <wp:inline distT="0" distB="0" distL="0" distR="0" wp14:anchorId="565E2D18" wp14:editId="5BD100E1">
-            <wp:extent cx="5051804" cy="2936631"/>
-            <wp:effectExtent l="0" t="0" r="0" b="0"/>
-            <wp:docPr id="20" name="Picture 20"/>
+          <wp:inline distT="0" distB="0" distL="0" distR="0" wp14:anchorId="6184EDAB" wp14:editId="3647DE4F">
+            <wp:extent cx="4967605" cy="3411415"/>
+            <wp:effectExtent l="0" t="0" r="4445" b="0"/>
+            <wp:docPr id="19" name="Picture 19"/>
             <wp:cNvGraphicFramePr>
               <a:graphicFrameLocks xmlns:a="http://schemas.openxmlformats.org/drawingml/2006/main" noChangeAspect="1"/>
             </wp:cNvGraphicFramePr>
@@ -5638,7 +5863,7 @@
                   <pic:spPr>
                     <a:xfrm>
                       <a:off x="0" y="0"/>
-                      <a:ext cx="5072314" cy="2948554"/>
+                      <a:ext cx="4977446" cy="3418173"/>
                     </a:xfrm>
                     <a:prstGeom prst="rect">
                       <a:avLst/>
@@ -5653,13 +5878,17 @@
     </w:p>
     <w:p>
       <w:pPr>
-        <w:ind w:left="1080"/>
-        <w:rPr>
-          <w:rFonts w:ascii="Times New Roman" w:hAnsi="Times New Roman" w:cs="Times New Roman"/>
-          <w:sz w:val="24"/>
-          <w:szCs w:val="24"/>
-        </w:rPr>
-      </w:pPr>
+        <w:pStyle w:val="Caption"/>
+        <w:jc w:val="center"/>
+        <w:rPr>
+          <w:rFonts w:ascii="Times New Roman" w:hAnsi="Times New Roman" w:cs="Times New Roman"/>
+          <w:sz w:val="24"/>
+          <w:szCs w:val="24"/>
+        </w:rPr>
+      </w:pPr>
+      <w:r>
+        <w:t>Figure 6-23: Create an article page</w:t>
+      </w:r>
     </w:p>
     <w:p>
       <w:pPr>
@@ -5681,11 +5910,12 @@
           <w:sz w:val="24"/>
           <w:szCs w:val="24"/>
         </w:rPr>
-        <w:t>Create a finding-companion post</w:t>
-      </w:r>
-    </w:p>
-    <w:p>
-      <w:pPr>
+        <w:t>Create a virtual trip</w:t>
+      </w:r>
+    </w:p>
+    <w:p>
+      <w:pPr>
+        <w:pStyle w:val="ListParagraph"/>
         <w:ind w:left="1080"/>
         <w:rPr>
           <w:rFonts w:ascii="Times New Roman" w:hAnsi="Times New Roman" w:cs="Times New Roman"/>
@@ -5693,16 +5923,22 @@
           <w:szCs w:val="24"/>
         </w:rPr>
       </w:pPr>
+    </w:p>
+    <w:p>
+      <w:pPr>
+        <w:pStyle w:val="ListParagraph"/>
+        <w:keepNext/>
+        <w:ind w:left="1080"/>
+      </w:pPr>
       <w:r>
         <w:rPr>
           <w:noProof/>
         </w:rPr>
-        <w:lastRenderedPageBreak/>
         <w:drawing>
-          <wp:inline distT="0" distB="0" distL="0" distR="0" wp14:anchorId="7B3EBECB" wp14:editId="7A261C1B">
-            <wp:extent cx="4925938" cy="3297115"/>
-            <wp:effectExtent l="0" t="0" r="8255" b="0"/>
-            <wp:docPr id="21" name="Picture 21"/>
+          <wp:inline distT="0" distB="0" distL="0" distR="0" wp14:anchorId="565E2D18" wp14:editId="5BD100E1">
+            <wp:extent cx="5051804" cy="2936631"/>
+            <wp:effectExtent l="0" t="0" r="0" b="0"/>
+            <wp:docPr id="20" name="Picture 20"/>
             <wp:cNvGraphicFramePr>
               <a:graphicFrameLocks xmlns:a="http://schemas.openxmlformats.org/drawingml/2006/main" noChangeAspect="1"/>
             </wp:cNvGraphicFramePr>
@@ -5722,7 +5958,7 @@
                   <pic:spPr>
                     <a:xfrm>
                       <a:off x="0" y="0"/>
-                      <a:ext cx="4942125" cy="3307950"/>
+                      <a:ext cx="5072314" cy="2948554"/>
                     </a:xfrm>
                     <a:prstGeom prst="rect">
                       <a:avLst/>
@@ -5737,104 +5973,66 @@
     </w:p>
     <w:p>
       <w:pPr>
-        <w:rPr>
-          <w:rFonts w:ascii="Times New Roman" w:hAnsi="Times New Roman" w:cs="Times New Roman"/>
-          <w:b/>
-          <w:sz w:val="24"/>
-          <w:szCs w:val="24"/>
-        </w:rPr>
-      </w:pPr>
-      <w:r>
-        <w:rPr>
-          <w:rFonts w:ascii="Times New Roman" w:hAnsi="Times New Roman" w:cs="Times New Roman"/>
-          <w:b/>
-          <w:sz w:val="24"/>
-          <w:szCs w:val="24"/>
-        </w:rPr>
-        <w:t>6.2.</w:t>
-      </w:r>
-      <w:r>
-        <w:rPr>
-          <w:rFonts w:ascii="Times New Roman" w:hAnsi="Times New Roman" w:cs="Times New Roman"/>
-          <w:b/>
-          <w:sz w:val="24"/>
-          <w:szCs w:val="24"/>
-        </w:rPr>
-        <w:t>8</w:t>
-      </w:r>
-      <w:r>
-        <w:rPr>
-          <w:rFonts w:ascii="Times New Roman" w:hAnsi="Times New Roman" w:cs="Times New Roman"/>
-          <w:b/>
-          <w:sz w:val="24"/>
-          <w:szCs w:val="24"/>
-        </w:rPr>
-        <w:t xml:space="preserve"> User chats with other users</w:t>
-      </w:r>
+        <w:pStyle w:val="Caption"/>
+        <w:jc w:val="center"/>
+        <w:rPr>
+          <w:rFonts w:ascii="Times New Roman" w:hAnsi="Times New Roman" w:cs="Times New Roman"/>
+          <w:sz w:val="24"/>
+          <w:szCs w:val="24"/>
+        </w:rPr>
+      </w:pPr>
+      <w:r>
+        <w:t>Figure 6-24: Create a virtual trip page</w:t>
+      </w:r>
+    </w:p>
+    <w:p>
+      <w:pPr>
+        <w:ind w:left="1080"/>
+        <w:rPr>
+          <w:rFonts w:ascii="Times New Roman" w:hAnsi="Times New Roman" w:cs="Times New Roman"/>
+          <w:sz w:val="24"/>
+          <w:szCs w:val="24"/>
+        </w:rPr>
+      </w:pPr>
     </w:p>
     <w:p>
       <w:pPr>
         <w:pStyle w:val="ListParagraph"/>
         <w:numPr>
           <w:ilvl w:val="0"/>
-          <w:numId w:val="11"/>
-        </w:numPr>
-        <w:rPr>
-          <w:rFonts w:ascii="Times New Roman" w:hAnsi="Times New Roman" w:cs="Times New Roman"/>
-          <w:sz w:val="24"/>
-          <w:szCs w:val="24"/>
-        </w:rPr>
-      </w:pPr>
-      <w:r>
-        <w:rPr>
-          <w:rFonts w:ascii="Times New Roman" w:hAnsi="Times New Roman" w:cs="Times New Roman"/>
-          <w:sz w:val="24"/>
-          <w:szCs w:val="24"/>
-        </w:rPr>
-        <w:t>User go to the personal page of the user that he/she want to chat with.</w:t>
-      </w:r>
-    </w:p>
-    <w:p>
-      <w:pPr>
-        <w:pStyle w:val="ListParagraph"/>
-        <w:numPr>
-          <w:ilvl w:val="0"/>
-          <w:numId w:val="11"/>
-        </w:numPr>
-        <w:rPr>
-          <w:rFonts w:ascii="Times New Roman" w:hAnsi="Times New Roman" w:cs="Times New Roman"/>
-          <w:sz w:val="24"/>
-          <w:szCs w:val="24"/>
-        </w:rPr>
-      </w:pPr>
-      <w:r>
-        <w:rPr>
-          <w:rFonts w:ascii="Times New Roman" w:hAnsi="Times New Roman" w:cs="Times New Roman"/>
-          <w:sz w:val="24"/>
-          <w:szCs w:val="24"/>
-        </w:rPr>
-        <w:t>User click on “Gửi tin nhắn” button.</w:t>
-      </w:r>
-    </w:p>
-    <w:p>
-      <w:pPr>
-        <w:ind w:left="360"/>
-        <w:jc w:val="center"/>
-        <w:rPr>
-          <w:rFonts w:ascii="Times New Roman" w:hAnsi="Times New Roman" w:cs="Times New Roman"/>
-          <w:sz w:val="24"/>
-          <w:szCs w:val="24"/>
-        </w:rPr>
+          <w:numId w:val="12"/>
+        </w:numPr>
+        <w:rPr>
+          <w:rFonts w:ascii="Times New Roman" w:hAnsi="Times New Roman" w:cs="Times New Roman"/>
+          <w:sz w:val="24"/>
+          <w:szCs w:val="24"/>
+        </w:rPr>
+      </w:pPr>
+      <w:r>
+        <w:rPr>
+          <w:rFonts w:ascii="Times New Roman" w:hAnsi="Times New Roman" w:cs="Times New Roman"/>
+          <w:i/>
+          <w:sz w:val="24"/>
+          <w:szCs w:val="24"/>
+        </w:rPr>
+        <w:t>Create a finding-companion post</w:t>
+      </w:r>
+    </w:p>
+    <w:p>
+      <w:pPr>
+        <w:keepNext/>
+        <w:ind w:left="1080"/>
       </w:pPr>
       <w:r>
         <w:rPr>
           <w:noProof/>
         </w:rPr>
+        <w:lastRenderedPageBreak/>
         <w:drawing>
-          <wp:inline distT="0" distB="0" distL="0" distR="0" wp14:anchorId="00DD0670" wp14:editId="4086ED11">
-            <wp:extent cx="5943600" cy="2960370"/>
-            <wp:effectExtent l="0" t="0" r="0" b="0"/>
-            <wp:docPr id="22" name="Picture 22"/>
+          <wp:inline distT="0" distB="0" distL="0" distR="0" wp14:anchorId="7B3EBECB" wp14:editId="7A261C1B">
+            <wp:extent cx="4925938" cy="3297115"/>
+            <wp:effectExtent l="0" t="0" r="8255" b="0"/>
+            <wp:docPr id="21" name="Picture 21"/>
             <wp:cNvGraphicFramePr>
               <a:graphicFrameLocks xmlns:a="http://schemas.openxmlformats.org/drawingml/2006/main" noChangeAspect="1"/>
             </wp:cNvGraphicFramePr>
@@ -5854,7 +6052,7 @@
                   <pic:spPr>
                     <a:xfrm>
                       <a:off x="0" y="0"/>
-                      <a:ext cx="5943600" cy="2960370"/>
+                      <a:ext cx="4942125" cy="3307950"/>
                     </a:xfrm>
                     <a:prstGeom prst="rect">
                       <a:avLst/>
@@ -5869,6 +6067,57 @@
     </w:p>
     <w:p>
       <w:pPr>
+        <w:pStyle w:val="Caption"/>
+        <w:jc w:val="center"/>
+        <w:rPr>
+          <w:rFonts w:ascii="Times New Roman" w:hAnsi="Times New Roman" w:cs="Times New Roman"/>
+          <w:sz w:val="24"/>
+          <w:szCs w:val="24"/>
+        </w:rPr>
+      </w:pPr>
+      <w:r>
+        <w:t>Figure 6-25: Create a finding-companion post page</w:t>
+      </w:r>
+    </w:p>
+    <w:p>
+      <w:pPr>
+        <w:rPr>
+          <w:rFonts w:ascii="Times New Roman" w:hAnsi="Times New Roman" w:cs="Times New Roman"/>
+          <w:b/>
+          <w:sz w:val="24"/>
+          <w:szCs w:val="24"/>
+        </w:rPr>
+      </w:pPr>
+      <w:r>
+        <w:rPr>
+          <w:rFonts w:ascii="Times New Roman" w:hAnsi="Times New Roman" w:cs="Times New Roman"/>
+          <w:b/>
+          <w:sz w:val="24"/>
+          <w:szCs w:val="24"/>
+        </w:rPr>
+        <w:t>6.2.</w:t>
+      </w:r>
+      <w:r>
+        <w:rPr>
+          <w:rFonts w:ascii="Times New Roman" w:hAnsi="Times New Roman" w:cs="Times New Roman"/>
+          <w:b/>
+          <w:sz w:val="24"/>
+          <w:szCs w:val="24"/>
+        </w:rPr>
+        <w:t>8</w:t>
+      </w:r>
+      <w:r>
+        <w:rPr>
+          <w:rFonts w:ascii="Times New Roman" w:hAnsi="Times New Roman" w:cs="Times New Roman"/>
+          <w:b/>
+          <w:sz w:val="24"/>
+          <w:szCs w:val="24"/>
+        </w:rPr>
+        <w:t xml:space="preserve"> User chats with other users</w:t>
+      </w:r>
+    </w:p>
+    <w:p>
+      <w:pPr>
         <w:pStyle w:val="ListParagraph"/>
         <w:numPr>
           <w:ilvl w:val="0"/>
@@ -5886,7 +6135,7 @@
           <w:sz w:val="24"/>
           <w:szCs w:val="24"/>
         </w:rPr>
-        <w:t>A popup will be displayed. User enter message then click on “Gửi” button.</w:t>
+        <w:t>User go to the personal page of the user that he/she want to chat with.</w:t>
       </w:r>
     </w:p>
     <w:p>
@@ -5908,28 +6157,24 @@
           <w:sz w:val="24"/>
           <w:szCs w:val="24"/>
         </w:rPr>
-        <w:t>From now on, a conversation between two users is initiated. They can quickly see received message and send new message by click on message icon on the header and select conversation.</w:t>
-      </w:r>
-    </w:p>
-    <w:p>
-      <w:pPr>
+        <w:t>User click on “Gửi tin nhắn” button.</w:t>
+      </w:r>
+    </w:p>
+    <w:p>
+      <w:pPr>
+        <w:keepNext/>
         <w:ind w:left="360"/>
-        <w:rPr>
-          <w:rFonts w:ascii="Times New Roman" w:hAnsi="Times New Roman" w:cs="Times New Roman"/>
-          <w:sz w:val="24"/>
-          <w:szCs w:val="24"/>
-        </w:rPr>
+        <w:jc w:val="center"/>
       </w:pPr>
       <w:r>
         <w:rPr>
           <w:noProof/>
         </w:rPr>
-        <w:lastRenderedPageBreak/>
         <w:drawing>
-          <wp:inline distT="0" distB="0" distL="0" distR="0" wp14:anchorId="57D937D8" wp14:editId="43405134">
-            <wp:extent cx="5934075" cy="2962275"/>
-            <wp:effectExtent l="0" t="0" r="9525" b="9525"/>
-            <wp:docPr id="23" name="Picture 23"/>
+          <wp:inline distT="0" distB="0" distL="0" distR="0" wp14:anchorId="00DD0670" wp14:editId="4086ED11">
+            <wp:extent cx="5943600" cy="2960370"/>
+            <wp:effectExtent l="0" t="0" r="0" b="0"/>
+            <wp:docPr id="22" name="Picture 22"/>
             <wp:cNvGraphicFramePr>
               <a:graphicFrameLocks xmlns:a="http://schemas.openxmlformats.org/drawingml/2006/main" noChangeAspect="1"/>
             </wp:cNvGraphicFramePr>
@@ -5949,7 +6194,7 @@
                   <pic:spPr>
                     <a:xfrm>
                       <a:off x="0" y="0"/>
-                      <a:ext cx="5934075" cy="2962275"/>
+                      <a:ext cx="5943600" cy="2960370"/>
                     </a:xfrm>
                     <a:prstGeom prst="rect">
                       <a:avLst/>
@@ -5964,39 +6209,16 @@
     </w:p>
     <w:p>
       <w:pPr>
-        <w:rPr>
-          <w:rFonts w:ascii="Times New Roman" w:hAnsi="Times New Roman" w:cs="Times New Roman"/>
-          <w:b/>
-          <w:sz w:val="24"/>
-          <w:szCs w:val="24"/>
-        </w:rPr>
-      </w:pPr>
-      <w:r>
-        <w:rPr>
-          <w:rFonts w:ascii="Times New Roman" w:hAnsi="Times New Roman" w:cs="Times New Roman"/>
-          <w:b/>
-          <w:sz w:val="24"/>
-          <w:szCs w:val="24"/>
-        </w:rPr>
-        <w:t>6.2.</w:t>
-      </w:r>
-      <w:r>
-        <w:rPr>
-          <w:rFonts w:ascii="Times New Roman" w:hAnsi="Times New Roman" w:cs="Times New Roman"/>
-          <w:b/>
-          <w:sz w:val="24"/>
-          <w:szCs w:val="24"/>
-        </w:rPr>
-        <w:t>9</w:t>
-      </w:r>
-      <w:r>
-        <w:rPr>
-          <w:rFonts w:ascii="Times New Roman" w:hAnsi="Times New Roman" w:cs="Times New Roman"/>
-          <w:b/>
-          <w:sz w:val="24"/>
-          <w:szCs w:val="24"/>
-        </w:rPr>
-        <w:t xml:space="preserve"> User joins a group</w:t>
+        <w:pStyle w:val="Caption"/>
+        <w:jc w:val="center"/>
+        <w:rPr>
+          <w:rFonts w:ascii="Times New Roman" w:hAnsi="Times New Roman" w:cs="Times New Roman"/>
+          <w:sz w:val="24"/>
+          <w:szCs w:val="24"/>
+        </w:rPr>
+      </w:pPr>
+      <w:r>
+        <w:t>Figure 6-26: Send a message to another</w:t>
       </w:r>
     </w:p>
     <w:p>
@@ -6004,21 +6226,21 @@
         <w:pStyle w:val="ListParagraph"/>
         <w:numPr>
           <w:ilvl w:val="0"/>
-          <w:numId w:val="17"/>
-        </w:numPr>
-        <w:rPr>
-          <w:rFonts w:ascii="Times New Roman" w:hAnsi="Times New Roman" w:cs="Times New Roman"/>
-          <w:sz w:val="24"/>
-          <w:szCs w:val="24"/>
-        </w:rPr>
-      </w:pPr>
-      <w:r>
-        <w:rPr>
-          <w:rFonts w:ascii="Times New Roman" w:hAnsi="Times New Roman" w:cs="Times New Roman"/>
-          <w:sz w:val="24"/>
-          <w:szCs w:val="24"/>
-        </w:rPr>
-        <w:t>User go to the finding-companion post page which he/she wants to join.</w:t>
+          <w:numId w:val="11"/>
+        </w:numPr>
+        <w:rPr>
+          <w:rFonts w:ascii="Times New Roman" w:hAnsi="Times New Roman" w:cs="Times New Roman"/>
+          <w:sz w:val="24"/>
+          <w:szCs w:val="24"/>
+        </w:rPr>
+      </w:pPr>
+      <w:r>
+        <w:rPr>
+          <w:rFonts w:ascii="Times New Roman" w:hAnsi="Times New Roman" w:cs="Times New Roman"/>
+          <w:sz w:val="24"/>
+          <w:szCs w:val="24"/>
+        </w:rPr>
+        <w:t>A popup will be displayed. User enter message then click on “Gửi” button.</w:t>
       </w:r>
     </w:p>
     <w:p>
@@ -6026,196 +6248,38 @@
         <w:pStyle w:val="ListParagraph"/>
         <w:numPr>
           <w:ilvl w:val="0"/>
-          <w:numId w:val="17"/>
-        </w:numPr>
-        <w:rPr>
-          <w:rFonts w:ascii="Times New Roman" w:hAnsi="Times New Roman" w:cs="Times New Roman"/>
-          <w:sz w:val="24"/>
-          <w:szCs w:val="24"/>
-        </w:rPr>
-      </w:pPr>
-      <w:r>
-        <w:rPr>
-          <w:rFonts w:ascii="Times New Roman" w:hAnsi="Times New Roman" w:cs="Times New Roman"/>
-          <w:sz w:val="24"/>
-          <w:szCs w:val="24"/>
-        </w:rPr>
-        <w:t>At the right side of the page, click on “Tham gia” button.</w:t>
-      </w:r>
-      <w:bookmarkStart w:id="0" w:name="_GoBack"/>
-      <w:bookmarkEnd w:id="0"/>
-    </w:p>
-    <w:p>
-      <w:pPr>
-        <w:rPr>
-          <w:rFonts w:ascii="Times New Roman" w:hAnsi="Times New Roman" w:cs="Times New Roman"/>
-          <w:b/>
-          <w:sz w:val="24"/>
-          <w:szCs w:val="24"/>
-        </w:rPr>
-      </w:pPr>
-      <w:r>
-        <w:rPr>
-          <w:rFonts w:ascii="Times New Roman" w:hAnsi="Times New Roman" w:cs="Times New Roman"/>
-          <w:b/>
-          <w:sz w:val="24"/>
-          <w:szCs w:val="24"/>
-        </w:rPr>
-        <w:t>6.2.</w:t>
-      </w:r>
-      <w:r>
-        <w:rPr>
-          <w:rFonts w:ascii="Times New Roman" w:hAnsi="Times New Roman" w:cs="Times New Roman"/>
-          <w:b/>
-          <w:sz w:val="24"/>
-          <w:szCs w:val="24"/>
-        </w:rPr>
-        <w:t>10</w:t>
-      </w:r>
-      <w:r>
-        <w:rPr>
-          <w:rFonts w:ascii="Times New Roman" w:hAnsi="Times New Roman" w:cs="Times New Roman"/>
-          <w:b/>
-          <w:sz w:val="24"/>
-          <w:szCs w:val="24"/>
-        </w:rPr>
-        <w:t xml:space="preserve"> </w:t>
-      </w:r>
-      <w:r>
-        <w:rPr>
-          <w:rFonts w:ascii="Times New Roman" w:hAnsi="Times New Roman" w:cs="Times New Roman"/>
-          <w:b/>
-          <w:sz w:val="24"/>
-          <w:szCs w:val="24"/>
-        </w:rPr>
-        <w:t>User follows other users and views followings/followers</w:t>
-      </w:r>
-    </w:p>
-    <w:p>
-      <w:pPr>
-        <w:pStyle w:val="ListParagraph"/>
-        <w:numPr>
-          <w:ilvl w:val="0"/>
-          <w:numId w:val="9"/>
-        </w:numPr>
-        <w:rPr>
-          <w:rFonts w:ascii="Times New Roman" w:hAnsi="Times New Roman" w:cs="Times New Roman"/>
-          <w:sz w:val="24"/>
-          <w:szCs w:val="24"/>
-        </w:rPr>
-      </w:pPr>
-      <w:r>
-        <w:rPr>
-          <w:rFonts w:ascii="Times New Roman" w:hAnsi="Times New Roman" w:cs="Times New Roman"/>
-          <w:sz w:val="24"/>
-          <w:szCs w:val="24"/>
-        </w:rPr>
-        <w:t>On any page, user click on image profile on the header.</w:t>
-      </w:r>
-    </w:p>
-    <w:p>
-      <w:pPr>
-        <w:pStyle w:val="ListParagraph"/>
-        <w:numPr>
-          <w:ilvl w:val="0"/>
-          <w:numId w:val="9"/>
-        </w:numPr>
-        <w:rPr>
-          <w:rFonts w:ascii="Times New Roman" w:hAnsi="Times New Roman" w:cs="Times New Roman"/>
-          <w:sz w:val="24"/>
-          <w:szCs w:val="24"/>
-        </w:rPr>
-      </w:pPr>
-      <w:r>
-        <w:rPr>
-          <w:rFonts w:ascii="Times New Roman" w:hAnsi="Times New Roman" w:cs="Times New Roman"/>
-          <w:sz w:val="24"/>
-          <w:szCs w:val="24"/>
-        </w:rPr>
-        <w:t>System will display a list of options, then user click on “Trang cá nhân”.</w:t>
-      </w:r>
-    </w:p>
-    <w:p>
-      <w:pPr>
-        <w:pStyle w:val="ListParagraph"/>
-        <w:numPr>
-          <w:ilvl w:val="0"/>
-          <w:numId w:val="9"/>
-        </w:numPr>
-        <w:rPr>
-          <w:rFonts w:ascii="Times New Roman" w:hAnsi="Times New Roman" w:cs="Times New Roman"/>
-          <w:sz w:val="24"/>
-          <w:szCs w:val="24"/>
-        </w:rPr>
-      </w:pPr>
-      <w:r>
-        <w:rPr>
-          <w:rFonts w:ascii="Times New Roman" w:hAnsi="Times New Roman" w:cs="Times New Roman"/>
-          <w:sz w:val="24"/>
-          <w:szCs w:val="24"/>
-        </w:rPr>
-        <w:t>Browser will redirect to user’s personal page.</w:t>
-      </w:r>
-    </w:p>
-    <w:p>
-      <w:pPr>
-        <w:pStyle w:val="ListParagraph"/>
-        <w:numPr>
-          <w:ilvl w:val="0"/>
-          <w:numId w:val="9"/>
-        </w:numPr>
-        <w:rPr>
-          <w:rFonts w:ascii="Times New Roman" w:hAnsi="Times New Roman" w:cs="Times New Roman"/>
-          <w:sz w:val="24"/>
-          <w:szCs w:val="24"/>
-        </w:rPr>
-      </w:pPr>
-      <w:r>
-        <w:rPr>
-          <w:rFonts w:ascii="Times New Roman" w:hAnsi="Times New Roman" w:cs="Times New Roman"/>
-          <w:sz w:val="24"/>
-          <w:szCs w:val="24"/>
-        </w:rPr>
-        <w:t xml:space="preserve">User click on </w:t>
-      </w:r>
-      <w:r>
-        <w:rPr>
-          <w:rFonts w:ascii="Times New Roman" w:hAnsi="Times New Roman" w:cs="Times New Roman"/>
-          <w:sz w:val="24"/>
-          <w:szCs w:val="24"/>
-        </w:rPr>
-        <w:t>“n – Người đang theo dõi bạn” to see followers or “n – Người bạn đang theo dõi” to see followings.</w:t>
-      </w:r>
-    </w:p>
-    <w:p>
-      <w:pPr>
-        <w:pStyle w:val="ListParagraph"/>
-        <w:rPr>
-          <w:rFonts w:ascii="Times New Roman" w:hAnsi="Times New Roman" w:cs="Times New Roman"/>
-          <w:sz w:val="24"/>
-          <w:szCs w:val="24"/>
-        </w:rPr>
-      </w:pPr>
-    </w:p>
-    <w:p>
-      <w:pPr>
-        <w:pStyle w:val="ListParagraph"/>
-        <w:jc w:val="center"/>
-        <w:rPr>
-          <w:rFonts w:ascii="Times New Roman" w:hAnsi="Times New Roman" w:cs="Times New Roman"/>
-          <w:sz w:val="24"/>
-          <w:szCs w:val="24"/>
-        </w:rPr>
+          <w:numId w:val="11"/>
+        </w:numPr>
+        <w:rPr>
+          <w:rFonts w:ascii="Times New Roman" w:hAnsi="Times New Roman" w:cs="Times New Roman"/>
+          <w:sz w:val="24"/>
+          <w:szCs w:val="24"/>
+        </w:rPr>
+      </w:pPr>
+      <w:r>
+        <w:rPr>
+          <w:rFonts w:ascii="Times New Roman" w:hAnsi="Times New Roman" w:cs="Times New Roman"/>
+          <w:sz w:val="24"/>
+          <w:szCs w:val="24"/>
+        </w:rPr>
+        <w:lastRenderedPageBreak/>
+        <w:t>From now on, a conversation between two users is initiated. They can quickly see received message and send new message by click on message icon on the header and select conversation.</w:t>
+      </w:r>
+    </w:p>
+    <w:p>
+      <w:pPr>
+        <w:keepNext/>
+        <w:ind w:left="360"/>
       </w:pPr>
       <w:r>
         <w:rPr>
           <w:noProof/>
         </w:rPr>
         <w:drawing>
-          <wp:inline distT="0" distB="0" distL="0" distR="0" wp14:anchorId="3B50098E" wp14:editId="088B5D23">
-            <wp:extent cx="2667000" cy="2676525"/>
-            <wp:effectExtent l="0" t="0" r="0" b="9525"/>
-            <wp:docPr id="30" name="Picture 30"/>
+          <wp:inline distT="0" distB="0" distL="0" distR="0" wp14:anchorId="57D937D8" wp14:editId="43405134">
+            <wp:extent cx="5934075" cy="2962275"/>
+            <wp:effectExtent l="0" t="0" r="9525" b="9525"/>
+            <wp:docPr id="23" name="Picture 23"/>
             <wp:cNvGraphicFramePr>
               <a:graphicFrameLocks xmlns:a="http://schemas.openxmlformats.org/drawingml/2006/main" noChangeAspect="1"/>
             </wp:cNvGraphicFramePr>
@@ -6235,7 +6299,7 @@
                   <pic:spPr>
                     <a:xfrm>
                       <a:off x="0" y="0"/>
-                      <a:ext cx="2667000" cy="2676525"/>
+                      <a:ext cx="5934075" cy="2962275"/>
                     </a:xfrm>
                     <a:prstGeom prst="rect">
                       <a:avLst/>
@@ -6250,7 +6314,7 @@
     </w:p>
     <w:p>
       <w:pPr>
-        <w:pStyle w:val="ListParagraph"/>
+        <w:pStyle w:val="Caption"/>
         <w:jc w:val="center"/>
         <w:rPr>
           <w:rFonts w:ascii="Times New Roman" w:hAnsi="Times New Roman" w:cs="Times New Roman"/>
@@ -6258,107 +6322,117 @@
           <w:szCs w:val="24"/>
         </w:rPr>
       </w:pPr>
+      <w:r>
+        <w:t>Figure 6-27: List of conversations</w:t>
+      </w:r>
+    </w:p>
+    <w:p>
+      <w:pPr>
+        <w:rPr>
+          <w:rFonts w:ascii="Times New Roman" w:hAnsi="Times New Roman" w:cs="Times New Roman"/>
+          <w:b/>
+          <w:sz w:val="24"/>
+          <w:szCs w:val="24"/>
+        </w:rPr>
+      </w:pPr>
+      <w:r>
+        <w:rPr>
+          <w:rFonts w:ascii="Times New Roman" w:hAnsi="Times New Roman" w:cs="Times New Roman"/>
+          <w:b/>
+          <w:sz w:val="24"/>
+          <w:szCs w:val="24"/>
+        </w:rPr>
+        <w:t>6.2.</w:t>
+      </w:r>
+      <w:r>
+        <w:rPr>
+          <w:rFonts w:ascii="Times New Roman" w:hAnsi="Times New Roman" w:cs="Times New Roman"/>
+          <w:b/>
+          <w:sz w:val="24"/>
+          <w:szCs w:val="24"/>
+        </w:rPr>
+        <w:t>9</w:t>
+      </w:r>
+      <w:r>
+        <w:rPr>
+          <w:rFonts w:ascii="Times New Roman" w:hAnsi="Times New Roman" w:cs="Times New Roman"/>
+          <w:b/>
+          <w:sz w:val="24"/>
+          <w:szCs w:val="24"/>
+        </w:rPr>
+        <w:t xml:space="preserve"> User joins a group</w:t>
+      </w:r>
     </w:p>
     <w:p>
       <w:pPr>
         <w:pStyle w:val="ListParagraph"/>
         <w:numPr>
           <w:ilvl w:val="0"/>
-          <w:numId w:val="9"/>
-        </w:numPr>
-        <w:rPr>
-          <w:rFonts w:ascii="Times New Roman" w:hAnsi="Times New Roman" w:cs="Times New Roman"/>
-          <w:sz w:val="24"/>
-          <w:szCs w:val="24"/>
-        </w:rPr>
-      </w:pPr>
-      <w:r>
-        <w:rPr>
-          <w:rFonts w:ascii="Times New Roman" w:hAnsi="Times New Roman" w:cs="Times New Roman"/>
-          <w:sz w:val="24"/>
-          <w:szCs w:val="24"/>
+          <w:numId w:val="17"/>
+        </w:numPr>
+        <w:rPr>
+          <w:rFonts w:ascii="Times New Roman" w:hAnsi="Times New Roman" w:cs="Times New Roman"/>
+          <w:sz w:val="24"/>
+          <w:szCs w:val="24"/>
+        </w:rPr>
+      </w:pPr>
+      <w:r>
+        <w:rPr>
+          <w:rFonts w:ascii="Times New Roman" w:hAnsi="Times New Roman" w:cs="Times New Roman"/>
+          <w:sz w:val="24"/>
+          <w:szCs w:val="24"/>
+        </w:rPr>
+        <w:t>User go to the finding-companion post page which he/she wants to join.</w:t>
+      </w:r>
+    </w:p>
+    <w:p>
+      <w:pPr>
+        <w:pStyle w:val="ListParagraph"/>
+        <w:numPr>
+          <w:ilvl w:val="0"/>
+          <w:numId w:val="17"/>
+        </w:numPr>
+        <w:rPr>
+          <w:rFonts w:ascii="Times New Roman" w:hAnsi="Times New Roman" w:cs="Times New Roman"/>
+          <w:sz w:val="24"/>
+          <w:szCs w:val="24"/>
+        </w:rPr>
+      </w:pPr>
+      <w:r>
+        <w:rPr>
+          <w:rFonts w:ascii="Times New Roman" w:hAnsi="Times New Roman" w:cs="Times New Roman"/>
+          <w:sz w:val="24"/>
+          <w:szCs w:val="24"/>
+        </w:rPr>
+        <w:t>At the right side of the page, click on “Tham gia” button.</w:t>
+      </w:r>
+    </w:p>
+    <w:p>
+      <w:pPr>
+        <w:pStyle w:val="ListParagraph"/>
+        <w:rPr>
+          <w:rFonts w:ascii="Times New Roman" w:hAnsi="Times New Roman" w:cs="Times New Roman"/>
+          <w:sz w:val="24"/>
+          <w:szCs w:val="24"/>
+        </w:rPr>
+      </w:pPr>
+    </w:p>
+    <w:p>
+      <w:pPr>
+        <w:pStyle w:val="ListParagraph"/>
+        <w:keepNext/>
+        <w:jc w:val="center"/>
+      </w:pPr>
+      <w:r>
+        <w:rPr>
+          <w:noProof/>
         </w:rPr>
         <w:lastRenderedPageBreak/>
-        <w:t>System will display a popup with list of followings/followers</w:t>
-      </w:r>
-    </w:p>
-    <w:p>
-      <w:pPr>
-        <w:rPr>
-          <w:rFonts w:ascii="Times New Roman" w:hAnsi="Times New Roman" w:cs="Times New Roman"/>
-          <w:sz w:val="24"/>
-          <w:szCs w:val="24"/>
-        </w:rPr>
-      </w:pPr>
-      <w:r>
-        <w:rPr>
-          <w:rFonts w:ascii="Times New Roman" w:hAnsi="Times New Roman" w:cs="Times New Roman"/>
-          <w:b/>
-          <w:sz w:val="24"/>
-          <w:szCs w:val="24"/>
-        </w:rPr>
-        <w:t>6.2.</w:t>
-      </w:r>
-      <w:r>
-        <w:rPr>
-          <w:rFonts w:ascii="Times New Roman" w:hAnsi="Times New Roman" w:cs="Times New Roman"/>
-          <w:b/>
-          <w:sz w:val="24"/>
-          <w:szCs w:val="24"/>
-        </w:rPr>
-        <w:t>11</w:t>
-      </w:r>
-      <w:r>
-        <w:rPr>
-          <w:rFonts w:ascii="Times New Roman" w:hAnsi="Times New Roman" w:cs="Times New Roman"/>
-          <w:b/>
-          <w:sz w:val="24"/>
-          <w:szCs w:val="24"/>
-        </w:rPr>
-        <w:t xml:space="preserve"> User bookmarks posts and view bookmarked posts</w:t>
-      </w:r>
-    </w:p>
-    <w:p>
-      <w:pPr>
-        <w:pStyle w:val="ListParagraph"/>
-        <w:numPr>
-          <w:ilvl w:val="0"/>
-          <w:numId w:val="9"/>
-        </w:numPr>
-        <w:rPr>
-          <w:rFonts w:ascii="Times New Roman" w:hAnsi="Times New Roman" w:cs="Times New Roman"/>
-          <w:sz w:val="24"/>
-          <w:szCs w:val="24"/>
-        </w:rPr>
-      </w:pPr>
-      <w:r>
-        <w:rPr>
-          <w:rFonts w:ascii="Times New Roman" w:hAnsi="Times New Roman" w:cs="Times New Roman"/>
-          <w:sz w:val="24"/>
-          <w:szCs w:val="24"/>
-        </w:rPr>
-        <w:t>On any page that display list of posts, click on bookmark icon at the top-right of post item.</w:t>
-      </w:r>
-    </w:p>
-    <w:p>
-      <w:pPr>
-        <w:pStyle w:val="ListParagraph"/>
-        <w:jc w:val="center"/>
-        <w:rPr>
-          <w:rFonts w:ascii="Times New Roman" w:hAnsi="Times New Roman" w:cs="Times New Roman"/>
-          <w:sz w:val="24"/>
-          <w:szCs w:val="24"/>
-        </w:rPr>
-      </w:pPr>
-      <w:r>
-        <w:rPr>
-          <w:noProof/>
-        </w:rPr>
         <w:drawing>
-          <wp:inline distT="0" distB="0" distL="0" distR="0" wp14:anchorId="4955D355" wp14:editId="7B69167A">
-            <wp:extent cx="3445510" cy="3015762"/>
-            <wp:effectExtent l="0" t="0" r="2540" b="0"/>
-            <wp:docPr id="24" name="Picture 24"/>
+          <wp:inline distT="0" distB="0" distL="0" distR="0" wp14:anchorId="094A5791" wp14:editId="040E1119">
+            <wp:extent cx="2847975" cy="4019550"/>
+            <wp:effectExtent l="0" t="0" r="9525" b="0"/>
+            <wp:docPr id="33" name="Picture 33"/>
             <wp:cNvGraphicFramePr>
               <a:graphicFrameLocks xmlns:a="http://schemas.openxmlformats.org/drawingml/2006/main" noChangeAspect="1"/>
             </wp:cNvGraphicFramePr>
@@ -6378,7 +6452,7 @@
                   <pic:spPr>
                     <a:xfrm>
                       <a:off x="0" y="0"/>
-                      <a:ext cx="3503785" cy="3066768"/>
+                      <a:ext cx="2847975" cy="4019550"/>
                     </a:xfrm>
                     <a:prstGeom prst="rect">
                       <a:avLst/>
@@ -6393,7 +6467,7 @@
     </w:p>
     <w:p>
       <w:pPr>
-        <w:pStyle w:val="ListParagraph"/>
+        <w:pStyle w:val="Caption"/>
         <w:jc w:val="center"/>
         <w:rPr>
           <w:rFonts w:ascii="Times New Roman" w:hAnsi="Times New Roman" w:cs="Times New Roman"/>
@@ -6401,6 +6475,115 @@
           <w:szCs w:val="24"/>
         </w:rPr>
       </w:pPr>
+      <w:r>
+        <w:t xml:space="preserve">Figure </w:t>
+      </w:r>
+      <w:r>
+        <w:t>6</w:t>
+      </w:r>
+      <w:r>
+        <w:t>-28: Finding-companion post information box</w:t>
+      </w:r>
+    </w:p>
+    <w:p>
+      <w:pPr>
+        <w:pStyle w:val="ListParagraph"/>
+        <w:rPr>
+          <w:rFonts w:ascii="Times New Roman" w:hAnsi="Times New Roman" w:cs="Times New Roman"/>
+          <w:sz w:val="24"/>
+          <w:szCs w:val="24"/>
+        </w:rPr>
+      </w:pPr>
+    </w:p>
+    <w:p>
+      <w:pPr>
+        <w:pStyle w:val="ListParagraph"/>
+        <w:numPr>
+          <w:ilvl w:val="0"/>
+          <w:numId w:val="17"/>
+        </w:numPr>
+        <w:rPr>
+          <w:rFonts w:ascii="Times New Roman" w:hAnsi="Times New Roman" w:cs="Times New Roman"/>
+          <w:sz w:val="24"/>
+          <w:szCs w:val="24"/>
+        </w:rPr>
+      </w:pPr>
+      <w:r>
+        <w:rPr>
+          <w:rFonts w:ascii="Times New Roman" w:hAnsi="Times New Roman" w:cs="Times New Roman"/>
+          <w:sz w:val="24"/>
+          <w:szCs w:val="24"/>
+        </w:rPr>
+        <w:t>System will send a request to the post’s author</w:t>
+      </w:r>
+    </w:p>
+    <w:p>
+      <w:pPr>
+        <w:pStyle w:val="ListParagraph"/>
+        <w:numPr>
+          <w:ilvl w:val="0"/>
+          <w:numId w:val="17"/>
+        </w:numPr>
+        <w:rPr>
+          <w:rFonts w:ascii="Times New Roman" w:hAnsi="Times New Roman" w:cs="Times New Roman"/>
+          <w:sz w:val="24"/>
+          <w:szCs w:val="24"/>
+        </w:rPr>
+      </w:pPr>
+      <w:r>
+        <w:rPr>
+          <w:rFonts w:ascii="Times New Roman" w:hAnsi="Times New Roman" w:cs="Times New Roman"/>
+          <w:sz w:val="24"/>
+          <w:szCs w:val="24"/>
+        </w:rPr>
+        <w:t>If the author accepts your join request, system will notify to you. Now you can see the group chat in the list of your conversations.</w:t>
+      </w:r>
+    </w:p>
+    <w:p>
+      <w:pPr>
+        <w:rPr>
+          <w:rFonts w:ascii="Times New Roman" w:hAnsi="Times New Roman" w:cs="Times New Roman"/>
+          <w:b/>
+          <w:sz w:val="24"/>
+          <w:szCs w:val="24"/>
+        </w:rPr>
+      </w:pPr>
+      <w:r>
+        <w:rPr>
+          <w:rFonts w:ascii="Times New Roman" w:hAnsi="Times New Roman" w:cs="Times New Roman"/>
+          <w:b/>
+          <w:sz w:val="24"/>
+          <w:szCs w:val="24"/>
+        </w:rPr>
+        <w:t>6.2.</w:t>
+      </w:r>
+      <w:r>
+        <w:rPr>
+          <w:rFonts w:ascii="Times New Roman" w:hAnsi="Times New Roman" w:cs="Times New Roman"/>
+          <w:b/>
+          <w:sz w:val="24"/>
+          <w:szCs w:val="24"/>
+        </w:rPr>
+        <w:t>10</w:t>
+      </w:r>
+      <w:r>
+        <w:rPr>
+          <w:rFonts w:ascii="Times New Roman" w:hAnsi="Times New Roman" w:cs="Times New Roman"/>
+          <w:b/>
+          <w:sz w:val="24"/>
+          <w:szCs w:val="24"/>
+        </w:rPr>
+        <w:t xml:space="preserve"> </w:t>
+      </w:r>
+      <w:r>
+        <w:rPr>
+          <w:rFonts w:ascii="Times New Roman" w:hAnsi="Times New Roman" w:cs="Times New Roman"/>
+          <w:b/>
+          <w:sz w:val="24"/>
+          <w:szCs w:val="24"/>
+        </w:rPr>
+        <w:t>User follows other users and views followings/followers</w:t>
+      </w:r>
     </w:p>
     <w:p>
       <w:pPr>
@@ -6421,38 +6604,109 @@
           <w:sz w:val="24"/>
           <w:szCs w:val="24"/>
         </w:rPr>
-        <w:t>Or on post detail page, click on bookmark icon at the left side of the page.</w:t>
-      </w:r>
-    </w:p>
-    <w:p>
-      <w:pPr>
-        <w:pStyle w:val="ListParagraph"/>
-        <w:rPr>
-          <w:rFonts w:ascii="Times New Roman" w:hAnsi="Times New Roman" w:cs="Times New Roman"/>
-          <w:sz w:val="24"/>
-          <w:szCs w:val="24"/>
-        </w:rPr>
-      </w:pPr>
-    </w:p>
-    <w:p>
-      <w:pPr>
-        <w:pStyle w:val="ListParagraph"/>
+        <w:t>On any page, user click on image profile on the header.</w:t>
+      </w:r>
+    </w:p>
+    <w:p>
+      <w:pPr>
+        <w:pStyle w:val="ListParagraph"/>
+        <w:numPr>
+          <w:ilvl w:val="0"/>
+          <w:numId w:val="9"/>
+        </w:numPr>
+        <w:rPr>
+          <w:rFonts w:ascii="Times New Roman" w:hAnsi="Times New Roman" w:cs="Times New Roman"/>
+          <w:sz w:val="24"/>
+          <w:szCs w:val="24"/>
+        </w:rPr>
+      </w:pPr>
+      <w:r>
+        <w:rPr>
+          <w:rFonts w:ascii="Times New Roman" w:hAnsi="Times New Roman" w:cs="Times New Roman"/>
+          <w:sz w:val="24"/>
+          <w:szCs w:val="24"/>
+        </w:rPr>
+        <w:t>System will display a list of options, then user click on “Trang cá nhân”.</w:t>
+      </w:r>
+    </w:p>
+    <w:p>
+      <w:pPr>
+        <w:pStyle w:val="ListParagraph"/>
+        <w:numPr>
+          <w:ilvl w:val="0"/>
+          <w:numId w:val="9"/>
+        </w:numPr>
+        <w:rPr>
+          <w:rFonts w:ascii="Times New Roman" w:hAnsi="Times New Roman" w:cs="Times New Roman"/>
+          <w:sz w:val="24"/>
+          <w:szCs w:val="24"/>
+        </w:rPr>
+      </w:pPr>
+      <w:r>
+        <w:rPr>
+          <w:rFonts w:ascii="Times New Roman" w:hAnsi="Times New Roman" w:cs="Times New Roman"/>
+          <w:sz w:val="24"/>
+          <w:szCs w:val="24"/>
+        </w:rPr>
+        <w:t>Browser will redirect to user’s personal page.</w:t>
+      </w:r>
+    </w:p>
+    <w:p>
+      <w:pPr>
+        <w:pStyle w:val="ListParagraph"/>
+        <w:numPr>
+          <w:ilvl w:val="0"/>
+          <w:numId w:val="9"/>
+        </w:numPr>
+        <w:rPr>
+          <w:rFonts w:ascii="Times New Roman" w:hAnsi="Times New Roman" w:cs="Times New Roman"/>
+          <w:sz w:val="24"/>
+          <w:szCs w:val="24"/>
+        </w:rPr>
+      </w:pPr>
+      <w:r>
+        <w:rPr>
+          <w:rFonts w:ascii="Times New Roman" w:hAnsi="Times New Roman" w:cs="Times New Roman"/>
+          <w:sz w:val="24"/>
+          <w:szCs w:val="24"/>
+        </w:rPr>
+        <w:t xml:space="preserve">User click on </w:t>
+      </w:r>
+      <w:r>
+        <w:rPr>
+          <w:rFonts w:ascii="Times New Roman" w:hAnsi="Times New Roman" w:cs="Times New Roman"/>
+          <w:sz w:val="24"/>
+          <w:szCs w:val="24"/>
+        </w:rPr>
+        <w:t>“n – Người đang theo dõi bạn” to see followers or “n – Người bạn đang theo dõi” to see followings.</w:t>
+      </w:r>
+    </w:p>
+    <w:p>
+      <w:pPr>
+        <w:pStyle w:val="ListParagraph"/>
+        <w:rPr>
+          <w:rFonts w:ascii="Times New Roman" w:hAnsi="Times New Roman" w:cs="Times New Roman"/>
+          <w:sz w:val="24"/>
+          <w:szCs w:val="24"/>
+        </w:rPr>
+      </w:pPr>
+    </w:p>
+    <w:p>
+      <w:pPr>
+        <w:pStyle w:val="ListParagraph"/>
+        <w:keepNext/>
         <w:jc w:val="center"/>
-        <w:rPr>
-          <w:rFonts w:ascii="Times New Roman" w:hAnsi="Times New Roman" w:cs="Times New Roman"/>
-          <w:sz w:val="24"/>
-          <w:szCs w:val="24"/>
-        </w:rPr>
       </w:pPr>
       <w:r>
         <w:rPr>
           <w:noProof/>
         </w:rPr>
+        <w:lastRenderedPageBreak/>
         <w:drawing>
-          <wp:inline distT="0" distB="0" distL="0" distR="0" wp14:anchorId="4FCA8FEA" wp14:editId="28FFF454">
-            <wp:extent cx="5143500" cy="2057400"/>
-            <wp:effectExtent l="0" t="0" r="0" b="0"/>
-            <wp:docPr id="25" name="Picture 25"/>
+          <wp:inline distT="0" distB="0" distL="0" distR="0" wp14:anchorId="3B50098E" wp14:editId="088B5D23">
+            <wp:extent cx="2667000" cy="2676525"/>
+            <wp:effectExtent l="0" t="0" r="0" b="9525"/>
+            <wp:docPr id="30" name="Picture 30"/>
             <wp:cNvGraphicFramePr>
               <a:graphicFrameLocks xmlns:a="http://schemas.openxmlformats.org/drawingml/2006/main" noChangeAspect="1"/>
             </wp:cNvGraphicFramePr>
@@ -6472,7 +6726,7 @@
                   <pic:spPr>
                     <a:xfrm>
                       <a:off x="0" y="0"/>
-                      <a:ext cx="5143500" cy="2057400"/>
+                      <a:ext cx="2667000" cy="2676525"/>
                     </a:xfrm>
                     <a:prstGeom prst="rect">
                       <a:avLst/>
@@ -6487,22 +6741,28 @@
     </w:p>
     <w:p>
       <w:pPr>
-        <w:rPr>
-          <w:rFonts w:ascii="Times New Roman" w:hAnsi="Times New Roman" w:cs="Times New Roman"/>
-          <w:b/>
-          <w:sz w:val="24"/>
-          <w:szCs w:val="24"/>
-        </w:rPr>
-      </w:pPr>
-      <w:r>
-        <w:rPr>
-          <w:rFonts w:ascii="Times New Roman" w:hAnsi="Times New Roman" w:cs="Times New Roman"/>
-          <w:b/>
-          <w:sz w:val="24"/>
-          <w:szCs w:val="24"/>
-        </w:rPr>
-        <w:t>6.2.12 User blocks other users and views blocked users</w:t>
-      </w:r>
+        <w:pStyle w:val="Caption"/>
+        <w:jc w:val="center"/>
+        <w:rPr>
+          <w:rFonts w:ascii="Times New Roman" w:hAnsi="Times New Roman" w:cs="Times New Roman"/>
+          <w:sz w:val="24"/>
+          <w:szCs w:val="24"/>
+        </w:rPr>
+      </w:pPr>
+      <w:r>
+        <w:t>Figure 6-29: User profile</w:t>
+      </w:r>
+    </w:p>
+    <w:p>
+      <w:pPr>
+        <w:pStyle w:val="ListParagraph"/>
+        <w:jc w:val="center"/>
+        <w:rPr>
+          <w:rFonts w:ascii="Times New Roman" w:hAnsi="Times New Roman" w:cs="Times New Roman"/>
+          <w:sz w:val="24"/>
+          <w:szCs w:val="24"/>
+        </w:rPr>
+      </w:pPr>
     </w:p>
     <w:p>
       <w:pPr>
@@ -6523,7 +6783,43 @@
           <w:sz w:val="24"/>
           <w:szCs w:val="24"/>
         </w:rPr>
-        <w:t>On the personal page of the user he/she want to block, click on “…” at the right of user’s name.</w:t>
+        <w:t>System will display a popup with list of followings/followers</w:t>
+      </w:r>
+    </w:p>
+    <w:p>
+      <w:pPr>
+        <w:rPr>
+          <w:rFonts w:ascii="Times New Roman" w:hAnsi="Times New Roman" w:cs="Times New Roman"/>
+          <w:sz w:val="24"/>
+          <w:szCs w:val="24"/>
+        </w:rPr>
+      </w:pPr>
+      <w:r>
+        <w:rPr>
+          <w:rFonts w:ascii="Times New Roman" w:hAnsi="Times New Roman" w:cs="Times New Roman"/>
+          <w:b/>
+          <w:sz w:val="24"/>
+          <w:szCs w:val="24"/>
+        </w:rPr>
+        <w:t>6.2.</w:t>
+      </w:r>
+      <w:r>
+        <w:rPr>
+          <w:rFonts w:ascii="Times New Roman" w:hAnsi="Times New Roman" w:cs="Times New Roman"/>
+          <w:b/>
+          <w:sz w:val="24"/>
+          <w:szCs w:val="24"/>
+        </w:rPr>
+        <w:t>11</w:t>
+      </w:r>
+      <w:r>
+        <w:rPr>
+          <w:rFonts w:ascii="Times New Roman" w:hAnsi="Times New Roman" w:cs="Times New Roman"/>
+          <w:b/>
+          <w:sz w:val="24"/>
+          <w:szCs w:val="24"/>
+        </w:rPr>
+        <w:t xml:space="preserve"> User bookmarks posts and view bookmarked posts</w:t>
       </w:r>
     </w:p>
     <w:p>
@@ -6545,29 +6841,24 @@
           <w:sz w:val="24"/>
           <w:szCs w:val="24"/>
         </w:rPr>
-        <w:t>A list of options will be displayed. User click on “Chặn người dùng”</w:t>
-      </w:r>
-    </w:p>
-    <w:p>
-      <w:pPr>
-        <w:pStyle w:val="ListParagraph"/>
+        <w:t>On any page that display list of posts, click on bookmark icon at the top-right of post item.</w:t>
+      </w:r>
+    </w:p>
+    <w:p>
+      <w:pPr>
+        <w:pStyle w:val="ListParagraph"/>
+        <w:keepNext/>
         <w:jc w:val="center"/>
-        <w:rPr>
-          <w:rFonts w:ascii="Times New Roman" w:hAnsi="Times New Roman" w:cs="Times New Roman"/>
-          <w:sz w:val="24"/>
-          <w:szCs w:val="24"/>
-        </w:rPr>
       </w:pPr>
       <w:r>
         <w:rPr>
           <w:noProof/>
         </w:rPr>
-        <w:lastRenderedPageBreak/>
         <w:drawing>
-          <wp:inline distT="0" distB="0" distL="0" distR="0" wp14:anchorId="267DEF02" wp14:editId="660A3607">
-            <wp:extent cx="4952750" cy="2242038"/>
-            <wp:effectExtent l="0" t="0" r="635" b="6350"/>
-            <wp:docPr id="27" name="Picture 27"/>
+          <wp:inline distT="0" distB="0" distL="0" distR="0" wp14:anchorId="4955D355" wp14:editId="7B69167A">
+            <wp:extent cx="3445510" cy="3015762"/>
+            <wp:effectExtent l="0" t="0" r="2540" b="0"/>
+            <wp:docPr id="24" name="Picture 24"/>
             <wp:cNvGraphicFramePr>
               <a:graphicFrameLocks xmlns:a="http://schemas.openxmlformats.org/drawingml/2006/main" noChangeAspect="1"/>
             </wp:cNvGraphicFramePr>
@@ -6587,7 +6878,7 @@
                   <pic:spPr>
                     <a:xfrm>
                       <a:off x="0" y="0"/>
-                      <a:ext cx="4969989" cy="2249842"/>
+                      <a:ext cx="3503785" cy="3066768"/>
                     </a:xfrm>
                     <a:prstGeom prst="rect">
                       <a:avLst/>
@@ -6602,6 +6893,31 @@
     </w:p>
     <w:p>
       <w:pPr>
+        <w:pStyle w:val="Caption"/>
+        <w:jc w:val="center"/>
+        <w:rPr>
+          <w:rFonts w:ascii="Times New Roman" w:hAnsi="Times New Roman" w:cs="Times New Roman"/>
+          <w:sz w:val="24"/>
+          <w:szCs w:val="24"/>
+        </w:rPr>
+      </w:pPr>
+      <w:r>
+        <w:t>Figure 6-30: A post item</w:t>
+      </w:r>
+    </w:p>
+    <w:p>
+      <w:pPr>
+        <w:pStyle w:val="ListParagraph"/>
+        <w:jc w:val="center"/>
+        <w:rPr>
+          <w:rFonts w:ascii="Times New Roman" w:hAnsi="Times New Roman" w:cs="Times New Roman"/>
+          <w:sz w:val="24"/>
+          <w:szCs w:val="24"/>
+        </w:rPr>
+      </w:pPr>
+    </w:p>
+    <w:p>
+      <w:pPr>
         <w:pStyle w:val="ListParagraph"/>
         <w:numPr>
           <w:ilvl w:val="0"/>
@@ -6619,59 +6935,35 @@
           <w:sz w:val="24"/>
           <w:szCs w:val="24"/>
         </w:rPr>
-        <w:t>A popup will be appeared to notify block successfully.</w:t>
-      </w:r>
-    </w:p>
-    <w:p>
-      <w:pPr>
-        <w:pStyle w:val="ListParagraph"/>
-        <w:numPr>
-          <w:ilvl w:val="0"/>
-          <w:numId w:val="9"/>
-        </w:numPr>
-        <w:rPr>
-          <w:rFonts w:ascii="Times New Roman" w:hAnsi="Times New Roman" w:cs="Times New Roman"/>
-          <w:sz w:val="24"/>
-          <w:szCs w:val="24"/>
-        </w:rPr>
-      </w:pPr>
-      <w:r>
-        <w:rPr>
-          <w:rFonts w:ascii="Times New Roman" w:hAnsi="Times New Roman" w:cs="Times New Roman"/>
-          <w:sz w:val="24"/>
-          <w:szCs w:val="24"/>
-        </w:rPr>
-        <w:t>To view all blocked users. Go to personal page and click on “Danh sách chặn” at the left side of the page. A popup with list of blocked user will be displayed.</w:t>
-      </w:r>
-    </w:p>
-    <w:p>
-      <w:pPr>
-        <w:pStyle w:val="ListParagraph"/>
-        <w:rPr>
-          <w:rFonts w:ascii="Times New Roman" w:hAnsi="Times New Roman" w:cs="Times New Roman"/>
-          <w:sz w:val="24"/>
-          <w:szCs w:val="24"/>
-        </w:rPr>
-      </w:pPr>
-    </w:p>
-    <w:p>
-      <w:pPr>
-        <w:pStyle w:val="ListParagraph"/>
-        <w:rPr>
-          <w:rFonts w:ascii="Times New Roman" w:hAnsi="Times New Roman" w:cs="Times New Roman"/>
-          <w:sz w:val="24"/>
-          <w:szCs w:val="24"/>
-        </w:rPr>
+        <w:t>Or on post detail page, click on bookmark icon at the left side of the page.</w:t>
+      </w:r>
+    </w:p>
+    <w:p>
+      <w:pPr>
+        <w:pStyle w:val="ListParagraph"/>
+        <w:rPr>
+          <w:rFonts w:ascii="Times New Roman" w:hAnsi="Times New Roman" w:cs="Times New Roman"/>
+          <w:sz w:val="24"/>
+          <w:szCs w:val="24"/>
+        </w:rPr>
+      </w:pPr>
+    </w:p>
+    <w:p>
+      <w:pPr>
+        <w:pStyle w:val="ListParagraph"/>
+        <w:keepNext/>
+        <w:jc w:val="center"/>
       </w:pPr>
       <w:r>
         <w:rPr>
           <w:noProof/>
         </w:rPr>
+        <w:lastRenderedPageBreak/>
         <w:drawing>
-          <wp:inline distT="0" distB="0" distL="0" distR="0" wp14:anchorId="6A240BD1" wp14:editId="513E4AA0">
-            <wp:extent cx="5943600" cy="3989070"/>
+          <wp:inline distT="0" distB="0" distL="0" distR="0" wp14:anchorId="4FCA8FEA" wp14:editId="28FFF454">
+            <wp:extent cx="5143500" cy="2057400"/>
             <wp:effectExtent l="0" t="0" r="0" b="0"/>
-            <wp:docPr id="26" name="Picture 26"/>
+            <wp:docPr id="25" name="Picture 25"/>
             <wp:cNvGraphicFramePr>
               <a:graphicFrameLocks xmlns:a="http://schemas.openxmlformats.org/drawingml/2006/main" noChangeAspect="1"/>
             </wp:cNvGraphicFramePr>
@@ -6691,6 +6983,251 @@
                   <pic:spPr>
                     <a:xfrm>
                       <a:off x="0" y="0"/>
+                      <a:ext cx="5143500" cy="2057400"/>
+                    </a:xfrm>
+                    <a:prstGeom prst="rect">
+                      <a:avLst/>
+                    </a:prstGeom>
+                  </pic:spPr>
+                </pic:pic>
+              </a:graphicData>
+            </a:graphic>
+          </wp:inline>
+        </w:drawing>
+      </w:r>
+    </w:p>
+    <w:p>
+      <w:pPr>
+        <w:pStyle w:val="Caption"/>
+        <w:jc w:val="center"/>
+        <w:rPr>
+          <w:rFonts w:ascii="Times New Roman" w:hAnsi="Times New Roman" w:cs="Times New Roman"/>
+          <w:sz w:val="24"/>
+          <w:szCs w:val="24"/>
+        </w:rPr>
+      </w:pPr>
+      <w:r>
+        <w:t>Figure 6-31: Post interaction in detail post page</w:t>
+      </w:r>
+    </w:p>
+    <w:p>
+      <w:pPr>
+        <w:rPr>
+          <w:rFonts w:ascii="Times New Roman" w:hAnsi="Times New Roman" w:cs="Times New Roman"/>
+          <w:b/>
+          <w:sz w:val="24"/>
+          <w:szCs w:val="24"/>
+        </w:rPr>
+      </w:pPr>
+      <w:r>
+        <w:rPr>
+          <w:rFonts w:ascii="Times New Roman" w:hAnsi="Times New Roman" w:cs="Times New Roman"/>
+          <w:b/>
+          <w:sz w:val="24"/>
+          <w:szCs w:val="24"/>
+        </w:rPr>
+        <w:t>6.2.12 User blocks other users and views blocked users</w:t>
+      </w:r>
+    </w:p>
+    <w:p>
+      <w:pPr>
+        <w:pStyle w:val="ListParagraph"/>
+        <w:numPr>
+          <w:ilvl w:val="0"/>
+          <w:numId w:val="9"/>
+        </w:numPr>
+        <w:rPr>
+          <w:rFonts w:ascii="Times New Roman" w:hAnsi="Times New Roman" w:cs="Times New Roman"/>
+          <w:sz w:val="24"/>
+          <w:szCs w:val="24"/>
+        </w:rPr>
+      </w:pPr>
+      <w:r>
+        <w:rPr>
+          <w:rFonts w:ascii="Times New Roman" w:hAnsi="Times New Roman" w:cs="Times New Roman"/>
+          <w:sz w:val="24"/>
+          <w:szCs w:val="24"/>
+        </w:rPr>
+        <w:t>On the personal page of the user he/she want to block, click on “…” at the right of user’s name.</w:t>
+      </w:r>
+    </w:p>
+    <w:p>
+      <w:pPr>
+        <w:pStyle w:val="ListParagraph"/>
+        <w:numPr>
+          <w:ilvl w:val="0"/>
+          <w:numId w:val="9"/>
+        </w:numPr>
+        <w:rPr>
+          <w:rFonts w:ascii="Times New Roman" w:hAnsi="Times New Roman" w:cs="Times New Roman"/>
+          <w:sz w:val="24"/>
+          <w:szCs w:val="24"/>
+        </w:rPr>
+      </w:pPr>
+      <w:r>
+        <w:rPr>
+          <w:rFonts w:ascii="Times New Roman" w:hAnsi="Times New Roman" w:cs="Times New Roman"/>
+          <w:sz w:val="24"/>
+          <w:szCs w:val="24"/>
+        </w:rPr>
+        <w:t>A list of options will be displayed. User click on “Chặn người dùng”</w:t>
+      </w:r>
+    </w:p>
+    <w:p>
+      <w:pPr>
+        <w:pStyle w:val="ListParagraph"/>
+        <w:keepNext/>
+        <w:jc w:val="center"/>
+      </w:pPr>
+      <w:r>
+        <w:rPr>
+          <w:noProof/>
+        </w:rPr>
+        <w:drawing>
+          <wp:inline distT="0" distB="0" distL="0" distR="0" wp14:anchorId="267DEF02" wp14:editId="660A3607">
+            <wp:extent cx="4952750" cy="2242038"/>
+            <wp:effectExtent l="0" t="0" r="635" b="6350"/>
+            <wp:docPr id="27" name="Picture 27"/>
+            <wp:cNvGraphicFramePr>
+              <a:graphicFrameLocks xmlns:a="http://schemas.openxmlformats.org/drawingml/2006/main" noChangeAspect="1"/>
+            </wp:cNvGraphicFramePr>
+            <a:graphic xmlns:a="http://schemas.openxmlformats.org/drawingml/2006/main">
+              <a:graphicData uri="http://schemas.openxmlformats.org/drawingml/2006/picture">
+                <pic:pic xmlns:pic="http://schemas.openxmlformats.org/drawingml/2006/picture">
+                  <pic:nvPicPr>
+                    <pic:cNvPr id="1" name=""/>
+                    <pic:cNvPicPr/>
+                  </pic:nvPicPr>
+                  <pic:blipFill>
+                    <a:blip r:embed="rId50"/>
+                    <a:stretch>
+                      <a:fillRect/>
+                    </a:stretch>
+                  </pic:blipFill>
+                  <pic:spPr>
+                    <a:xfrm>
+                      <a:off x="0" y="0"/>
+                      <a:ext cx="4969989" cy="2249842"/>
+                    </a:xfrm>
+                    <a:prstGeom prst="rect">
+                      <a:avLst/>
+                    </a:prstGeom>
+                  </pic:spPr>
+                </pic:pic>
+              </a:graphicData>
+            </a:graphic>
+          </wp:inline>
+        </w:drawing>
+      </w:r>
+    </w:p>
+    <w:p>
+      <w:pPr>
+        <w:pStyle w:val="Caption"/>
+        <w:jc w:val="center"/>
+        <w:rPr>
+          <w:rFonts w:ascii="Times New Roman" w:hAnsi="Times New Roman" w:cs="Times New Roman"/>
+          <w:sz w:val="24"/>
+          <w:szCs w:val="24"/>
+        </w:rPr>
+      </w:pPr>
+      <w:r>
+        <w:t xml:space="preserve">Figure </w:t>
+      </w:r>
+      <w:r>
+        <w:t>6</w:t>
+      </w:r>
+      <w:r>
+        <w:t>-32: User options</w:t>
+      </w:r>
+    </w:p>
+    <w:p>
+      <w:pPr>
+        <w:pStyle w:val="ListParagraph"/>
+        <w:numPr>
+          <w:ilvl w:val="0"/>
+          <w:numId w:val="9"/>
+        </w:numPr>
+        <w:rPr>
+          <w:rFonts w:ascii="Times New Roman" w:hAnsi="Times New Roman" w:cs="Times New Roman"/>
+          <w:sz w:val="24"/>
+          <w:szCs w:val="24"/>
+        </w:rPr>
+      </w:pPr>
+      <w:r>
+        <w:rPr>
+          <w:rFonts w:ascii="Times New Roman" w:hAnsi="Times New Roman" w:cs="Times New Roman"/>
+          <w:sz w:val="24"/>
+          <w:szCs w:val="24"/>
+        </w:rPr>
+        <w:t>A popup will be appeared to notify block successfully.</w:t>
+      </w:r>
+    </w:p>
+    <w:p>
+      <w:pPr>
+        <w:pStyle w:val="ListParagraph"/>
+        <w:numPr>
+          <w:ilvl w:val="0"/>
+          <w:numId w:val="9"/>
+        </w:numPr>
+        <w:rPr>
+          <w:rFonts w:ascii="Times New Roman" w:hAnsi="Times New Roman" w:cs="Times New Roman"/>
+          <w:sz w:val="24"/>
+          <w:szCs w:val="24"/>
+        </w:rPr>
+      </w:pPr>
+      <w:r>
+        <w:rPr>
+          <w:rFonts w:ascii="Times New Roman" w:hAnsi="Times New Roman" w:cs="Times New Roman"/>
+          <w:sz w:val="24"/>
+          <w:szCs w:val="24"/>
+        </w:rPr>
+        <w:t>To view all blocked users. Go to personal page and click on “Danh sách chặn” at the left side of the page. A popup with list of blocked user will be displayed.</w:t>
+      </w:r>
+    </w:p>
+    <w:p>
+      <w:pPr>
+        <w:pStyle w:val="ListParagraph"/>
+        <w:rPr>
+          <w:rFonts w:ascii="Times New Roman" w:hAnsi="Times New Roman" w:cs="Times New Roman"/>
+          <w:sz w:val="24"/>
+          <w:szCs w:val="24"/>
+        </w:rPr>
+      </w:pPr>
+    </w:p>
+    <w:p>
+      <w:pPr>
+        <w:pStyle w:val="ListParagraph"/>
+        <w:keepNext/>
+      </w:pPr>
+      <w:r>
+        <w:rPr>
+          <w:noProof/>
+        </w:rPr>
+        <w:lastRenderedPageBreak/>
+        <w:drawing>
+          <wp:inline distT="0" distB="0" distL="0" distR="0" wp14:anchorId="6A240BD1" wp14:editId="513E4AA0">
+            <wp:extent cx="5943600" cy="3989070"/>
+            <wp:effectExtent l="0" t="0" r="0" b="0"/>
+            <wp:docPr id="26" name="Picture 26"/>
+            <wp:cNvGraphicFramePr>
+              <a:graphicFrameLocks xmlns:a="http://schemas.openxmlformats.org/drawingml/2006/main" noChangeAspect="1"/>
+            </wp:cNvGraphicFramePr>
+            <a:graphic xmlns:a="http://schemas.openxmlformats.org/drawingml/2006/main">
+              <a:graphicData uri="http://schemas.openxmlformats.org/drawingml/2006/picture">
+                <pic:pic xmlns:pic="http://schemas.openxmlformats.org/drawingml/2006/picture">
+                  <pic:nvPicPr>
+                    <pic:cNvPr id="1" name=""/>
+                    <pic:cNvPicPr/>
+                  </pic:nvPicPr>
+                  <pic:blipFill>
+                    <a:blip r:embed="rId51"/>
+                    <a:stretch>
+                      <a:fillRect/>
+                    </a:stretch>
+                  </pic:blipFill>
+                  <pic:spPr>
+                    <a:xfrm>
+                      <a:off x="0" y="0"/>
                       <a:ext cx="5943600" cy="3989070"/>
                     </a:xfrm>
                     <a:prstGeom prst="rect">
@@ -6702,6 +7239,25 @@
             </a:graphic>
           </wp:inline>
         </w:drawing>
+      </w:r>
+    </w:p>
+    <w:p>
+      <w:pPr>
+        <w:pStyle w:val="Caption"/>
+        <w:jc w:val="center"/>
+        <w:rPr>
+          <w:rFonts w:ascii="Times New Roman" w:hAnsi="Times New Roman" w:cs="Times New Roman"/>
+          <w:sz w:val="24"/>
+          <w:szCs w:val="24"/>
+        </w:rPr>
+      </w:pPr>
+      <w:r>
+        <w:t>Figure 6</w:t>
+      </w:r>
+      <w:bookmarkStart w:id="0" w:name="_GoBack"/>
+      <w:bookmarkEnd w:id="0"/>
+      <w:r>
+        <w:t>-33: List blocked users</w:t>
       </w:r>
     </w:p>
     <w:sectPr>
@@ -7899,7 +8455,7 @@
   <w:abstractNum w:abstractNumId="10" w15:restartNumberingAfterBreak="0">
     <w:nsid w:val="43666CAF"/>
     <w:multiLevelType w:val="hybridMultilevel"/>
-    <w:tmpl w:val="6E2E6AEE"/>
+    <w:tmpl w:val="73B0B0A2"/>
     <w:lvl w:ilvl="0" w:tplc="04090009">
       <w:start w:val="1"/>
       <w:numFmt w:val="bullet"/>
@@ -9630,7 +10186,7 @@
 </file>
 
 <file path=customXml/itemProps1.xml><?xml version="1.0" encoding="utf-8"?>
-<ds:datastoreItem xmlns:ds="http://schemas.openxmlformats.org/officeDocument/2006/customXml" ds:itemID="{D1981D5D-5282-4381-8B5E-0DF72FF4287B}">
+<ds:datastoreItem xmlns:ds="http://schemas.openxmlformats.org/officeDocument/2006/customXml" ds:itemID="{4CB2C780-5295-4996-8F69-D97FAA43A76D}">
   <ds:schemaRefs>
     <ds:schemaRef ds:uri="http://schemas.openxmlformats.org/officeDocument/2006/bibliography"/>
   </ds:schemaRefs>

</xml_diff>